<commit_message>
write otp using simpple javascript
</commit_message>
<xml_diff>
--- a/project guidline.docx
+++ b/project guidline.docx
@@ -104,50 +104,37 @@
           </w:tcPr>
           <w:p>
             <w:r>
-              <w:t xml:space="preserve">composer global require </w:t>
-            </w:r>
-            <w:proofErr w:type="spellStart"/>
-            <w:r>
-              <w:t>laravel</w:t>
-            </w:r>
-            <w:proofErr w:type="spellEnd"/>
-            <w:r>
-              <w:t>/installer</w:t>
-            </w:r>
-          </w:p>
-        </w:tc>
-        <w:tc>
-          <w:tcPr>
-            <w:tcW w:w="2245" w:type="dxa"/>
-          </w:tcPr>
-          <w:p/>
-        </w:tc>
-      </w:tr>
-      <w:tr>
-        <w:tc>
-          <w:tcPr>
-            <w:tcW w:w="985" w:type="dxa"/>
-          </w:tcPr>
-          <w:p/>
-        </w:tc>
-        <w:tc>
-          <w:tcPr>
-            <w:tcW w:w="1923" w:type="dxa"/>
-          </w:tcPr>
-          <w:p/>
-        </w:tc>
-        <w:tc>
-          <w:tcPr>
-            <w:tcW w:w="9237" w:type="dxa"/>
-          </w:tcPr>
-          <w:p>
-            <w:proofErr w:type="spellStart"/>
-            <w:r>
-              <w:t>laravel</w:t>
-            </w:r>
-            <w:proofErr w:type="spellEnd"/>
-            <w:r>
-              <w:t xml:space="preserve"> new inventory-shop-11</w:t>
+              <w:t>composer global require laravel/installer</w:t>
+            </w:r>
+          </w:p>
+        </w:tc>
+        <w:tc>
+          <w:tcPr>
+            <w:tcW w:w="2245" w:type="dxa"/>
+          </w:tcPr>
+          <w:p/>
+        </w:tc>
+      </w:tr>
+      <w:tr>
+        <w:tc>
+          <w:tcPr>
+            <w:tcW w:w="985" w:type="dxa"/>
+          </w:tcPr>
+          <w:p/>
+        </w:tc>
+        <w:tc>
+          <w:tcPr>
+            <w:tcW w:w="1923" w:type="dxa"/>
+          </w:tcPr>
+          <w:p/>
+        </w:tc>
+        <w:tc>
+          <w:tcPr>
+            <w:tcW w:w="9237" w:type="dxa"/>
+          </w:tcPr>
+          <w:p>
+            <w:r>
+              <w:t>laravel new inventory-shop-11</w:t>
             </w:r>
           </w:p>
         </w:tc>
@@ -206,78 +193,47 @@
             <w:tcW w:w="9237" w:type="dxa"/>
           </w:tcPr>
           <w:p>
-            <w:proofErr w:type="spellStart"/>
-            <w:r>
-              <w:t>Php</w:t>
-            </w:r>
-            <w:proofErr w:type="spellEnd"/>
-            <w:r>
-              <w:t xml:space="preserve"> artisan </w:t>
-            </w:r>
-            <w:proofErr w:type="spellStart"/>
-            <w:r>
-              <w:t>install:api</w:t>
-            </w:r>
-            <w:proofErr w:type="spellEnd"/>
-          </w:p>
-        </w:tc>
-        <w:tc>
-          <w:tcPr>
-            <w:tcW w:w="2245" w:type="dxa"/>
-          </w:tcPr>
-          <w:p/>
-        </w:tc>
-      </w:tr>
-      <w:tr>
-        <w:tc>
-          <w:tcPr>
-            <w:tcW w:w="985" w:type="dxa"/>
-          </w:tcPr>
-          <w:p/>
-        </w:tc>
-        <w:tc>
-          <w:tcPr>
-            <w:tcW w:w="1923" w:type="dxa"/>
-          </w:tcPr>
-          <w:p>
-            <w:r>
-              <w:t>Bootstrap/</w:t>
-            </w:r>
-            <w:proofErr w:type="spellStart"/>
-            <w:r>
-              <w:t>app.php</w:t>
-            </w:r>
-            <w:proofErr w:type="spellEnd"/>
-          </w:p>
-        </w:tc>
-        <w:tc>
-          <w:tcPr>
-            <w:tcW w:w="9237" w:type="dxa"/>
-          </w:tcPr>
-          <w:p>
-            <w:r>
-              <w:t>-&gt;</w:t>
-            </w:r>
-            <w:proofErr w:type="spellStart"/>
-            <w:r>
-              <w:t>withMiddleware</w:t>
-            </w:r>
-            <w:proofErr w:type="spellEnd"/>
-            <w:r>
-              <w:t>(function (Middleware $middleware) {</w:t>
-            </w:r>
-          </w:p>
-          <w:p>
-            <w:r>
-              <w:t xml:space="preserve">        $middleware-&gt;</w:t>
-            </w:r>
-            <w:proofErr w:type="spellStart"/>
-            <w:r>
-              <w:t>validateCsrfTokens</w:t>
-            </w:r>
-            <w:proofErr w:type="spellEnd"/>
-            <w:r>
-              <w:t>(except: [</w:t>
+            <w:r>
+              <w:t>Php artisan install:api</w:t>
+            </w:r>
+          </w:p>
+        </w:tc>
+        <w:tc>
+          <w:tcPr>
+            <w:tcW w:w="2245" w:type="dxa"/>
+          </w:tcPr>
+          <w:p/>
+        </w:tc>
+      </w:tr>
+      <w:tr>
+        <w:tc>
+          <w:tcPr>
+            <w:tcW w:w="985" w:type="dxa"/>
+          </w:tcPr>
+          <w:p/>
+        </w:tc>
+        <w:tc>
+          <w:tcPr>
+            <w:tcW w:w="1923" w:type="dxa"/>
+          </w:tcPr>
+          <w:p>
+            <w:r>
+              <w:t>Bootstrap/app.php</w:t>
+            </w:r>
+          </w:p>
+        </w:tc>
+        <w:tc>
+          <w:tcPr>
+            <w:tcW w:w="9237" w:type="dxa"/>
+          </w:tcPr>
+          <w:p>
+            <w:r>
+              <w:t>-&gt;withMiddleware(function (Middleware $middleware) {</w:t>
+            </w:r>
+          </w:p>
+          <w:p>
+            <w:r>
+              <w:t xml:space="preserve">        $middleware-&gt;validateCsrfTokens(except: [</w:t>
             </w:r>
           </w:p>
           <w:p>
@@ -373,39 +329,19 @@
             <w:tcW w:w="9237" w:type="dxa"/>
           </w:tcPr>
           <w:p>
-            <w:proofErr w:type="spellStart"/>
-            <w:r>
-              <w:t>php</w:t>
-            </w:r>
-            <w:proofErr w:type="spellEnd"/>
-            <w:r>
-              <w:t xml:space="preserve"> artisan </w:t>
-            </w:r>
-            <w:proofErr w:type="spellStart"/>
-            <w:r>
-              <w:t>make:controller</w:t>
-            </w:r>
-            <w:proofErr w:type="spellEnd"/>
-            <w:r>
-              <w:t xml:space="preserve"> </w:t>
-            </w:r>
-            <w:proofErr w:type="spellStart"/>
-            <w:r>
-              <w:t>UserController</w:t>
-            </w:r>
-            <w:proofErr w:type="spellEnd"/>
-          </w:p>
-        </w:tc>
-        <w:tc>
-          <w:tcPr>
-            <w:tcW w:w="2245" w:type="dxa"/>
-          </w:tcPr>
-          <w:p>
-            <w:proofErr w:type="spellStart"/>
+            <w:r>
+              <w:t>php artisan make:controller UserController</w:t>
+            </w:r>
+          </w:p>
+        </w:tc>
+        <w:tc>
+          <w:tcPr>
+            <w:tcW w:w="2245" w:type="dxa"/>
+          </w:tcPr>
+          <w:p>
             <w:r>
               <w:t>cmd</w:t>
             </w:r>
-            <w:proofErr w:type="spellEnd"/>
           </w:p>
         </w:tc>
       </w:tr>
@@ -506,14 +442,12 @@
           </w:tcPr>
           <w:p>
             <w:hyperlink r:id="rId6" w:history="1">
-              <w:proofErr w:type="spellStart"/>
               <w:r>
                 <w:rPr>
                   <w:rStyle w:val="Hyperlink"/>
                 </w:rPr>
                 <w:t>UserRegistration</w:t>
               </w:r>
-              <w:proofErr w:type="spellEnd"/>
             </w:hyperlink>
             <w:r>
               <w:t xml:space="preserve"> method </w:t>
@@ -540,46 +474,17 @@
           </w:tcPr>
           <w:p>
             <w:r>
-              <w:t xml:space="preserve">Web/ </w:t>
-            </w:r>
-            <w:proofErr w:type="spellStart"/>
-            <w:r>
-              <w:t>api</w:t>
-            </w:r>
-            <w:proofErr w:type="spellEnd"/>
-          </w:p>
-        </w:tc>
-        <w:tc>
-          <w:tcPr>
-            <w:tcW w:w="9237" w:type="dxa"/>
-          </w:tcPr>
-          <w:p>
-            <w:r>
-              <w:t>Route::post('/user-registration', [</w:t>
-            </w:r>
-            <w:proofErr w:type="spellStart"/>
-            <w:r>
-              <w:t>UserController</w:t>
-            </w:r>
-            <w:proofErr w:type="spellEnd"/>
-            <w:r>
-              <w:t>::class, '</w:t>
-            </w:r>
-            <w:proofErr w:type="spellStart"/>
-            <w:r>
-              <w:t>userRegistration</w:t>
-            </w:r>
-            <w:proofErr w:type="spellEnd"/>
-            <w:r>
-              <w:t>'])-&gt;name('</w:t>
-            </w:r>
-            <w:proofErr w:type="spellStart"/>
-            <w:r>
-              <w:t>userRegistration</w:t>
-            </w:r>
-            <w:proofErr w:type="spellEnd"/>
-            <w:r>
-              <w:t>');</w:t>
+              <w:t>Web/ api</w:t>
+            </w:r>
+          </w:p>
+        </w:tc>
+        <w:tc>
+          <w:tcPr>
+            <w:tcW w:w="9237" w:type="dxa"/>
+          </w:tcPr>
+          <w:p>
+            <w:r>
+              <w:t>Route::post('/user-registration', [UserController::class, 'userRegistration'])-&gt;name('userRegistration');</w:t>
             </w:r>
           </w:p>
         </w:tc>
@@ -680,25 +585,18 @@
           </w:tcPr>
           <w:p>
             <w:r>
-              <w:t>composer require firebase/</w:t>
-            </w:r>
-            <w:proofErr w:type="spellStart"/>
-            <w:r>
-              <w:t>php-jwt</w:t>
-            </w:r>
-            <w:proofErr w:type="spellEnd"/>
-          </w:p>
-        </w:tc>
-        <w:tc>
-          <w:tcPr>
-            <w:tcW w:w="2245" w:type="dxa"/>
-          </w:tcPr>
-          <w:p>
-            <w:proofErr w:type="spellStart"/>
+              <w:t>composer require firebase/php-jwt</w:t>
+            </w:r>
+          </w:p>
+        </w:tc>
+        <w:tc>
+          <w:tcPr>
+            <w:tcW w:w="2245" w:type="dxa"/>
+          </w:tcPr>
+          <w:p>
             <w:r>
               <w:t>cmd</w:t>
             </w:r>
-            <w:proofErr w:type="spellEnd"/>
           </w:p>
         </w:tc>
       </w:tr>
@@ -744,19 +642,9 @@
             <w:tcW w:w="1923" w:type="dxa"/>
           </w:tcPr>
           <w:p>
-            <w:proofErr w:type="spellStart"/>
-            <w:r>
-              <w:t>Secreate</w:t>
-            </w:r>
-            <w:proofErr w:type="spellEnd"/>
-            <w:r>
-              <w:t xml:space="preserve"> </w:t>
-            </w:r>
-            <w:proofErr w:type="spellStart"/>
-            <w:r>
-              <w:t>toeken</w:t>
-            </w:r>
-            <w:proofErr w:type="spellEnd"/>
+            <w:r>
+              <w:t>Secreate toeken</w:t>
+            </w:r>
           </w:p>
         </w:tc>
         <w:tc>
@@ -775,15 +663,7 @@
           </w:tcPr>
           <w:p>
             <w:r>
-              <w:t>.</w:t>
-            </w:r>
-            <w:proofErr w:type="spellStart"/>
-            <w:r>
-              <w:t>env</w:t>
-            </w:r>
-            <w:proofErr w:type="spellEnd"/>
-            <w:r>
-              <w:t xml:space="preserve"> </w:t>
+              <w:t xml:space="preserve">.env </w:t>
             </w:r>
           </w:p>
         </w:tc>
@@ -807,14 +687,12 @@
           </w:tcPr>
           <w:p>
             <w:hyperlink r:id="rId7" w:history="1">
-              <w:proofErr w:type="spellStart"/>
               <w:r>
                 <w:rPr>
                   <w:rStyle w:val="Hyperlink"/>
                 </w:rPr>
                 <w:t>CreateToken</w:t>
               </w:r>
-              <w:proofErr w:type="spellEnd"/>
             </w:hyperlink>
             <w:r>
               <w:t xml:space="preserve">  method</w:t>
@@ -826,14 +704,12 @@
             <w:tcW w:w="2245" w:type="dxa"/>
           </w:tcPr>
           <w:p>
-            <w:proofErr w:type="spellStart"/>
             <w:r>
               <w:t>JWTToken</w:t>
             </w:r>
             <w:r>
               <w:t>.php</w:t>
             </w:r>
-            <w:proofErr w:type="spellEnd"/>
           </w:p>
         </w:tc>
       </w:tr>
@@ -856,14 +732,12 @@
           </w:tcPr>
           <w:p>
             <w:hyperlink r:id="rId8" w:history="1">
-              <w:proofErr w:type="spellStart"/>
               <w:r>
                 <w:rPr>
                   <w:rStyle w:val="Hyperlink"/>
                 </w:rPr>
                 <w:t>UserLogin</w:t>
               </w:r>
-              <w:proofErr w:type="spellEnd"/>
             </w:hyperlink>
             <w:r>
               <w:t xml:space="preserve"> </w:t>
@@ -878,14 +752,12 @@
             <w:tcW w:w="2245" w:type="dxa"/>
           </w:tcPr>
           <w:p>
-            <w:proofErr w:type="spellStart"/>
             <w:r>
               <w:t>UserController</w:t>
             </w:r>
             <w:r>
               <w:t>.php</w:t>
             </w:r>
-            <w:proofErr w:type="spellEnd"/>
           </w:p>
         </w:tc>
       </w:tr>
@@ -912,31 +784,7 @@
           </w:tcPr>
           <w:p>
             <w:r>
-              <w:t>Route::post('/user-login', [</w:t>
-            </w:r>
-            <w:proofErr w:type="spellStart"/>
-            <w:r>
-              <w:t>UserController</w:t>
-            </w:r>
-            <w:proofErr w:type="spellEnd"/>
-            <w:r>
-              <w:t>::class, '</w:t>
-            </w:r>
-            <w:proofErr w:type="spellStart"/>
-            <w:r>
-              <w:t>userLogin</w:t>
-            </w:r>
-            <w:proofErr w:type="spellEnd"/>
-            <w:r>
-              <w:t>'])-&gt;name('</w:t>
-            </w:r>
-            <w:proofErr w:type="spellStart"/>
-            <w:r>
-              <w:t>userLogin</w:t>
-            </w:r>
-            <w:proofErr w:type="spellEnd"/>
-            <w:r>
-              <w:t>');</w:t>
+              <w:t>Route::post('/user-login', [UserController::class, 'userLogin'])-&gt;name('userLogin');</w:t>
             </w:r>
           </w:p>
         </w:tc>
@@ -979,14 +827,12 @@
           </w:tcPr>
           <w:p>
             <w:hyperlink r:id="rId9" w:history="1">
-              <w:proofErr w:type="spellStart"/>
               <w:r>
                 <w:rPr>
                   <w:rStyle w:val="Hyperlink"/>
                 </w:rPr>
                 <w:t>UserLogout</w:t>
               </w:r>
-              <w:proofErr w:type="spellEnd"/>
             </w:hyperlink>
             <w:r>
               <w:t xml:space="preserve"> method</w:t>
@@ -998,14 +844,12 @@
             <w:tcW w:w="2245" w:type="dxa"/>
           </w:tcPr>
           <w:p>
-            <w:proofErr w:type="spellStart"/>
             <w:r>
               <w:t>UserController</w:t>
             </w:r>
             <w:r>
               <w:t>.php</w:t>
             </w:r>
-            <w:proofErr w:type="spellEnd"/>
           </w:p>
         </w:tc>
       </w:tr>
@@ -1032,31 +876,7 @@
           </w:tcPr>
           <w:p>
             <w:r>
-              <w:t>Route::get('/logout', [</w:t>
-            </w:r>
-            <w:proofErr w:type="spellStart"/>
-            <w:r>
-              <w:t>UserController</w:t>
-            </w:r>
-            <w:proofErr w:type="spellEnd"/>
-            <w:r>
-              <w:t>::class, '</w:t>
-            </w:r>
-            <w:proofErr w:type="spellStart"/>
-            <w:r>
-              <w:t>userLogout</w:t>
-            </w:r>
-            <w:proofErr w:type="spellEnd"/>
-            <w:r>
-              <w:t>'])-&gt;name('</w:t>
-            </w:r>
-            <w:proofErr w:type="spellStart"/>
-            <w:r>
-              <w:t>userLogout</w:t>
-            </w:r>
-            <w:proofErr w:type="spellEnd"/>
-            <w:r>
-              <w:t>');</w:t>
+              <w:t>Route::get('/logout', [UserController::class, 'userLogout'])-&gt;name('userLogout');</w:t>
             </w:r>
           </w:p>
         </w:tc>
@@ -1085,70 +905,42 @@
               <w:rPr>
                 <w:sz w:val="36"/>
               </w:rPr>
-              <w:t>send-</w:t>
-            </w:r>
-            <w:proofErr w:type="spellStart"/>
-            <w:r>
-              <w:rPr>
-                <w:sz w:val="36"/>
-              </w:rPr>
-              <w:t>otp</w:t>
-            </w:r>
-            <w:proofErr w:type="spellEnd"/>
-          </w:p>
-        </w:tc>
-      </w:tr>
-      <w:tr>
-        <w:tc>
-          <w:tcPr>
-            <w:tcW w:w="985" w:type="dxa"/>
-          </w:tcPr>
-          <w:p/>
-        </w:tc>
-        <w:tc>
-          <w:tcPr>
-            <w:tcW w:w="1923" w:type="dxa"/>
-          </w:tcPr>
-          <w:p/>
-        </w:tc>
-        <w:tc>
-          <w:tcPr>
-            <w:tcW w:w="9237" w:type="dxa"/>
-          </w:tcPr>
-          <w:p>
-            <w:proofErr w:type="spellStart"/>
-            <w:r>
-              <w:t>Php</w:t>
-            </w:r>
-            <w:proofErr w:type="spellEnd"/>
-            <w:r>
-              <w:t xml:space="preserve"> artisan </w:t>
-            </w:r>
-            <w:proofErr w:type="spellStart"/>
-            <w:r>
-              <w:t>make:mail</w:t>
-            </w:r>
-            <w:proofErr w:type="spellEnd"/>
-            <w:r>
-              <w:t xml:space="preserve"> </w:t>
-            </w:r>
-            <w:proofErr w:type="spellStart"/>
-            <w:r>
-              <w:t>OTPMail</w:t>
-            </w:r>
-            <w:proofErr w:type="spellEnd"/>
-          </w:p>
-        </w:tc>
-        <w:tc>
-          <w:tcPr>
-            <w:tcW w:w="2245" w:type="dxa"/>
-          </w:tcPr>
-          <w:p>
-            <w:proofErr w:type="spellStart"/>
+              <w:t>send-otp</w:t>
+            </w:r>
+          </w:p>
+        </w:tc>
+      </w:tr>
+      <w:tr>
+        <w:tc>
+          <w:tcPr>
+            <w:tcW w:w="985" w:type="dxa"/>
+          </w:tcPr>
+          <w:p/>
+        </w:tc>
+        <w:tc>
+          <w:tcPr>
+            <w:tcW w:w="1923" w:type="dxa"/>
+          </w:tcPr>
+          <w:p/>
+        </w:tc>
+        <w:tc>
+          <w:tcPr>
+            <w:tcW w:w="9237" w:type="dxa"/>
+          </w:tcPr>
+          <w:p>
+            <w:r>
+              <w:t>Php artisan make:mail OTPMail</w:t>
+            </w:r>
+          </w:p>
+        </w:tc>
+        <w:tc>
+          <w:tcPr>
+            <w:tcW w:w="2245" w:type="dxa"/>
+          </w:tcPr>
+          <w:p>
             <w:r>
               <w:t>cmd</w:t>
             </w:r>
-            <w:proofErr w:type="spellEnd"/>
           </w:p>
         </w:tc>
       </w:tr>
@@ -1178,9 +970,47 @@
                 <w:rPr>
                   <w:rStyle w:val="Hyperlink"/>
                 </w:rPr>
-                <w:t xml:space="preserve">/ </w:t>
+                <w:t>/ OTPMail</w:t>
               </w:r>
-              <w:proofErr w:type="spellStart"/>
+            </w:hyperlink>
+            <w:r>
+              <w:t>.php</w:t>
+            </w:r>
+          </w:p>
+        </w:tc>
+        <w:tc>
+          <w:tcPr>
+            <w:tcW w:w="2245" w:type="dxa"/>
+          </w:tcPr>
+          <w:p/>
+        </w:tc>
+      </w:tr>
+      <w:tr>
+        <w:tc>
+          <w:tcPr>
+            <w:tcW w:w="985" w:type="dxa"/>
+          </w:tcPr>
+          <w:p/>
+        </w:tc>
+        <w:tc>
+          <w:tcPr>
+            <w:tcW w:w="1923" w:type="dxa"/>
+          </w:tcPr>
+          <w:p>
+            <w:r>
+              <w:t xml:space="preserve">View </w:t>
+            </w:r>
+          </w:p>
+        </w:tc>
+        <w:tc>
+          <w:tcPr>
+            <w:tcW w:w="9237" w:type="dxa"/>
+          </w:tcPr>
+          <w:p>
+            <w:r>
+              <w:t xml:space="preserve">email/ </w:t>
+            </w:r>
+            <w:hyperlink r:id="rId11" w:history="1">
               <w:r>
                 <w:rPr>
                   <w:rStyle w:val="Hyperlink"/>
@@ -1189,100 +1019,42 @@
               </w:r>
             </w:hyperlink>
             <w:r>
-              <w:t>.php</w:t>
-            </w:r>
-            <w:proofErr w:type="spellEnd"/>
-          </w:p>
-        </w:tc>
-        <w:tc>
-          <w:tcPr>
-            <w:tcW w:w="2245" w:type="dxa"/>
-          </w:tcPr>
-          <w:p/>
-        </w:tc>
-      </w:tr>
-      <w:tr>
-        <w:tc>
-          <w:tcPr>
-            <w:tcW w:w="985" w:type="dxa"/>
-          </w:tcPr>
-          <w:p/>
-        </w:tc>
-        <w:tc>
-          <w:tcPr>
-            <w:tcW w:w="1923" w:type="dxa"/>
-          </w:tcPr>
-          <w:p>
-            <w:r>
-              <w:t xml:space="preserve">View </w:t>
-            </w:r>
-          </w:p>
-        </w:tc>
-        <w:tc>
-          <w:tcPr>
-            <w:tcW w:w="9237" w:type="dxa"/>
-          </w:tcPr>
-          <w:p>
-            <w:r>
-              <w:t xml:space="preserve">email/ </w:t>
-            </w:r>
-            <w:hyperlink r:id="rId11" w:history="1">
-              <w:proofErr w:type="spellStart"/>
-              <w:r>
-                <w:rPr>
-                  <w:rStyle w:val="Hyperlink"/>
-                </w:rPr>
-                <w:t>OTPMail</w:t>
-              </w:r>
-            </w:hyperlink>
-            <w:r>
               <w:t>.blade.php</w:t>
             </w:r>
-            <w:proofErr w:type="spellEnd"/>
-          </w:p>
-        </w:tc>
-        <w:tc>
-          <w:tcPr>
-            <w:tcW w:w="2245" w:type="dxa"/>
-          </w:tcPr>
-          <w:p/>
-        </w:tc>
-      </w:tr>
-      <w:tr>
-        <w:tc>
-          <w:tcPr>
-            <w:tcW w:w="985" w:type="dxa"/>
-          </w:tcPr>
-          <w:p/>
-        </w:tc>
-        <w:tc>
-          <w:tcPr>
-            <w:tcW w:w="1923" w:type="dxa"/>
-          </w:tcPr>
-          <w:p>
-            <w:r>
-              <w:t>.</w:t>
-            </w:r>
-            <w:proofErr w:type="spellStart"/>
-            <w:r>
-              <w:t>env</w:t>
-            </w:r>
-            <w:proofErr w:type="spellEnd"/>
-          </w:p>
-        </w:tc>
-        <w:tc>
-          <w:tcPr>
-            <w:tcW w:w="9237" w:type="dxa"/>
-          </w:tcPr>
-          <w:p>
-            <w:r>
-              <w:t>MAIL_MAILER=</w:t>
-            </w:r>
-            <w:proofErr w:type="spellStart"/>
-            <w:r>
-              <w:t>smtp</w:t>
-            </w:r>
-            <w:proofErr w:type="spellEnd"/>
+          </w:p>
+        </w:tc>
+        <w:tc>
+          <w:tcPr>
+            <w:tcW w:w="2245" w:type="dxa"/>
+          </w:tcPr>
+          <w:p/>
+        </w:tc>
+      </w:tr>
+      <w:tr>
+        <w:tc>
+          <w:tcPr>
+            <w:tcW w:w="985" w:type="dxa"/>
+          </w:tcPr>
+          <w:p/>
+        </w:tc>
+        <w:tc>
+          <w:tcPr>
+            <w:tcW w:w="1923" w:type="dxa"/>
+          </w:tcPr>
+          <w:p>
+            <w:r>
+              <w:t>.env</w:t>
+            </w:r>
+          </w:p>
+        </w:tc>
+        <w:tc>
+          <w:tcPr>
+            <w:tcW w:w="9237" w:type="dxa"/>
+          </w:tcPr>
+          <w:p>
+            <w:r>
+              <w:t>MAIL_MAILER=smtp</w:t>
+            </w:r>
           </w:p>
           <w:p>
             <w:r>
@@ -1340,14 +1112,12 @@
           </w:tcPr>
           <w:p>
             <w:hyperlink r:id="rId12" w:history="1">
-              <w:proofErr w:type="spellStart"/>
               <w:r>
                 <w:rPr>
                   <w:rStyle w:val="Hyperlink"/>
                 </w:rPr>
                 <w:t>SendOTPCode</w:t>
               </w:r>
-              <w:proofErr w:type="spellEnd"/>
             </w:hyperlink>
             <w:r>
               <w:t xml:space="preserve">  method</w:t>
@@ -1359,14 +1129,12 @@
             <w:tcW w:w="2245" w:type="dxa"/>
           </w:tcPr>
           <w:p>
-            <w:proofErr w:type="spellStart"/>
             <w:r>
               <w:t>UserController</w:t>
             </w:r>
             <w:r>
               <w:t>.php</w:t>
             </w:r>
-            <w:proofErr w:type="spellEnd"/>
           </w:p>
         </w:tc>
       </w:tr>
@@ -1393,39 +1161,7 @@
           </w:tcPr>
           <w:p>
             <w:r>
-              <w:t>Route::post('/send-</w:t>
-            </w:r>
-            <w:proofErr w:type="spellStart"/>
-            <w:r>
-              <w:t>otp</w:t>
-            </w:r>
-            <w:proofErr w:type="spellEnd"/>
-            <w:r>
-              <w:t>', [</w:t>
-            </w:r>
-            <w:proofErr w:type="spellStart"/>
-            <w:r>
-              <w:t>UserController</w:t>
-            </w:r>
-            <w:proofErr w:type="spellEnd"/>
-            <w:r>
-              <w:t>::class, '</w:t>
-            </w:r>
-            <w:proofErr w:type="spellStart"/>
-            <w:r>
-              <w:t>SendOTPCode</w:t>
-            </w:r>
-            <w:proofErr w:type="spellEnd"/>
-            <w:r>
-              <w:t>'])-&gt;name('</w:t>
-            </w:r>
-            <w:proofErr w:type="spellStart"/>
-            <w:r>
-              <w:t>SendOTPCode</w:t>
-            </w:r>
-            <w:proofErr w:type="spellEnd"/>
-            <w:r>
-              <w:t>');</w:t>
+              <w:t>Route::post('/send-otp', [UserController::class, 'SendOTPCode'])-&gt;name('SendOTPCode');</w:t>
             </w:r>
           </w:p>
         </w:tc>
@@ -1475,7 +1211,6 @@
                 <w:b/>
               </w:rPr>
             </w:pPr>
-            <w:proofErr w:type="spellStart"/>
             <w:r>
               <w:rPr>
                 <w:b/>
@@ -1484,7 +1219,6 @@
               </w:rPr>
               <w:t>VerifyOTP</w:t>
             </w:r>
-            <w:proofErr w:type="spellEnd"/>
           </w:p>
         </w:tc>
       </w:tr>
@@ -1525,13 +1259,8 @@
           </w:tcPr>
           <w:p>
             <w:r>
-              <w:t>App/</w:t>
-            </w:r>
-            <w:proofErr w:type="spellStart"/>
-            <w:r>
-              <w:t>Helper.php</w:t>
-            </w:r>
-            <w:proofErr w:type="spellEnd"/>
+              <w:t>App/Helper.php</w:t>
+            </w:r>
           </w:p>
         </w:tc>
       </w:tr>
@@ -1554,14 +1283,12 @@
           </w:tcPr>
           <w:p>
             <w:hyperlink r:id="rId14" w:history="1">
-              <w:proofErr w:type="spellStart"/>
               <w:r>
                 <w:rPr>
                   <w:rStyle w:val="Hyperlink"/>
                 </w:rPr>
                 <w:t>VerifyOTP</w:t>
               </w:r>
-              <w:proofErr w:type="spellEnd"/>
             </w:hyperlink>
             <w:r>
               <w:t xml:space="preserve">  method</w:t>
@@ -1573,14 +1300,12 @@
             <w:tcW w:w="2245" w:type="dxa"/>
           </w:tcPr>
           <w:p>
-            <w:proofErr w:type="spellStart"/>
             <w:r>
               <w:t>UserController</w:t>
             </w:r>
             <w:r>
               <w:t>.php</w:t>
             </w:r>
-            <w:proofErr w:type="spellEnd"/>
           </w:p>
         </w:tc>
       </w:tr>
@@ -1607,39 +1332,7 @@
           </w:tcPr>
           <w:p>
             <w:r>
-              <w:t>Route::post('/verify-</w:t>
-            </w:r>
-            <w:proofErr w:type="spellStart"/>
-            <w:r>
-              <w:t>otp</w:t>
-            </w:r>
-            <w:proofErr w:type="spellEnd"/>
-            <w:r>
-              <w:t>', [</w:t>
-            </w:r>
-            <w:proofErr w:type="spellStart"/>
-            <w:r>
-              <w:t>UserController</w:t>
-            </w:r>
-            <w:proofErr w:type="spellEnd"/>
-            <w:r>
-              <w:t>::class, '</w:t>
-            </w:r>
-            <w:proofErr w:type="spellStart"/>
-            <w:r>
-              <w:t>VerifyOTP</w:t>
-            </w:r>
-            <w:proofErr w:type="spellEnd"/>
-            <w:r>
-              <w:t>'])-&gt;name('</w:t>
-            </w:r>
-            <w:proofErr w:type="spellStart"/>
-            <w:r>
-              <w:t>VerifyOTP</w:t>
-            </w:r>
-            <w:proofErr w:type="spellEnd"/>
-            <w:r>
-              <w:t>');</w:t>
+              <w:t>Route::post('/verify-otp', [UserController::class, 'VerifyOTP'])-&gt;name('VerifyOTP');</w:t>
             </w:r>
           </w:p>
         </w:tc>
@@ -1717,14 +1410,12 @@
           </w:tcPr>
           <w:p>
             <w:hyperlink r:id="rId15" w:history="1">
-              <w:proofErr w:type="spellStart"/>
               <w:r>
                 <w:rPr>
                   <w:rStyle w:val="Hyperlink"/>
                 </w:rPr>
                 <w:t>VerifyToken</w:t>
               </w:r>
-              <w:proofErr w:type="spellEnd"/>
             </w:hyperlink>
             <w:r>
               <w:t xml:space="preserve">  method</w:t>
@@ -1737,55 +1428,32 @@
           </w:tcPr>
           <w:p>
             <w:r>
-              <w:t>App/</w:t>
-            </w:r>
-            <w:proofErr w:type="spellStart"/>
-            <w:r>
-              <w:t>Helper.php</w:t>
-            </w:r>
-            <w:proofErr w:type="spellEnd"/>
-          </w:p>
-        </w:tc>
-      </w:tr>
-      <w:tr>
-        <w:tc>
-          <w:tcPr>
-            <w:tcW w:w="985" w:type="dxa"/>
-          </w:tcPr>
-          <w:p/>
-        </w:tc>
-        <w:tc>
-          <w:tcPr>
-            <w:tcW w:w="1923" w:type="dxa"/>
-          </w:tcPr>
-          <w:p/>
-        </w:tc>
-        <w:tc>
-          <w:tcPr>
-            <w:tcW w:w="9237" w:type="dxa"/>
-          </w:tcPr>
-          <w:p>
-            <w:proofErr w:type="spellStart"/>
-            <w:r>
-              <w:t>Php</w:t>
-            </w:r>
-            <w:proofErr w:type="spellEnd"/>
-            <w:r>
-              <w:t xml:space="preserve"> artisan </w:t>
-            </w:r>
-            <w:proofErr w:type="spellStart"/>
-            <w:r>
-              <w:t>make:middleware</w:t>
-            </w:r>
-            <w:proofErr w:type="spellEnd"/>
-            <w:r>
-              <w:t xml:space="preserve"> </w:t>
-            </w:r>
-            <w:proofErr w:type="spellStart"/>
-            <w:r>
-              <w:t>TokenVerificationMiddleware</w:t>
-            </w:r>
-            <w:proofErr w:type="spellEnd"/>
+              <w:t>App/Helper.php</w:t>
+            </w:r>
+          </w:p>
+        </w:tc>
+      </w:tr>
+      <w:tr>
+        <w:tc>
+          <w:tcPr>
+            <w:tcW w:w="985" w:type="dxa"/>
+          </w:tcPr>
+          <w:p/>
+        </w:tc>
+        <w:tc>
+          <w:tcPr>
+            <w:tcW w:w="1923" w:type="dxa"/>
+          </w:tcPr>
+          <w:p/>
+        </w:tc>
+        <w:tc>
+          <w:tcPr>
+            <w:tcW w:w="9237" w:type="dxa"/>
+          </w:tcPr>
+          <w:p>
+            <w:r>
+              <w:t>Php artisan make:middleware TokenVerificationMiddleware</w:t>
+            </w:r>
           </w:p>
         </w:tc>
         <w:tc>
@@ -1794,51 +1462,32 @@
             <w:vMerge w:val="restart"/>
           </w:tcPr>
           <w:p>
-            <w:proofErr w:type="spellStart"/>
             <w:r>
               <w:t>cmd</w:t>
             </w:r>
-            <w:proofErr w:type="spellEnd"/>
-          </w:p>
-        </w:tc>
-      </w:tr>
-      <w:tr>
-        <w:tc>
-          <w:tcPr>
-            <w:tcW w:w="985" w:type="dxa"/>
-          </w:tcPr>
-          <w:p/>
-        </w:tc>
-        <w:tc>
-          <w:tcPr>
-            <w:tcW w:w="1923" w:type="dxa"/>
-          </w:tcPr>
-          <w:p/>
-        </w:tc>
-        <w:tc>
-          <w:tcPr>
-            <w:tcW w:w="9237" w:type="dxa"/>
-          </w:tcPr>
-          <w:p>
-            <w:proofErr w:type="spellStart"/>
-            <w:r>
-              <w:t>Php</w:t>
-            </w:r>
-            <w:proofErr w:type="spellEnd"/>
-            <w:r>
-              <w:t xml:space="preserve"> artisan </w:t>
-            </w:r>
-            <w:proofErr w:type="spellStart"/>
-            <w:r>
-              <w:t>make:middleware</w:t>
-            </w:r>
-            <w:proofErr w:type="spellEnd"/>
-            <w:r>
-              <w:t xml:space="preserve"> </w:t>
-            </w:r>
-            <w:proofErr w:type="spellStart"/>
-            <w:r>
-              <w:t>TokenVerification</w:t>
+          </w:p>
+        </w:tc>
+      </w:tr>
+      <w:tr>
+        <w:tc>
+          <w:tcPr>
+            <w:tcW w:w="985" w:type="dxa"/>
+          </w:tcPr>
+          <w:p/>
+        </w:tc>
+        <w:tc>
+          <w:tcPr>
+            <w:tcW w:w="1923" w:type="dxa"/>
+          </w:tcPr>
+          <w:p/>
+        </w:tc>
+        <w:tc>
+          <w:tcPr>
+            <w:tcW w:w="9237" w:type="dxa"/>
+          </w:tcPr>
+          <w:p>
+            <w:r>
+              <w:t>Php artisan make:middleware TokenVerification</w:t>
             </w:r>
             <w:r>
               <w:t>API</w:t>
@@ -1846,7 +1495,6 @@
             <w:r>
               <w:t>Middleware</w:t>
             </w:r>
-            <w:proofErr w:type="spellEnd"/>
           </w:p>
         </w:tc>
         <w:tc>
@@ -1876,27 +1524,23 @@
           </w:tcPr>
           <w:p>
             <w:hyperlink r:id="rId16" w:history="1">
-              <w:proofErr w:type="spellStart"/>
               <w:r>
                 <w:rPr>
                   <w:rStyle w:val="Hyperlink"/>
                 </w:rPr>
                 <w:t>TokenVerificationMiddleware</w:t>
               </w:r>
-              <w:proofErr w:type="spellEnd"/>
             </w:hyperlink>
             <w:r>
               <w:t xml:space="preserve"> &amp; </w:t>
             </w:r>
             <w:hyperlink r:id="rId17" w:history="1">
-              <w:proofErr w:type="spellStart"/>
               <w:r>
                 <w:rPr>
                   <w:rStyle w:val="Hyperlink"/>
                 </w:rPr>
                 <w:t>TokenVerificationAPIMiddleware</w:t>
               </w:r>
-              <w:proofErr w:type="spellEnd"/>
             </w:hyperlink>
           </w:p>
         </w:tc>
@@ -1930,14 +1574,12 @@
           </w:tcPr>
           <w:p>
             <w:hyperlink r:id="rId18" w:history="1">
-              <w:proofErr w:type="spellStart"/>
               <w:r>
                 <w:rPr>
                   <w:rStyle w:val="Hyperlink"/>
                 </w:rPr>
                 <w:t>ResetPassword</w:t>
               </w:r>
-              <w:proofErr w:type="spellEnd"/>
             </w:hyperlink>
             <w:r>
               <w:t xml:space="preserve">  method</w:t>
@@ -1949,14 +1591,12 @@
             <w:tcW w:w="2245" w:type="dxa"/>
           </w:tcPr>
           <w:p>
-            <w:proofErr w:type="spellStart"/>
             <w:r>
               <w:t>UserController</w:t>
             </w:r>
             <w:r>
               <w:t>.php</w:t>
             </w:r>
-            <w:proofErr w:type="spellEnd"/>
           </w:p>
         </w:tc>
       </w:tr>
@@ -2109,14 +1749,12 @@
             <w:tcW w:w="2245" w:type="dxa"/>
           </w:tcPr>
           <w:p>
-            <w:proofErr w:type="spellStart"/>
             <w:r>
               <w:t>UserController</w:t>
             </w:r>
             <w:r>
               <w:t>.php</w:t>
             </w:r>
-            <w:proofErr w:type="spellEnd"/>
           </w:p>
         </w:tc>
       </w:tr>
@@ -2224,14 +1862,12 @@
             <w:pPr>
               <w:jc w:val="center"/>
             </w:pPr>
-            <w:proofErr w:type="spellStart"/>
             <w:r>
               <w:rPr>
                 <w:sz w:val="28"/>
               </w:rPr>
               <w:t>UpdateProfile</w:t>
             </w:r>
-            <w:proofErr w:type="spellEnd"/>
           </w:p>
         </w:tc>
       </w:tr>
@@ -2254,14 +1890,12 @@
           </w:tcPr>
           <w:p>
             <w:hyperlink r:id="rId20" w:history="1">
-              <w:proofErr w:type="spellStart"/>
               <w:r>
                 <w:rPr>
                   <w:rStyle w:val="Hyperlink"/>
                 </w:rPr>
                 <w:t>UpdateProfile</w:t>
               </w:r>
-              <w:proofErr w:type="spellEnd"/>
             </w:hyperlink>
             <w:r>
               <w:t xml:space="preserve"> method</w:t>
@@ -2273,14 +1907,12 @@
             <w:tcW w:w="2245" w:type="dxa"/>
           </w:tcPr>
           <w:p>
-            <w:proofErr w:type="spellStart"/>
             <w:r>
               <w:t>UserController</w:t>
             </w:r>
             <w:r>
               <w:t>.php</w:t>
             </w:r>
-            <w:proofErr w:type="spellEnd"/>
           </w:p>
         </w:tc>
       </w:tr>
@@ -2415,21 +2047,8 @@
             <w:tcW w:w="9237" w:type="dxa"/>
           </w:tcPr>
           <w:p>
-            <w:proofErr w:type="spellStart"/>
-            <w:r>
-              <w:t>php</w:t>
-            </w:r>
-            <w:proofErr w:type="spellEnd"/>
-            <w:r>
-              <w:t xml:space="preserve"> artisan </w:t>
-            </w:r>
-            <w:proofErr w:type="spellStart"/>
-            <w:r>
-              <w:t>make:migration</w:t>
-            </w:r>
-            <w:proofErr w:type="spellEnd"/>
-            <w:r>
-              <w:t xml:space="preserve"> categories</w:t>
+            <w:r>
+              <w:t>php artisan make:migration categories</w:t>
             </w:r>
           </w:p>
         </w:tc>
@@ -2439,47 +2058,32 @@
             <w:vMerge w:val="restart"/>
           </w:tcPr>
           <w:p>
-            <w:proofErr w:type="spellStart"/>
             <w:r>
               <w:t>cmd</w:t>
             </w:r>
-            <w:proofErr w:type="spellEnd"/>
-          </w:p>
-        </w:tc>
-      </w:tr>
-      <w:tr>
-        <w:tc>
-          <w:tcPr>
-            <w:tcW w:w="985" w:type="dxa"/>
-          </w:tcPr>
-          <w:p/>
-        </w:tc>
-        <w:tc>
-          <w:tcPr>
-            <w:tcW w:w="1923" w:type="dxa"/>
-          </w:tcPr>
-          <w:p/>
-        </w:tc>
-        <w:tc>
-          <w:tcPr>
-            <w:tcW w:w="9237" w:type="dxa"/>
-          </w:tcPr>
-          <w:p>
-            <w:proofErr w:type="spellStart"/>
-            <w:r>
-              <w:t>php</w:t>
-            </w:r>
-            <w:proofErr w:type="spellEnd"/>
-            <w:r>
-              <w:t xml:space="preserve"> artisan </w:t>
-            </w:r>
-            <w:proofErr w:type="spellStart"/>
-            <w:r>
-              <w:t>make:model</w:t>
-            </w:r>
-            <w:proofErr w:type="spellEnd"/>
-            <w:r>
-              <w:t xml:space="preserve"> Category</w:t>
+          </w:p>
+        </w:tc>
+      </w:tr>
+      <w:tr>
+        <w:tc>
+          <w:tcPr>
+            <w:tcW w:w="985" w:type="dxa"/>
+          </w:tcPr>
+          <w:p/>
+        </w:tc>
+        <w:tc>
+          <w:tcPr>
+            <w:tcW w:w="1923" w:type="dxa"/>
+          </w:tcPr>
+          <w:p/>
+        </w:tc>
+        <w:tc>
+          <w:tcPr>
+            <w:tcW w:w="9237" w:type="dxa"/>
+          </w:tcPr>
+          <w:p>
+            <w:r>
+              <w:t>php artisan make:model Category</w:t>
             </w:r>
           </w:p>
         </w:tc>
@@ -2509,27 +2113,9 @@
             <w:tcW w:w="9237" w:type="dxa"/>
           </w:tcPr>
           <w:p>
-            <w:proofErr w:type="spellStart"/>
-            <w:r>
-              <w:t>php</w:t>
-            </w:r>
-            <w:proofErr w:type="spellEnd"/>
-            <w:r>
-              <w:t xml:space="preserve"> artisan </w:t>
-            </w:r>
-            <w:proofErr w:type="spellStart"/>
-            <w:r>
-              <w:t>make:controller</w:t>
-            </w:r>
-            <w:proofErr w:type="spellEnd"/>
-            <w:r>
-              <w:t xml:space="preserve"> </w:t>
-            </w:r>
-            <w:proofErr w:type="spellStart"/>
-            <w:r>
-              <w:t>CategoryController</w:t>
-            </w:r>
-            <w:proofErr w:type="spellEnd"/>
+            <w:r>
+              <w:t>php artisan make:controller CategoryController</w:t>
+            </w:r>
           </w:p>
         </w:tc>
         <w:tc>
@@ -2634,26 +2220,19 @@
             <w:tcW w:w="9237" w:type="dxa"/>
           </w:tcPr>
           <w:p>
-            <w:proofErr w:type="spellStart"/>
-            <w:r>
-              <w:t>Php</w:t>
-            </w:r>
-            <w:proofErr w:type="spellEnd"/>
-            <w:r>
-              <w:t xml:space="preserve"> artisan migrate</w:t>
-            </w:r>
-          </w:p>
-        </w:tc>
-        <w:tc>
-          <w:tcPr>
-            <w:tcW w:w="2245" w:type="dxa"/>
-          </w:tcPr>
-          <w:p>
-            <w:proofErr w:type="spellStart"/>
+            <w:r>
+              <w:t>Php artisan migrate</w:t>
+            </w:r>
+          </w:p>
+        </w:tc>
+        <w:tc>
+          <w:tcPr>
+            <w:tcW w:w="2245" w:type="dxa"/>
+          </w:tcPr>
+          <w:p>
             <w:r>
               <w:t>cmd</w:t>
             </w:r>
-            <w:proofErr w:type="spellEnd"/>
           </w:p>
         </w:tc>
       </w:tr>
@@ -2702,14 +2281,12 @@
           </w:tcPr>
           <w:p>
             <w:hyperlink r:id="rId23" w:history="1">
-              <w:proofErr w:type="spellStart"/>
               <w:r>
                 <w:rPr>
                   <w:rStyle w:val="Hyperlink"/>
                 </w:rPr>
                 <w:t>CategoryCreate</w:t>
               </w:r>
-              <w:proofErr w:type="spellEnd"/>
             </w:hyperlink>
             <w:r>
               <w:t xml:space="preserve"> Method</w:t>
@@ -2721,11 +2298,9 @@
             <w:tcW w:w="2245" w:type="dxa"/>
           </w:tcPr>
           <w:p>
-            <w:proofErr w:type="spellStart"/>
             <w:r>
               <w:t>CategoryController</w:t>
             </w:r>
-            <w:proofErr w:type="spellEnd"/>
           </w:p>
         </w:tc>
       </w:tr>
@@ -2859,11 +2434,9 @@
             <w:tcW w:w="2245" w:type="dxa"/>
           </w:tcPr>
           <w:p>
-            <w:proofErr w:type="spellStart"/>
             <w:r>
               <w:t>CategoryController</w:t>
             </w:r>
-            <w:proofErr w:type="spellEnd"/>
           </w:p>
         </w:tc>
       </w:tr>
@@ -2980,14 +2553,12 @@
           </w:tcPr>
           <w:p>
             <w:hyperlink r:id="rId25" w:history="1">
-              <w:proofErr w:type="spellStart"/>
               <w:r>
                 <w:rPr>
                   <w:rStyle w:val="Hyperlink"/>
                 </w:rPr>
                 <w:t>CategoryByID</w:t>
               </w:r>
-              <w:proofErr w:type="spellEnd"/>
             </w:hyperlink>
             <w:r>
               <w:t xml:space="preserve"> Method</w:t>
@@ -2999,11 +2570,9 @@
             <w:tcW w:w="2245" w:type="dxa"/>
           </w:tcPr>
           <w:p>
-            <w:proofErr w:type="spellStart"/>
             <w:r>
               <w:t>CategoryController</w:t>
             </w:r>
-            <w:proofErr w:type="spellEnd"/>
           </w:p>
         </w:tc>
       </w:tr>
@@ -3146,14 +2715,12 @@
           </w:tcPr>
           <w:p>
             <w:hyperlink r:id="rId26" w:history="1">
-              <w:proofErr w:type="spellStart"/>
               <w:r>
                 <w:rPr>
                   <w:rStyle w:val="Hyperlink"/>
                 </w:rPr>
                 <w:t>CategoryUpdate</w:t>
               </w:r>
-              <w:proofErr w:type="spellEnd"/>
             </w:hyperlink>
             <w:r>
               <w:t xml:space="preserve">  Method</w:t>
@@ -3165,11 +2732,9 @@
             <w:tcW w:w="2245" w:type="dxa"/>
           </w:tcPr>
           <w:p>
-            <w:proofErr w:type="spellStart"/>
             <w:r>
               <w:t>CategoryController</w:t>
             </w:r>
-            <w:proofErr w:type="spellEnd"/>
           </w:p>
         </w:tc>
       </w:tr>
@@ -3311,11 +2876,9 @@
             <w:tcW w:w="9237" w:type="dxa"/>
           </w:tcPr>
           <w:p>
-            <w:proofErr w:type="spellStart"/>
             <w:r>
               <w:t>CategoryDelete</w:t>
             </w:r>
-            <w:proofErr w:type="spellEnd"/>
             <w:r>
               <w:t xml:space="preserve">  Method</w:t>
             </w:r>
@@ -3326,11 +2889,9 @@
             <w:tcW w:w="2245" w:type="dxa"/>
           </w:tcPr>
           <w:p>
-            <w:proofErr w:type="spellStart"/>
             <w:r>
               <w:t>CategoryController</w:t>
             </w:r>
-            <w:proofErr w:type="spellEnd"/>
           </w:p>
         </w:tc>
       </w:tr>
@@ -3496,21 +3057,8 @@
             <w:tcW w:w="9237" w:type="dxa"/>
           </w:tcPr>
           <w:p>
-            <w:proofErr w:type="spellStart"/>
-            <w:r>
-              <w:t>php</w:t>
-            </w:r>
-            <w:proofErr w:type="spellEnd"/>
-            <w:r>
-              <w:t xml:space="preserve"> artisan </w:t>
-            </w:r>
-            <w:proofErr w:type="spellStart"/>
-            <w:r>
-              <w:t>make:model</w:t>
-            </w:r>
-            <w:proofErr w:type="spellEnd"/>
-            <w:r>
-              <w:t xml:space="preserve"> Customer</w:t>
+            <w:r>
+              <w:t>php artisan make:model Customer</w:t>
             </w:r>
           </w:p>
         </w:tc>
@@ -3522,49 +3070,31 @@
           <w:p/>
           <w:p>
             <w:r>
-              <w:t xml:space="preserve">                </w:t>
-            </w:r>
-            <w:proofErr w:type="spellStart"/>
-            <w:r>
-              <w:t>cmd</w:t>
-            </w:r>
-            <w:proofErr w:type="spellEnd"/>
-          </w:p>
-        </w:tc>
-      </w:tr>
-      <w:tr>
-        <w:tc>
-          <w:tcPr>
-            <w:tcW w:w="985" w:type="dxa"/>
-          </w:tcPr>
-          <w:p/>
-        </w:tc>
-        <w:tc>
-          <w:tcPr>
-            <w:tcW w:w="1923" w:type="dxa"/>
-          </w:tcPr>
-          <w:p/>
-        </w:tc>
-        <w:tc>
-          <w:tcPr>
-            <w:tcW w:w="9237" w:type="dxa"/>
-          </w:tcPr>
-          <w:p>
-            <w:proofErr w:type="spellStart"/>
-            <w:r>
-              <w:t>php</w:t>
-            </w:r>
-            <w:proofErr w:type="spellEnd"/>
-            <w:r>
-              <w:t xml:space="preserve"> artisan </w:t>
-            </w:r>
-            <w:proofErr w:type="spellStart"/>
-            <w:r>
-              <w:t>make:migration</w:t>
-            </w:r>
-            <w:proofErr w:type="spellEnd"/>
-            <w:r>
-              <w:t xml:space="preserve"> customers</w:t>
+              <w:t xml:space="preserve">                cmd</w:t>
+            </w:r>
+          </w:p>
+        </w:tc>
+      </w:tr>
+      <w:tr>
+        <w:tc>
+          <w:tcPr>
+            <w:tcW w:w="985" w:type="dxa"/>
+          </w:tcPr>
+          <w:p/>
+        </w:tc>
+        <w:tc>
+          <w:tcPr>
+            <w:tcW w:w="1923" w:type="dxa"/>
+          </w:tcPr>
+          <w:p/>
+        </w:tc>
+        <w:tc>
+          <w:tcPr>
+            <w:tcW w:w="9237" w:type="dxa"/>
+          </w:tcPr>
+          <w:p>
+            <w:r>
+              <w:t>php artisan make:migration customers</w:t>
             </w:r>
           </w:p>
         </w:tc>
@@ -3594,27 +3124,9 @@
             <w:tcW w:w="9237" w:type="dxa"/>
           </w:tcPr>
           <w:p>
-            <w:proofErr w:type="spellStart"/>
-            <w:r>
-              <w:t>php</w:t>
-            </w:r>
-            <w:proofErr w:type="spellEnd"/>
-            <w:r>
-              <w:t xml:space="preserve"> artisan </w:t>
-            </w:r>
-            <w:proofErr w:type="spellStart"/>
-            <w:r>
-              <w:t>make:controller</w:t>
-            </w:r>
-            <w:proofErr w:type="spellEnd"/>
-            <w:r>
-              <w:t xml:space="preserve"> </w:t>
-            </w:r>
-            <w:proofErr w:type="spellStart"/>
-            <w:r>
-              <w:t>CustomerController</w:t>
-            </w:r>
-            <w:proofErr w:type="spellEnd"/>
+            <w:r>
+              <w:t>php artisan make:controller CustomerController</w:t>
+            </w:r>
           </w:p>
         </w:tc>
         <w:tc>
@@ -3757,26 +3269,19 @@
             <w:tcW w:w="9237" w:type="dxa"/>
           </w:tcPr>
           <w:p>
-            <w:proofErr w:type="spellStart"/>
-            <w:r>
-              <w:t>Php</w:t>
-            </w:r>
-            <w:proofErr w:type="spellEnd"/>
-            <w:r>
-              <w:t xml:space="preserve"> artisan migrate</w:t>
-            </w:r>
-          </w:p>
-        </w:tc>
-        <w:tc>
-          <w:tcPr>
-            <w:tcW w:w="2245" w:type="dxa"/>
-          </w:tcPr>
-          <w:p>
-            <w:proofErr w:type="spellStart"/>
+            <w:r>
+              <w:t>Php artisan migrate</w:t>
+            </w:r>
+          </w:p>
+        </w:tc>
+        <w:tc>
+          <w:tcPr>
+            <w:tcW w:w="2245" w:type="dxa"/>
+          </w:tcPr>
+          <w:p>
             <w:r>
               <w:t>cmd</w:t>
             </w:r>
-            <w:proofErr w:type="spellEnd"/>
           </w:p>
         </w:tc>
       </w:tr>
@@ -3816,11 +3321,9 @@
             <w:tcW w:w="2245" w:type="dxa"/>
           </w:tcPr>
           <w:p>
-            <w:proofErr w:type="spellStart"/>
             <w:r>
               <w:t>CustomerController</w:t>
             </w:r>
-            <w:proofErr w:type="spellEnd"/>
           </w:p>
         </w:tc>
       </w:tr>
@@ -3987,21 +3490,8 @@
             <w:tcW w:w="9237" w:type="dxa"/>
           </w:tcPr>
           <w:p>
-            <w:proofErr w:type="spellStart"/>
-            <w:r>
-              <w:t>php</w:t>
-            </w:r>
-            <w:proofErr w:type="spellEnd"/>
-            <w:r>
-              <w:t xml:space="preserve"> artisan </w:t>
-            </w:r>
-            <w:proofErr w:type="spellStart"/>
-            <w:r>
-              <w:t>make:model</w:t>
-            </w:r>
-            <w:proofErr w:type="spellEnd"/>
-            <w:r>
-              <w:t xml:space="preserve"> </w:t>
+            <w:r>
+              <w:t xml:space="preserve">php artisan make:model </w:t>
             </w:r>
             <w:r>
               <w:t>Product</w:t>
@@ -4015,49 +3505,31 @@
           </w:tcPr>
           <w:p>
             <w:r>
-              <w:t xml:space="preserve">   </w:t>
-            </w:r>
-            <w:proofErr w:type="spellStart"/>
-            <w:r>
-              <w:t>cmd</w:t>
-            </w:r>
-            <w:proofErr w:type="spellEnd"/>
-          </w:p>
-        </w:tc>
-      </w:tr>
-      <w:tr>
-        <w:tc>
-          <w:tcPr>
-            <w:tcW w:w="985" w:type="dxa"/>
-          </w:tcPr>
-          <w:p/>
-        </w:tc>
-        <w:tc>
-          <w:tcPr>
-            <w:tcW w:w="1923" w:type="dxa"/>
-          </w:tcPr>
-          <w:p/>
-        </w:tc>
-        <w:tc>
-          <w:tcPr>
-            <w:tcW w:w="9237" w:type="dxa"/>
-          </w:tcPr>
-          <w:p>
-            <w:proofErr w:type="spellStart"/>
-            <w:r>
-              <w:t>php</w:t>
-            </w:r>
-            <w:proofErr w:type="spellEnd"/>
-            <w:r>
-              <w:t xml:space="preserve"> artisan </w:t>
-            </w:r>
-            <w:proofErr w:type="spellStart"/>
-            <w:r>
-              <w:t>make:migration</w:t>
-            </w:r>
-            <w:proofErr w:type="spellEnd"/>
-            <w:r>
-              <w:t xml:space="preserve"> </w:t>
+              <w:t xml:space="preserve">   cmd</w:t>
+            </w:r>
+          </w:p>
+        </w:tc>
+      </w:tr>
+      <w:tr>
+        <w:tc>
+          <w:tcPr>
+            <w:tcW w:w="985" w:type="dxa"/>
+          </w:tcPr>
+          <w:p/>
+        </w:tc>
+        <w:tc>
+          <w:tcPr>
+            <w:tcW w:w="1923" w:type="dxa"/>
+          </w:tcPr>
+          <w:p/>
+        </w:tc>
+        <w:tc>
+          <w:tcPr>
+            <w:tcW w:w="9237" w:type="dxa"/>
+          </w:tcPr>
+          <w:p>
+            <w:r>
+              <w:t xml:space="preserve">php artisan make:migration </w:t>
             </w:r>
             <w:r>
               <w:t>product</w:t>
@@ -4093,30 +3565,15 @@
             <w:tcW w:w="9237" w:type="dxa"/>
           </w:tcPr>
           <w:p>
-            <w:proofErr w:type="spellStart"/>
-            <w:r>
-              <w:t>php</w:t>
-            </w:r>
-            <w:proofErr w:type="spellEnd"/>
-            <w:r>
-              <w:t xml:space="preserve"> artisan </w:t>
-            </w:r>
-            <w:proofErr w:type="spellStart"/>
-            <w:r>
-              <w:t>make:controller</w:t>
-            </w:r>
-            <w:proofErr w:type="spellEnd"/>
-            <w:r>
-              <w:t xml:space="preserve"> </w:t>
-            </w:r>
-            <w:proofErr w:type="spellStart"/>
+            <w:r>
+              <w:t xml:space="preserve">php artisan make:controller </w:t>
+            </w:r>
             <w:r>
               <w:t>Product</w:t>
             </w:r>
             <w:r>
               <w:t>Controller</w:t>
             </w:r>
-            <w:proofErr w:type="spellEnd"/>
           </w:p>
         </w:tc>
         <w:tc>
@@ -4229,7 +3686,6 @@
           </w:tcPr>
           <w:p>
             <w:hyperlink r:id="rId31" w:history="1">
-              <w:proofErr w:type="spellStart"/>
               <w:r>
                 <w:rPr>
                   <w:rStyle w:val="Hyperlink"/>
@@ -4240,7 +3696,6 @@
             <w:r>
               <w:t>.php</w:t>
             </w:r>
-            <w:proofErr w:type="spellEnd"/>
           </w:p>
         </w:tc>
         <w:tc>
@@ -4272,26 +3727,19 @@
             <w:tcW w:w="9237" w:type="dxa"/>
           </w:tcPr>
           <w:p>
-            <w:proofErr w:type="spellStart"/>
-            <w:r>
-              <w:t>Php</w:t>
-            </w:r>
-            <w:proofErr w:type="spellEnd"/>
-            <w:r>
-              <w:t xml:space="preserve"> artisan migrate</w:t>
-            </w:r>
-          </w:p>
-        </w:tc>
-        <w:tc>
-          <w:tcPr>
-            <w:tcW w:w="2245" w:type="dxa"/>
-          </w:tcPr>
-          <w:p>
-            <w:proofErr w:type="spellStart"/>
+            <w:r>
+              <w:t>Php artisan migrate</w:t>
+            </w:r>
+          </w:p>
+        </w:tc>
+        <w:tc>
+          <w:tcPr>
+            <w:tcW w:w="2245" w:type="dxa"/>
+          </w:tcPr>
+          <w:p>
             <w:r>
               <w:t>cmd</w:t>
             </w:r>
-            <w:proofErr w:type="spellEnd"/>
           </w:p>
         </w:tc>
       </w:tr>
@@ -4314,14 +3762,12 @@
           </w:tcPr>
           <w:p>
             <w:hyperlink r:id="rId32" w:history="1">
-              <w:proofErr w:type="spellStart"/>
               <w:r>
                 <w:rPr>
                   <w:rStyle w:val="Hyperlink"/>
                 </w:rPr>
                 <w:t>CreateProduct</w:t>
               </w:r>
-              <w:proofErr w:type="spellEnd"/>
             </w:hyperlink>
             <w:r>
               <w:t xml:space="preserve"> </w:t>
@@ -4336,14 +3782,12 @@
             <w:tcW w:w="2245" w:type="dxa"/>
           </w:tcPr>
           <w:p>
-            <w:proofErr w:type="spellStart"/>
             <w:r>
               <w:t>Product</w:t>
             </w:r>
             <w:r>
               <w:t>Controller</w:t>
             </w:r>
-            <w:proofErr w:type="spellEnd"/>
           </w:p>
         </w:tc>
       </w:tr>
@@ -4514,14 +3958,12 @@
             <w:tcW w:w="2245" w:type="dxa"/>
           </w:tcPr>
           <w:p>
-            <w:proofErr w:type="spellStart"/>
             <w:r>
               <w:t>Product</w:t>
             </w:r>
             <w:r>
               <w:t>Controller</w:t>
             </w:r>
-            <w:proofErr w:type="spellEnd"/>
           </w:p>
         </w:tc>
       </w:tr>
@@ -4694,14 +4136,12 @@
           </w:tcPr>
           <w:p>
             <w:hyperlink r:id="rId34" w:history="1">
-              <w:proofErr w:type="spellStart"/>
               <w:r>
                 <w:rPr>
                   <w:rStyle w:val="Hyperlink"/>
                 </w:rPr>
                 <w:t>ProductByID</w:t>
               </w:r>
-              <w:proofErr w:type="spellEnd"/>
             </w:hyperlink>
             <w:r>
               <w:t xml:space="preserve"> </w:t>
@@ -4904,14 +4344,12 @@
           </w:tcPr>
           <w:p>
             <w:hyperlink r:id="rId35" w:history="1">
-              <w:proofErr w:type="spellStart"/>
               <w:r>
                 <w:rPr>
                   <w:rStyle w:val="Hyperlink"/>
                 </w:rPr>
                 <w:t>DeleteProduct</w:t>
               </w:r>
-              <w:proofErr w:type="spellEnd"/>
             </w:hyperlink>
             <w:r>
               <w:t xml:space="preserve"> </w:t>
@@ -5315,21 +4753,8 @@
             <w:tcW w:w="9237" w:type="dxa"/>
           </w:tcPr>
           <w:p>
-            <w:proofErr w:type="spellStart"/>
-            <w:r>
-              <w:t>php</w:t>
-            </w:r>
-            <w:proofErr w:type="spellEnd"/>
-            <w:r>
-              <w:t xml:space="preserve"> artisan </w:t>
-            </w:r>
-            <w:proofErr w:type="spellStart"/>
-            <w:r>
-              <w:t>make:migration</w:t>
-            </w:r>
-            <w:proofErr w:type="spellEnd"/>
-            <w:r>
-              <w:t xml:space="preserve"> invoices</w:t>
+            <w:r>
+              <w:t>php artisan make:migration invoices</w:t>
             </w:r>
           </w:p>
         </w:tc>
@@ -5342,13 +4767,8 @@
             <w:pPr>
               <w:jc w:val="center"/>
             </w:pPr>
-            <w:proofErr w:type="spellStart"/>
-            <w:r>
-              <w:t>laravel</w:t>
-            </w:r>
-            <w:proofErr w:type="spellEnd"/>
-            <w:r>
-              <w:t xml:space="preserve"> 10 </w:t>
+            <w:r>
+              <w:t xml:space="preserve">laravel 10 </w:t>
             </w:r>
             <w:r>
               <w:t>migration</w:t>
@@ -5374,27 +4794,9 @@
             <w:tcW w:w="9237" w:type="dxa"/>
           </w:tcPr>
           <w:p>
-            <w:proofErr w:type="spellStart"/>
-            <w:r>
-              <w:t>php</w:t>
-            </w:r>
-            <w:proofErr w:type="spellEnd"/>
-            <w:r>
-              <w:t xml:space="preserve"> artisan </w:t>
-            </w:r>
-            <w:proofErr w:type="spellStart"/>
-            <w:r>
-              <w:t>make:migration</w:t>
-            </w:r>
-            <w:proofErr w:type="spellEnd"/>
-            <w:r>
-              <w:t xml:space="preserve"> </w:t>
-            </w:r>
-            <w:proofErr w:type="spellStart"/>
-            <w:r>
-              <w:t>invoice_products</w:t>
-            </w:r>
-            <w:proofErr w:type="spellEnd"/>
+            <w:r>
+              <w:t>php artisan make:migration invoice_products</w:t>
+            </w:r>
           </w:p>
         </w:tc>
         <w:tc>
@@ -5457,27 +4859,9 @@
             <w:tcW w:w="9237" w:type="dxa"/>
           </w:tcPr>
           <w:p>
-            <w:proofErr w:type="spellStart"/>
-            <w:r>
-              <w:t>php</w:t>
-            </w:r>
-            <w:proofErr w:type="spellEnd"/>
-            <w:r>
-              <w:t xml:space="preserve"> artisan </w:t>
-            </w:r>
-            <w:proofErr w:type="spellStart"/>
-            <w:r>
-              <w:t>make:migration</w:t>
-            </w:r>
-            <w:proofErr w:type="spellEnd"/>
-            <w:r>
-              <w:t xml:space="preserve"> </w:t>
-            </w:r>
-            <w:proofErr w:type="spellStart"/>
-            <w:r>
-              <w:t>create_flights_table</w:t>
-            </w:r>
-            <w:proofErr w:type="spellEnd"/>
+            <w:r>
+              <w:t>php artisan make:migration create_flights_table</w:t>
+            </w:r>
           </w:p>
         </w:tc>
         <w:tc>
@@ -5488,58 +4872,32 @@
             <w:pPr>
               <w:jc w:val="center"/>
             </w:pPr>
-            <w:proofErr w:type="spellStart"/>
-            <w:r>
-              <w:t>laravel</w:t>
-            </w:r>
-            <w:proofErr w:type="spellEnd"/>
-            <w:r>
-              <w:t xml:space="preserve"> 11 migration</w:t>
-            </w:r>
-          </w:p>
-        </w:tc>
-      </w:tr>
-      <w:tr>
-        <w:tc>
-          <w:tcPr>
-            <w:tcW w:w="985" w:type="dxa"/>
-          </w:tcPr>
-          <w:p/>
-        </w:tc>
-        <w:tc>
-          <w:tcPr>
-            <w:tcW w:w="1923" w:type="dxa"/>
-          </w:tcPr>
-          <w:p/>
-        </w:tc>
-        <w:tc>
-          <w:tcPr>
-            <w:tcW w:w="9237" w:type="dxa"/>
-          </w:tcPr>
-          <w:p>
-            <w:proofErr w:type="spellStart"/>
-            <w:r>
-              <w:t>php</w:t>
-            </w:r>
-            <w:proofErr w:type="spellEnd"/>
-            <w:r>
-              <w:t xml:space="preserve"> artisan </w:t>
-            </w:r>
-            <w:proofErr w:type="spellStart"/>
-            <w:r>
-              <w:t>make:model</w:t>
-            </w:r>
-            <w:proofErr w:type="spellEnd"/>
-            <w:r>
-              <w:t xml:space="preserve"> </w:t>
-            </w:r>
-            <w:proofErr w:type="spellStart"/>
-            <w:r>
-              <w:t>InvoiceProduct</w:t>
-            </w:r>
-            <w:proofErr w:type="spellEnd"/>
-            <w:r>
-              <w:t xml:space="preserve"> -m</w:t>
+            <w:r>
+              <w:t>laravel 11 migration</w:t>
+            </w:r>
+          </w:p>
+        </w:tc>
+      </w:tr>
+      <w:tr>
+        <w:tc>
+          <w:tcPr>
+            <w:tcW w:w="985" w:type="dxa"/>
+          </w:tcPr>
+          <w:p/>
+        </w:tc>
+        <w:tc>
+          <w:tcPr>
+            <w:tcW w:w="1923" w:type="dxa"/>
+          </w:tcPr>
+          <w:p/>
+        </w:tc>
+        <w:tc>
+          <w:tcPr>
+            <w:tcW w:w="9237" w:type="dxa"/>
+          </w:tcPr>
+          <w:p>
+            <w:r>
+              <w:t>php artisan make:model InvoiceProduct -m</w:t>
             </w:r>
           </w:p>
         </w:tc>
@@ -5551,13 +4909,8 @@
             <w:pPr>
               <w:jc w:val="center"/>
             </w:pPr>
-            <w:proofErr w:type="spellStart"/>
-            <w:r>
-              <w:t>laravel</w:t>
-            </w:r>
-            <w:proofErr w:type="spellEnd"/>
-            <w:r>
-              <w:t xml:space="preserve"> 11 model + migration</w:t>
+            <w:r>
+              <w:t>laravel 11 model + migration</w:t>
             </w:r>
           </w:p>
         </w:tc>
@@ -5696,21 +5049,8 @@
             <w:tcW w:w="9237" w:type="dxa"/>
           </w:tcPr>
           <w:p>
-            <w:proofErr w:type="spellStart"/>
-            <w:r>
-              <w:t>php</w:t>
-            </w:r>
-            <w:proofErr w:type="spellEnd"/>
-            <w:r>
-              <w:t xml:space="preserve"> artisan </w:t>
-            </w:r>
-            <w:proofErr w:type="spellStart"/>
-            <w:r>
-              <w:t>make:model</w:t>
-            </w:r>
-            <w:proofErr w:type="spellEnd"/>
-            <w:r>
-              <w:t xml:space="preserve"> Invoice</w:t>
+            <w:r>
+              <w:t>php artisan make:model Invoice</w:t>
             </w:r>
           </w:p>
         </w:tc>
@@ -5747,27 +5087,9 @@
             <w:tcW w:w="9237" w:type="dxa"/>
           </w:tcPr>
           <w:p>
-            <w:proofErr w:type="spellStart"/>
-            <w:r>
-              <w:t>php</w:t>
-            </w:r>
-            <w:proofErr w:type="spellEnd"/>
-            <w:r>
-              <w:t xml:space="preserve"> artisan </w:t>
-            </w:r>
-            <w:proofErr w:type="spellStart"/>
-            <w:r>
-              <w:t>make:model</w:t>
-            </w:r>
-            <w:proofErr w:type="spellEnd"/>
-            <w:r>
-              <w:t xml:space="preserve"> </w:t>
-            </w:r>
-            <w:proofErr w:type="spellStart"/>
-            <w:r>
-              <w:t>InvoicePorduct</w:t>
-            </w:r>
-            <w:proofErr w:type="spellEnd"/>
+            <w:r>
+              <w:t>php artisan make:model InvoicePorduct</w:t>
+            </w:r>
           </w:p>
         </w:tc>
         <w:tc>
@@ -5845,94 +5167,69 @@
             <w:tcW w:w="9237" w:type="dxa"/>
           </w:tcPr>
           <w:p>
-            <w:proofErr w:type="spellStart"/>
-            <w:r>
-              <w:t>php</w:t>
-            </w:r>
-            <w:proofErr w:type="spellEnd"/>
-            <w:r>
-              <w:t xml:space="preserve"> artisan migrate</w:t>
-            </w:r>
-          </w:p>
-        </w:tc>
-        <w:tc>
-          <w:tcPr>
-            <w:tcW w:w="2245" w:type="dxa"/>
-          </w:tcPr>
-          <w:p>
-            <w:proofErr w:type="spellStart"/>
+            <w:r>
+              <w:t>php artisan migrate</w:t>
+            </w:r>
+          </w:p>
+        </w:tc>
+        <w:tc>
+          <w:tcPr>
+            <w:tcW w:w="2245" w:type="dxa"/>
+          </w:tcPr>
+          <w:p>
             <w:r>
               <w:t>cmd</w:t>
             </w:r>
-            <w:proofErr w:type="spellEnd"/>
-          </w:p>
-        </w:tc>
-      </w:tr>
-      <w:tr>
-        <w:tc>
-          <w:tcPr>
-            <w:tcW w:w="985" w:type="dxa"/>
-          </w:tcPr>
-          <w:p/>
-        </w:tc>
-        <w:tc>
-          <w:tcPr>
-            <w:tcW w:w="1923" w:type="dxa"/>
-          </w:tcPr>
-          <w:p/>
-        </w:tc>
-        <w:tc>
-          <w:tcPr>
-            <w:tcW w:w="9237" w:type="dxa"/>
-          </w:tcPr>
-          <w:p/>
-        </w:tc>
-        <w:tc>
-          <w:tcPr>
-            <w:tcW w:w="2245" w:type="dxa"/>
-          </w:tcPr>
-          <w:p/>
-        </w:tc>
-      </w:tr>
-      <w:tr>
-        <w:tc>
-          <w:tcPr>
-            <w:tcW w:w="985" w:type="dxa"/>
-          </w:tcPr>
-          <w:p/>
-        </w:tc>
-        <w:tc>
-          <w:tcPr>
-            <w:tcW w:w="1923" w:type="dxa"/>
-          </w:tcPr>
-          <w:p/>
-        </w:tc>
-        <w:tc>
-          <w:tcPr>
-            <w:tcW w:w="9237" w:type="dxa"/>
-          </w:tcPr>
-          <w:p>
-            <w:proofErr w:type="spellStart"/>
-            <w:r>
-              <w:t>php</w:t>
-            </w:r>
-            <w:proofErr w:type="spellEnd"/>
-            <w:r>
-              <w:t xml:space="preserve"> artisan </w:t>
-            </w:r>
-            <w:proofErr w:type="spellStart"/>
-            <w:r>
-              <w:t>make:controller</w:t>
-            </w:r>
-            <w:proofErr w:type="spellEnd"/>
-            <w:r>
-              <w:t xml:space="preserve"> </w:t>
-            </w:r>
-            <w:proofErr w:type="spellStart"/>
-            <w:r>
-              <w:t>InvoiceController</w:t>
-            </w:r>
-            <w:proofErr w:type="spellEnd"/>
+          </w:p>
+        </w:tc>
+      </w:tr>
+      <w:tr>
+        <w:tc>
+          <w:tcPr>
+            <w:tcW w:w="985" w:type="dxa"/>
+          </w:tcPr>
+          <w:p/>
+        </w:tc>
+        <w:tc>
+          <w:tcPr>
+            <w:tcW w:w="1923" w:type="dxa"/>
+          </w:tcPr>
+          <w:p/>
+        </w:tc>
+        <w:tc>
+          <w:tcPr>
+            <w:tcW w:w="9237" w:type="dxa"/>
+          </w:tcPr>
+          <w:p/>
+        </w:tc>
+        <w:tc>
+          <w:tcPr>
+            <w:tcW w:w="2245" w:type="dxa"/>
+          </w:tcPr>
+          <w:p/>
+        </w:tc>
+      </w:tr>
+      <w:tr>
+        <w:tc>
+          <w:tcPr>
+            <w:tcW w:w="985" w:type="dxa"/>
+          </w:tcPr>
+          <w:p/>
+        </w:tc>
+        <w:tc>
+          <w:tcPr>
+            <w:tcW w:w="1923" w:type="dxa"/>
+          </w:tcPr>
+          <w:p/>
+        </w:tc>
+        <w:tc>
+          <w:tcPr>
+            <w:tcW w:w="9237" w:type="dxa"/>
+          </w:tcPr>
+          <w:p>
+            <w:r>
+              <w:t>php artisan make:controller InvoiceController</w:t>
+            </w:r>
           </w:p>
         </w:tc>
         <w:tc>
@@ -6149,11 +5446,9 @@
             <w:tcW w:w="2245" w:type="dxa"/>
           </w:tcPr>
           <w:p>
-            <w:proofErr w:type="spellStart"/>
             <w:r>
               <w:t>InvoiceController</w:t>
             </w:r>
-            <w:proofErr w:type="spellEnd"/>
           </w:p>
         </w:tc>
       </w:tr>
@@ -6282,11 +5577,9 @@
             <w:tcW w:w="2245" w:type="dxa"/>
           </w:tcPr>
           <w:p>
-            <w:proofErr w:type="spellStart"/>
             <w:r>
               <w:t>InvoiceController</w:t>
             </w:r>
-            <w:proofErr w:type="spellEnd"/>
           </w:p>
         </w:tc>
       </w:tr>
@@ -6421,14 +5714,12 @@
           </w:tcPr>
           <w:p>
             <w:hyperlink r:id="rId44" w:history="1">
-              <w:proofErr w:type="spellStart"/>
               <w:r>
                 <w:rPr>
                   <w:rStyle w:val="Hyperlink"/>
                 </w:rPr>
                 <w:t>invoiceDelete</w:t>
               </w:r>
-              <w:proofErr w:type="spellEnd"/>
             </w:hyperlink>
             <w:r>
               <w:t xml:space="preserve">  </w:t>
@@ -6446,11 +5737,9 @@
             <w:tcW w:w="2245" w:type="dxa"/>
           </w:tcPr>
           <w:p>
-            <w:proofErr w:type="spellStart"/>
             <w:r>
               <w:t>InvoiceController</w:t>
             </w:r>
-            <w:proofErr w:type="spellEnd"/>
           </w:p>
         </w:tc>
       </w:tr>
@@ -6606,54 +5895,35 @@
             </w:pPr>
             <w:r>
               <w:tab/>
-            </w:r>
-            <w:proofErr w:type="spellStart"/>
-            <w:r>
               <w:t>dashbord</w:t>
             </w:r>
-            <w:proofErr w:type="spellEnd"/>
-          </w:p>
-        </w:tc>
-      </w:tr>
-      <w:tr>
-        <w:tc>
-          <w:tcPr>
-            <w:tcW w:w="985" w:type="dxa"/>
-          </w:tcPr>
-          <w:p/>
-        </w:tc>
-        <w:tc>
-          <w:tcPr>
-            <w:tcW w:w="1923" w:type="dxa"/>
-          </w:tcPr>
-          <w:p/>
-        </w:tc>
-        <w:tc>
-          <w:tcPr>
-            <w:tcW w:w="9237" w:type="dxa"/>
-          </w:tcPr>
-          <w:p>
-            <w:proofErr w:type="spellStart"/>
-            <w:r>
-              <w:t>php</w:t>
-            </w:r>
-            <w:proofErr w:type="spellEnd"/>
-            <w:r>
-              <w:t xml:space="preserve"> artisan </w:t>
-            </w:r>
-            <w:proofErr w:type="spellStart"/>
-            <w:r>
-              <w:t>make:controller</w:t>
-            </w:r>
-            <w:proofErr w:type="spellEnd"/>
-            <w:r>
-              <w:t xml:space="preserve"> </w:t>
-            </w:r>
-            <w:proofErr w:type="spellStart"/>
+          </w:p>
+        </w:tc>
+      </w:tr>
+      <w:tr>
+        <w:tc>
+          <w:tcPr>
+            <w:tcW w:w="985" w:type="dxa"/>
+          </w:tcPr>
+          <w:p/>
+        </w:tc>
+        <w:tc>
+          <w:tcPr>
+            <w:tcW w:w="1923" w:type="dxa"/>
+          </w:tcPr>
+          <w:p/>
+        </w:tc>
+        <w:tc>
+          <w:tcPr>
+            <w:tcW w:w="9237" w:type="dxa"/>
+          </w:tcPr>
+          <w:p>
+            <w:r>
+              <w:t xml:space="preserve">php artisan make:controller </w:t>
+            </w:r>
             <w:r>
               <w:t>DashboardController</w:t>
             </w:r>
-            <w:proofErr w:type="spellEnd"/>
           </w:p>
         </w:tc>
         <w:tc>
@@ -6702,11 +5972,9 @@
             <w:tcW w:w="2245" w:type="dxa"/>
           </w:tcPr>
           <w:p>
-            <w:proofErr w:type="spellStart"/>
             <w:r>
               <w:t>DashboardController</w:t>
             </w:r>
-            <w:proofErr w:type="spellEnd"/>
           </w:p>
         </w:tc>
       </w:tr>
@@ -6729,7 +5997,6 @@
           </w:tcPr>
           <w:p>
             <w:hyperlink r:id="rId46" w:history="1">
-              <w:proofErr w:type="spellStart"/>
               <w:r>
                 <w:rPr>
                   <w:rStyle w:val="Hyperlink"/>
@@ -6740,444 +6007,1257 @@
             <w:r>
               <w:t>.php</w:t>
             </w:r>
+          </w:p>
+        </w:tc>
+        <w:tc>
+          <w:tcPr>
+            <w:tcW w:w="2245" w:type="dxa"/>
+          </w:tcPr>
+          <w:p>
+            <w:r>
+              <w:t>view</w:t>
+            </w:r>
+          </w:p>
+        </w:tc>
+      </w:tr>
+      <w:tr>
+        <w:tc>
+          <w:tcPr>
+            <w:tcW w:w="985" w:type="dxa"/>
+          </w:tcPr>
+          <w:p/>
+        </w:tc>
+        <w:tc>
+          <w:tcPr>
+            <w:tcW w:w="1923" w:type="dxa"/>
+          </w:tcPr>
+          <w:p>
+            <w:r>
+              <w:t>Web</w:t>
+            </w:r>
+          </w:p>
+        </w:tc>
+        <w:tc>
+          <w:tcPr>
+            <w:tcW w:w="9237" w:type="dxa"/>
+          </w:tcPr>
+          <w:p>
+            <w:r>
+              <w:t>Route::get('/dashboard',[DashboardController::class,'DashboardPage'])-&gt;middleware([TokenVerificationMiddleware::class]);</w:t>
+            </w:r>
+          </w:p>
+        </w:tc>
+        <w:tc>
+          <w:tcPr>
+            <w:tcW w:w="2245" w:type="dxa"/>
+          </w:tcPr>
+          <w:p/>
+        </w:tc>
+      </w:tr>
+      <w:tr>
+        <w:tc>
+          <w:tcPr>
+            <w:tcW w:w="985" w:type="dxa"/>
+          </w:tcPr>
+          <w:p/>
+        </w:tc>
+        <w:tc>
+          <w:tcPr>
+            <w:tcW w:w="1923" w:type="dxa"/>
+          </w:tcPr>
+          <w:p/>
+        </w:tc>
+        <w:tc>
+          <w:tcPr>
+            <w:tcW w:w="9237" w:type="dxa"/>
+          </w:tcPr>
+          <w:p/>
+        </w:tc>
+        <w:tc>
+          <w:tcPr>
+            <w:tcW w:w="2245" w:type="dxa"/>
+          </w:tcPr>
+          <w:p/>
+        </w:tc>
+      </w:tr>
+      <w:tr>
+        <w:trPr>
+          <w:trHeight w:val="547"/>
+        </w:trPr>
+        <w:tc>
+          <w:tcPr>
+            <w:tcW w:w="14390" w:type="dxa"/>
+            <w:gridSpan w:val="4"/>
+          </w:tcPr>
+          <w:p>
+            <w:pPr>
+              <w:jc w:val="center"/>
+            </w:pPr>
+            <w:r>
+              <w:t>Auth page</w:t>
+            </w:r>
+          </w:p>
+        </w:tc>
+      </w:tr>
+      <w:tr>
+        <w:tc>
+          <w:tcPr>
+            <w:tcW w:w="985" w:type="dxa"/>
+          </w:tcPr>
+          <w:p/>
+        </w:tc>
+        <w:tc>
+          <w:tcPr>
+            <w:tcW w:w="1923" w:type="dxa"/>
+          </w:tcPr>
+          <w:p/>
+        </w:tc>
+        <w:tc>
+          <w:tcPr>
+            <w:tcW w:w="9237" w:type="dxa"/>
+          </w:tcPr>
+          <w:p>
+            <w:pPr>
+              <w:tabs>
+                <w:tab w:val="left" w:pos="3934"/>
+              </w:tabs>
+            </w:pPr>
+            <w:hyperlink r:id="rId47" w:history="1">
+              <w:r>
+                <w:rPr>
+                  <w:rStyle w:val="Hyperlink"/>
+                </w:rPr>
+                <w:t>LoginPage</w:t>
+              </w:r>
+            </w:hyperlink>
+            <w:r>
+              <w:t xml:space="preserve">       </w:t>
+            </w:r>
+            <w:r>
+              <w:t>Method</w:t>
+            </w:r>
+            <w:r>
+              <w:tab/>
+            </w:r>
+          </w:p>
+        </w:tc>
+        <w:tc>
+          <w:tcPr>
+            <w:tcW w:w="2245" w:type="dxa"/>
+            <w:vMerge w:val="restart"/>
+          </w:tcPr>
+          <w:p/>
+          <w:p/>
+          <w:p>
+            <w:r>
+              <w:t xml:space="preserve">       </w:t>
+            </w:r>
+            <w:r>
+              <w:t>UserController</w:t>
+            </w:r>
+          </w:p>
+        </w:tc>
+      </w:tr>
+      <w:tr>
+        <w:tc>
+          <w:tcPr>
+            <w:tcW w:w="985" w:type="dxa"/>
+            <w:vMerge w:val="restart"/>
+            <w:textDirection w:val="btLr"/>
+          </w:tcPr>
+          <w:p>
+            <w:pPr>
+              <w:ind w:left="113" w:right="113"/>
+              <w:jc w:val="center"/>
+            </w:pPr>
+            <w:hyperlink r:id="rId48" w:history="1">
+              <w:r>
+                <w:rPr>
+                  <w:rStyle w:val="Hyperlink"/>
+                  <w:sz w:val="36"/>
+                </w:rPr>
+                <w:t>Tutorial pr</w:t>
+              </w:r>
+              <w:r>
+                <w:rPr>
+                  <w:rStyle w:val="Hyperlink"/>
+                  <w:sz w:val="36"/>
+                </w:rPr>
+                <w:t>e</w:t>
+              </w:r>
+              <w:r>
+                <w:rPr>
+                  <w:rStyle w:val="Hyperlink"/>
+                  <w:sz w:val="36"/>
+                </w:rPr>
+                <w:t>pared   12</w:t>
+              </w:r>
+              <w:r>
+                <w:rPr>
+                  <w:rStyle w:val="Hyperlink"/>
+                  <w:sz w:val="36"/>
+                </w:rPr>
+                <w:t xml:space="preserve"> backend</w:t>
+              </w:r>
+            </w:hyperlink>
+          </w:p>
+        </w:tc>
+        <w:tc>
+          <w:tcPr>
+            <w:tcW w:w="1923" w:type="dxa"/>
+          </w:tcPr>
+          <w:p/>
+        </w:tc>
+        <w:tc>
+          <w:tcPr>
+            <w:tcW w:w="9237" w:type="dxa"/>
+          </w:tcPr>
+          <w:p>
+            <w:hyperlink r:id="rId49" w:history="1">
+              <w:r>
+                <w:rPr>
+                  <w:rStyle w:val="Hyperlink"/>
+                </w:rPr>
+                <w:t>RegistrationPage</w:t>
+              </w:r>
+            </w:hyperlink>
+            <w:r>
+              <w:t xml:space="preserve">  </w:t>
+            </w:r>
+            <w:r>
+              <w:t>Method</w:t>
+            </w:r>
+          </w:p>
+        </w:tc>
+        <w:tc>
+          <w:tcPr>
+            <w:tcW w:w="2245" w:type="dxa"/>
+            <w:vMerge/>
+          </w:tcPr>
+          <w:p/>
+        </w:tc>
+      </w:tr>
+      <w:tr>
+        <w:tc>
+          <w:tcPr>
+            <w:tcW w:w="985" w:type="dxa"/>
+            <w:vMerge/>
+          </w:tcPr>
+          <w:p/>
+        </w:tc>
+        <w:tc>
+          <w:tcPr>
+            <w:tcW w:w="1923" w:type="dxa"/>
+          </w:tcPr>
+          <w:p/>
+        </w:tc>
+        <w:tc>
+          <w:tcPr>
+            <w:tcW w:w="9237" w:type="dxa"/>
+          </w:tcPr>
+          <w:p>
+            <w:hyperlink r:id="rId50" w:history="1">
+              <w:r>
+                <w:rPr>
+                  <w:rStyle w:val="Hyperlink"/>
+                </w:rPr>
+                <w:t>SendOtpPage</w:t>
+              </w:r>
+            </w:hyperlink>
+            <w:r>
+              <w:t xml:space="preserve">     </w:t>
+            </w:r>
+            <w:r>
+              <w:t>Method</w:t>
+            </w:r>
+          </w:p>
+        </w:tc>
+        <w:tc>
+          <w:tcPr>
+            <w:tcW w:w="2245" w:type="dxa"/>
+            <w:vMerge/>
+          </w:tcPr>
+          <w:p/>
+        </w:tc>
+      </w:tr>
+      <w:tr>
+        <w:tc>
+          <w:tcPr>
+            <w:tcW w:w="985" w:type="dxa"/>
+            <w:vMerge/>
+          </w:tcPr>
+          <w:p/>
+        </w:tc>
+        <w:tc>
+          <w:tcPr>
+            <w:tcW w:w="1923" w:type="dxa"/>
+          </w:tcPr>
+          <w:p/>
+        </w:tc>
+        <w:tc>
+          <w:tcPr>
+            <w:tcW w:w="9237" w:type="dxa"/>
+          </w:tcPr>
+          <w:p>
+            <w:hyperlink r:id="rId51" w:history="1">
+              <w:r>
+                <w:rPr>
+                  <w:rStyle w:val="Hyperlink"/>
+                </w:rPr>
+                <w:t>VerifyOTPPage</w:t>
+              </w:r>
+            </w:hyperlink>
+            <w:r>
+              <w:t xml:space="preserve">   </w:t>
+            </w:r>
+            <w:r>
+              <w:t>Method</w:t>
+            </w:r>
+          </w:p>
+        </w:tc>
+        <w:tc>
+          <w:tcPr>
+            <w:tcW w:w="2245" w:type="dxa"/>
+            <w:vMerge/>
+          </w:tcPr>
+          <w:p/>
+        </w:tc>
+      </w:tr>
+      <w:tr>
+        <w:tc>
+          <w:tcPr>
+            <w:tcW w:w="985" w:type="dxa"/>
+            <w:vMerge/>
+          </w:tcPr>
+          <w:p/>
+        </w:tc>
+        <w:tc>
+          <w:tcPr>
+            <w:tcW w:w="1923" w:type="dxa"/>
+          </w:tcPr>
+          <w:p/>
+        </w:tc>
+        <w:tc>
+          <w:tcPr>
+            <w:tcW w:w="9237" w:type="dxa"/>
+          </w:tcPr>
+          <w:p>
+            <w:hyperlink r:id="rId52" w:history="1">
+              <w:r>
+                <w:rPr>
+                  <w:rStyle w:val="Hyperlink"/>
+                </w:rPr>
+                <w:t>ProfilePage</w:t>
+              </w:r>
+            </w:hyperlink>
+            <w:r>
+              <w:t xml:space="preserve">         </w:t>
+            </w:r>
+            <w:r>
+              <w:t>Method</w:t>
+            </w:r>
+          </w:p>
+        </w:tc>
+        <w:tc>
+          <w:tcPr>
+            <w:tcW w:w="2245" w:type="dxa"/>
+            <w:vMerge/>
+          </w:tcPr>
+          <w:p/>
+        </w:tc>
+      </w:tr>
+      <w:tr>
+        <w:tc>
+          <w:tcPr>
+            <w:tcW w:w="985" w:type="dxa"/>
+            <w:vMerge/>
+          </w:tcPr>
+          <w:p/>
+        </w:tc>
+        <w:tc>
+          <w:tcPr>
+            <w:tcW w:w="1923" w:type="dxa"/>
+          </w:tcPr>
+          <w:p/>
+        </w:tc>
+        <w:tc>
+          <w:tcPr>
+            <w:tcW w:w="9237" w:type="dxa"/>
+          </w:tcPr>
+          <w:p>
+            <w:hyperlink r:id="rId53" w:history="1">
+              <w:r>
+                <w:rPr>
+                  <w:rStyle w:val="Hyperlink"/>
+                </w:rPr>
+                <w:t>ResetPasswordPage</w:t>
+              </w:r>
+            </w:hyperlink>
+            <w:r>
+              <w:t xml:space="preserve">  </w:t>
+            </w:r>
+            <w:r>
+              <w:t>Method</w:t>
+            </w:r>
+          </w:p>
+        </w:tc>
+        <w:tc>
+          <w:tcPr>
+            <w:tcW w:w="2245" w:type="dxa"/>
+            <w:vMerge/>
+          </w:tcPr>
+          <w:p/>
+        </w:tc>
+      </w:tr>
+      <w:tr>
+        <w:tc>
+          <w:tcPr>
+            <w:tcW w:w="985" w:type="dxa"/>
+            <w:vMerge/>
+          </w:tcPr>
+          <w:p/>
+        </w:tc>
+        <w:tc>
+          <w:tcPr>
+            <w:tcW w:w="1923" w:type="dxa"/>
+          </w:tcPr>
+          <w:p/>
+        </w:tc>
+        <w:tc>
+          <w:tcPr>
+            <w:tcW w:w="9237" w:type="dxa"/>
+          </w:tcPr>
+          <w:p>
+            <w:hyperlink r:id="rId54" w:history="1">
+              <w:r>
+                <w:rPr>
+                  <w:rStyle w:val="Hyperlink"/>
+                </w:rPr>
+                <w:t>DashboardPage</w:t>
+              </w:r>
+            </w:hyperlink>
+            <w:r>
+              <w:t xml:space="preserve">   </w:t>
+            </w:r>
+            <w:r>
+              <w:t>Method</w:t>
+            </w:r>
+          </w:p>
+        </w:tc>
+        <w:tc>
+          <w:tcPr>
+            <w:tcW w:w="2245" w:type="dxa"/>
+          </w:tcPr>
+          <w:p>
+            <w:r>
+              <w:t>DashBoardController</w:t>
+            </w:r>
+          </w:p>
+        </w:tc>
+      </w:tr>
+      <w:tr>
+        <w:tc>
+          <w:tcPr>
+            <w:tcW w:w="985" w:type="dxa"/>
+            <w:vMerge/>
+          </w:tcPr>
+          <w:p/>
+        </w:tc>
+        <w:tc>
+          <w:tcPr>
+            <w:tcW w:w="1923" w:type="dxa"/>
+          </w:tcPr>
+          <w:p/>
+        </w:tc>
+        <w:tc>
+          <w:tcPr>
+            <w:tcW w:w="9237" w:type="dxa"/>
+          </w:tcPr>
+          <w:p/>
+        </w:tc>
+        <w:tc>
+          <w:tcPr>
+            <w:tcW w:w="2245" w:type="dxa"/>
+          </w:tcPr>
+          <w:p/>
+        </w:tc>
+      </w:tr>
+      <w:tr>
+        <w:tc>
+          <w:tcPr>
+            <w:tcW w:w="985" w:type="dxa"/>
+            <w:vMerge/>
+          </w:tcPr>
+          <w:p/>
+        </w:tc>
+        <w:tc>
+          <w:tcPr>
+            <w:tcW w:w="1923" w:type="dxa"/>
+          </w:tcPr>
+          <w:p/>
+        </w:tc>
+        <w:tc>
+          <w:tcPr>
+            <w:tcW w:w="9237" w:type="dxa"/>
+          </w:tcPr>
+          <w:p/>
+        </w:tc>
+        <w:tc>
+          <w:tcPr>
+            <w:tcW w:w="2245" w:type="dxa"/>
+          </w:tcPr>
+          <w:p/>
+        </w:tc>
+      </w:tr>
+      <w:tr>
+        <w:tc>
+          <w:tcPr>
+            <w:tcW w:w="985" w:type="dxa"/>
+            <w:vMerge/>
+          </w:tcPr>
+          <w:p/>
+        </w:tc>
+        <w:tc>
+          <w:tcPr>
+            <w:tcW w:w="1923" w:type="dxa"/>
+          </w:tcPr>
+          <w:p/>
+        </w:tc>
+        <w:tc>
+          <w:tcPr>
+            <w:tcW w:w="9237" w:type="dxa"/>
+          </w:tcPr>
+          <w:p>
+            <w:hyperlink r:id="rId55" w:history="1">
+              <w:r>
+                <w:rPr>
+                  <w:rStyle w:val="Hyperlink"/>
+                </w:rPr>
+                <w:t>login-page</w:t>
+              </w:r>
+            </w:hyperlink>
+          </w:p>
+        </w:tc>
+        <w:tc>
+          <w:tcPr>
+            <w:tcW w:w="2245" w:type="dxa"/>
+            <w:vMerge w:val="restart"/>
+          </w:tcPr>
+          <w:p>
+            <w:r>
+              <w:t xml:space="preserve">       </w:t>
+            </w:r>
+          </w:p>
+          <w:p/>
+          <w:p/>
+          <w:p>
+            <w:r>
+              <w:t xml:space="preserve">       View </w:t>
+            </w:r>
+          </w:p>
+        </w:tc>
+      </w:tr>
+      <w:tr>
+        <w:tc>
+          <w:tcPr>
+            <w:tcW w:w="985" w:type="dxa"/>
+            <w:vMerge/>
+          </w:tcPr>
+          <w:p/>
+        </w:tc>
+        <w:tc>
+          <w:tcPr>
+            <w:tcW w:w="1923" w:type="dxa"/>
+          </w:tcPr>
+          <w:p/>
+        </w:tc>
+        <w:tc>
+          <w:tcPr>
+            <w:tcW w:w="9237" w:type="dxa"/>
+          </w:tcPr>
+          <w:p>
+            <w:hyperlink r:id="rId56" w:history="1">
+              <w:r>
+                <w:rPr>
+                  <w:rStyle w:val="Hyperlink"/>
+                </w:rPr>
+                <w:t>registration-page</w:t>
+              </w:r>
+            </w:hyperlink>
+          </w:p>
+        </w:tc>
+        <w:tc>
+          <w:tcPr>
+            <w:tcW w:w="2245" w:type="dxa"/>
+            <w:vMerge/>
+          </w:tcPr>
+          <w:p/>
+        </w:tc>
+      </w:tr>
+      <w:tr>
+        <w:tc>
+          <w:tcPr>
+            <w:tcW w:w="985" w:type="dxa"/>
+            <w:vMerge/>
+          </w:tcPr>
+          <w:p/>
+        </w:tc>
+        <w:tc>
+          <w:tcPr>
+            <w:tcW w:w="1923" w:type="dxa"/>
+          </w:tcPr>
+          <w:p/>
+        </w:tc>
+        <w:tc>
+          <w:tcPr>
+            <w:tcW w:w="9237" w:type="dxa"/>
+          </w:tcPr>
+          <w:p>
+            <w:hyperlink r:id="rId57" w:history="1">
+              <w:r>
+                <w:rPr>
+                  <w:rStyle w:val="Hyperlink"/>
+                </w:rPr>
+                <w:t>send-otp-page</w:t>
+              </w:r>
+            </w:hyperlink>
+          </w:p>
+        </w:tc>
+        <w:tc>
+          <w:tcPr>
+            <w:tcW w:w="2245" w:type="dxa"/>
+            <w:vMerge/>
+          </w:tcPr>
+          <w:p/>
+        </w:tc>
+      </w:tr>
+      <w:tr>
+        <w:tc>
+          <w:tcPr>
+            <w:tcW w:w="985" w:type="dxa"/>
+            <w:vMerge/>
+          </w:tcPr>
+          <w:p/>
+        </w:tc>
+        <w:tc>
+          <w:tcPr>
+            <w:tcW w:w="1923" w:type="dxa"/>
+          </w:tcPr>
+          <w:p/>
+        </w:tc>
+        <w:tc>
+          <w:tcPr>
+            <w:tcW w:w="9237" w:type="dxa"/>
+          </w:tcPr>
+          <w:p>
+            <w:hyperlink r:id="rId58" w:history="1">
+              <w:r>
+                <w:rPr>
+                  <w:rStyle w:val="Hyperlink"/>
+                </w:rPr>
+                <w:t>verify-otp-page</w:t>
+              </w:r>
+            </w:hyperlink>
+          </w:p>
+        </w:tc>
+        <w:tc>
+          <w:tcPr>
+            <w:tcW w:w="2245" w:type="dxa"/>
+            <w:vMerge/>
+          </w:tcPr>
+          <w:p/>
+        </w:tc>
+      </w:tr>
+      <w:tr>
+        <w:tc>
+          <w:tcPr>
+            <w:tcW w:w="985" w:type="dxa"/>
+            <w:vMerge/>
+          </w:tcPr>
+          <w:p/>
+        </w:tc>
+        <w:tc>
+          <w:tcPr>
+            <w:tcW w:w="1923" w:type="dxa"/>
+          </w:tcPr>
+          <w:p/>
+        </w:tc>
+        <w:tc>
+          <w:tcPr>
+            <w:tcW w:w="9237" w:type="dxa"/>
+          </w:tcPr>
+          <w:p>
+            <w:hyperlink r:id="rId59" w:history="1">
+              <w:r>
+                <w:rPr>
+                  <w:rStyle w:val="Hyperlink"/>
+                </w:rPr>
+                <w:t>profile-page</w:t>
+              </w:r>
+            </w:hyperlink>
+          </w:p>
+        </w:tc>
+        <w:tc>
+          <w:tcPr>
+            <w:tcW w:w="2245" w:type="dxa"/>
+            <w:vMerge/>
+          </w:tcPr>
+          <w:p/>
+        </w:tc>
+      </w:tr>
+      <w:tr>
+        <w:tc>
+          <w:tcPr>
+            <w:tcW w:w="985" w:type="dxa"/>
+            <w:vMerge/>
+          </w:tcPr>
+          <w:p/>
+        </w:tc>
+        <w:tc>
+          <w:tcPr>
+            <w:tcW w:w="1923" w:type="dxa"/>
+          </w:tcPr>
+          <w:p/>
+        </w:tc>
+        <w:tc>
+          <w:tcPr>
+            <w:tcW w:w="9237" w:type="dxa"/>
+          </w:tcPr>
+          <w:p>
+            <w:hyperlink r:id="rId60" w:history="1">
+              <w:r>
+                <w:rPr>
+                  <w:rStyle w:val="Hyperlink"/>
+                </w:rPr>
+                <w:t>reset-pass-page</w:t>
+              </w:r>
+            </w:hyperlink>
+          </w:p>
+        </w:tc>
+        <w:tc>
+          <w:tcPr>
+            <w:tcW w:w="2245" w:type="dxa"/>
+            <w:vMerge/>
+          </w:tcPr>
+          <w:p/>
+        </w:tc>
+      </w:tr>
+      <w:tr>
+        <w:tc>
+          <w:tcPr>
+            <w:tcW w:w="985" w:type="dxa"/>
+            <w:vMerge/>
+          </w:tcPr>
+          <w:p/>
+        </w:tc>
+        <w:tc>
+          <w:tcPr>
+            <w:tcW w:w="1923" w:type="dxa"/>
+          </w:tcPr>
+          <w:p/>
+        </w:tc>
+        <w:tc>
+          <w:tcPr>
+            <w:tcW w:w="9237" w:type="dxa"/>
+          </w:tcPr>
+          <w:p>
+            <w:hyperlink r:id="rId61" w:history="1">
+              <w:r>
+                <w:rPr>
+                  <w:rStyle w:val="Hyperlink"/>
+                </w:rPr>
+                <w:t>dashboard-page</w:t>
+              </w:r>
+            </w:hyperlink>
+          </w:p>
+        </w:tc>
+        <w:tc>
+          <w:tcPr>
+            <w:tcW w:w="2245" w:type="dxa"/>
+            <w:vMerge/>
+          </w:tcPr>
+          <w:p/>
+        </w:tc>
+      </w:tr>
+      <w:tr>
+        <w:tc>
+          <w:tcPr>
+            <w:tcW w:w="985" w:type="dxa"/>
+            <w:vMerge/>
+          </w:tcPr>
+          <w:p/>
+        </w:tc>
+        <w:tc>
+          <w:tcPr>
+            <w:tcW w:w="1923" w:type="dxa"/>
+          </w:tcPr>
+          <w:p/>
+        </w:tc>
+        <w:tc>
+          <w:tcPr>
+            <w:tcW w:w="9237" w:type="dxa"/>
+          </w:tcPr>
+          <w:p/>
+        </w:tc>
+        <w:tc>
+          <w:tcPr>
+            <w:tcW w:w="2245" w:type="dxa"/>
+          </w:tcPr>
+          <w:p/>
+        </w:tc>
+      </w:tr>
+      <w:tr>
+        <w:tc>
+          <w:tcPr>
+            <w:tcW w:w="985" w:type="dxa"/>
+            <w:vMerge/>
+          </w:tcPr>
+          <w:p/>
+        </w:tc>
+        <w:tc>
+          <w:tcPr>
+            <w:tcW w:w="1923" w:type="dxa"/>
+          </w:tcPr>
+          <w:p/>
+        </w:tc>
+        <w:tc>
+          <w:tcPr>
+            <w:tcW w:w="9237" w:type="dxa"/>
+          </w:tcPr>
+          <w:p/>
+        </w:tc>
+        <w:tc>
+          <w:tcPr>
+            <w:tcW w:w="2245" w:type="dxa"/>
+          </w:tcPr>
+          <w:p/>
+        </w:tc>
+      </w:tr>
+      <w:tr>
+        <w:tc>
+          <w:tcPr>
+            <w:tcW w:w="985" w:type="dxa"/>
+            <w:vMerge/>
+          </w:tcPr>
+          <w:p/>
+        </w:tc>
+        <w:tc>
+          <w:tcPr>
+            <w:tcW w:w="1923" w:type="dxa"/>
+          </w:tcPr>
+          <w:p>
+            <w:r>
+              <w:t>Web</w:t>
+            </w:r>
+          </w:p>
+        </w:tc>
+        <w:tc>
+          <w:tcPr>
+            <w:tcW w:w="9237" w:type="dxa"/>
+          </w:tcPr>
+          <w:p>
+            <w:r>
+              <w:t>Route::get('/',[UserController::class,'LoginPage']);</w:t>
+            </w:r>
+          </w:p>
+        </w:tc>
+        <w:tc>
+          <w:tcPr>
+            <w:tcW w:w="2245" w:type="dxa"/>
+          </w:tcPr>
+          <w:p/>
+        </w:tc>
+      </w:tr>
+      <w:tr>
+        <w:tc>
+          <w:tcPr>
+            <w:tcW w:w="985" w:type="dxa"/>
+            <w:vMerge/>
+          </w:tcPr>
+          <w:p/>
+        </w:tc>
+        <w:tc>
+          <w:tcPr>
+            <w:tcW w:w="1923" w:type="dxa"/>
+          </w:tcPr>
+          <w:p>
+            <w:r>
+              <w:t>Web</w:t>
+            </w:r>
+          </w:p>
+        </w:tc>
+        <w:tc>
+          <w:tcPr>
+            <w:tcW w:w="9237" w:type="dxa"/>
+          </w:tcPr>
+          <w:p>
+            <w:r>
+              <w:t>Route::get('/userRegistration',[UserController::class,'RegistrationPage']);</w:t>
+            </w:r>
+          </w:p>
+        </w:tc>
+        <w:tc>
+          <w:tcPr>
+            <w:tcW w:w="2245" w:type="dxa"/>
+          </w:tcPr>
+          <w:p/>
+        </w:tc>
+      </w:tr>
+      <w:tr>
+        <w:tc>
+          <w:tcPr>
+            <w:tcW w:w="985" w:type="dxa"/>
+            <w:vMerge/>
+          </w:tcPr>
+          <w:p/>
+        </w:tc>
+        <w:tc>
+          <w:tcPr>
+            <w:tcW w:w="1923" w:type="dxa"/>
+          </w:tcPr>
+          <w:p>
+            <w:r>
+              <w:t>Web</w:t>
+            </w:r>
+          </w:p>
+        </w:tc>
+        <w:tc>
+          <w:tcPr>
+            <w:tcW w:w="9237" w:type="dxa"/>
+          </w:tcPr>
+          <w:p>
+            <w:r>
+              <w:t>Route::get('/sendOtp',[UserController::class,'SendOtpPage']);</w:t>
+            </w:r>
+          </w:p>
+        </w:tc>
+        <w:tc>
+          <w:tcPr>
+            <w:tcW w:w="2245" w:type="dxa"/>
+          </w:tcPr>
+          <w:p/>
+        </w:tc>
+      </w:tr>
+      <w:tr>
+        <w:tc>
+          <w:tcPr>
+            <w:tcW w:w="985" w:type="dxa"/>
+            <w:vMerge/>
+          </w:tcPr>
+          <w:p/>
+        </w:tc>
+        <w:tc>
+          <w:tcPr>
+            <w:tcW w:w="1923" w:type="dxa"/>
+          </w:tcPr>
+          <w:p>
+            <w:r>
+              <w:t>Web</w:t>
+            </w:r>
+          </w:p>
+        </w:tc>
+        <w:tc>
+          <w:tcPr>
+            <w:tcW w:w="9237" w:type="dxa"/>
+          </w:tcPr>
+          <w:p>
+            <w:r>
+              <w:t>Route::get('/verifyOtp',[UserController::class,'VerifyOTPPage']);</w:t>
+            </w:r>
+          </w:p>
+        </w:tc>
+        <w:tc>
+          <w:tcPr>
+            <w:tcW w:w="2245" w:type="dxa"/>
+          </w:tcPr>
+          <w:p/>
+        </w:tc>
+      </w:tr>
+      <w:tr>
+        <w:tc>
+          <w:tcPr>
+            <w:tcW w:w="985" w:type="dxa"/>
+            <w:vMerge/>
+          </w:tcPr>
+          <w:p/>
+        </w:tc>
+        <w:tc>
+          <w:tcPr>
+            <w:tcW w:w="1923" w:type="dxa"/>
+          </w:tcPr>
+          <w:p>
+            <w:r>
+              <w:t>Web</w:t>
+            </w:r>
+          </w:p>
+        </w:tc>
+        <w:tc>
+          <w:tcPr>
+            <w:tcW w:w="9237" w:type="dxa"/>
+          </w:tcPr>
+          <w:p>
+            <w:r>
+              <w:t>Route::get('/resetPassword',[UserController::class,'ResetPasswordPage'])-&gt;middleware([TokenVerificationMiddleware::class]);</w:t>
+            </w:r>
+          </w:p>
+        </w:tc>
+        <w:tc>
+          <w:tcPr>
+            <w:tcW w:w="2245" w:type="dxa"/>
+          </w:tcPr>
+          <w:p/>
+        </w:tc>
+      </w:tr>
+      <w:tr>
+        <w:tc>
+          <w:tcPr>
+            <w:tcW w:w="985" w:type="dxa"/>
+            <w:vMerge/>
+          </w:tcPr>
+          <w:p/>
+        </w:tc>
+        <w:tc>
+          <w:tcPr>
+            <w:tcW w:w="1923" w:type="dxa"/>
+          </w:tcPr>
+          <w:p>
+            <w:r>
+              <w:t>Web</w:t>
+            </w:r>
+          </w:p>
+        </w:tc>
+        <w:tc>
+          <w:tcPr>
+            <w:tcW w:w="9237" w:type="dxa"/>
+          </w:tcPr>
+          <w:p>
+            <w:r>
+              <w:t>Route::get('/dashboard',[DashBoardController::class,'DashboardPage'])-&gt;middleware([TokenVerificationMiddleware::class]);</w:t>
+            </w:r>
+          </w:p>
+        </w:tc>
+        <w:tc>
+          <w:tcPr>
+            <w:tcW w:w="2245" w:type="dxa"/>
+          </w:tcPr>
+          <w:p/>
+        </w:tc>
+      </w:tr>
+      <w:tr>
+        <w:tc>
+          <w:tcPr>
+            <w:tcW w:w="985" w:type="dxa"/>
+            <w:vMerge/>
+          </w:tcPr>
+          <w:p/>
+        </w:tc>
+        <w:tc>
+          <w:tcPr>
+            <w:tcW w:w="1923" w:type="dxa"/>
+          </w:tcPr>
+          <w:p>
+            <w:r>
+              <w:t>Web</w:t>
+            </w:r>
+          </w:p>
+        </w:tc>
+        <w:tc>
+          <w:tcPr>
+            <w:tcW w:w="9237" w:type="dxa"/>
+          </w:tcPr>
+          <w:p>
+            <w:r>
+              <w:t>Route::get('/userProfile',[UserController::class,'ProfilePage'])-&gt;middleware([TokenVerificationMiddleware::class]);</w:t>
+            </w:r>
+          </w:p>
+        </w:tc>
+        <w:tc>
+          <w:tcPr>
+            <w:tcW w:w="2245" w:type="dxa"/>
+          </w:tcPr>
+          <w:p/>
+        </w:tc>
+      </w:tr>
+      <w:tr>
+        <w:tc>
+          <w:tcPr>
+            <w:tcW w:w="985" w:type="dxa"/>
+          </w:tcPr>
+          <w:p/>
+        </w:tc>
+        <w:tc>
+          <w:tcPr>
+            <w:tcW w:w="1923" w:type="dxa"/>
+          </w:tcPr>
+          <w:p/>
+        </w:tc>
+        <w:tc>
+          <w:tcPr>
+            <w:tcW w:w="9237" w:type="dxa"/>
+          </w:tcPr>
+          <w:p/>
+        </w:tc>
+        <w:tc>
+          <w:tcPr>
+            <w:tcW w:w="2245" w:type="dxa"/>
+          </w:tcPr>
+          <w:p/>
+        </w:tc>
+      </w:tr>
+      <w:tr>
+        <w:tc>
+          <w:tcPr>
+            <w:tcW w:w="985" w:type="dxa"/>
+          </w:tcPr>
+          <w:p/>
+        </w:tc>
+        <w:tc>
+          <w:tcPr>
+            <w:tcW w:w="1923" w:type="dxa"/>
+          </w:tcPr>
+          <w:p/>
+        </w:tc>
+        <w:tc>
+          <w:tcPr>
+            <w:tcW w:w="9237" w:type="dxa"/>
+          </w:tcPr>
+          <w:p>
+            <w:r>
+              <w:t>&lt;script&gt;</w:t>
+            </w:r>
+          </w:p>
+          <w:p>
+            <w:r>
+              <w:t xml:space="preserve">   async function VerifyEmail() {</w:t>
+            </w:r>
+          </w:p>
+          <w:p>
+            <w:r>
+              <w:t xml:space="preserve">        let email = document.getElementById('email').value;</w:t>
+            </w:r>
+          </w:p>
+          <w:p>
+            <w:r>
+              <w:t xml:space="preserve">        if(email.length === 0){</w:t>
+            </w:r>
+          </w:p>
+          <w:p>
+            <w:r>
+              <w:t xml:space="preserve">           errorToast('Please enter your email address')</w:t>
+            </w:r>
+          </w:p>
+          <w:p>
+            <w:r>
+              <w:t xml:space="preserve">        }</w:t>
+            </w:r>
+          </w:p>
+          <w:p>
+            <w:r>
+              <w:t xml:space="preserve">        else{</w:t>
+            </w:r>
+          </w:p>
+          <w:p>
+            <w:r>
+              <w:t xml:space="preserve">            showLoader();</w:t>
+            </w:r>
+          </w:p>
+          <w:p>
+            <w:r>
+              <w:t xml:space="preserve">            let res = await axios.post('/send-otp', {email: email});</w:t>
+            </w:r>
+          </w:p>
+          <w:p>
+            <w:r>
+              <w:t xml:space="preserve">            hideLoader();</w:t>
+            </w:r>
+          </w:p>
+          <w:p>
+            <w:r>
+              <w:t xml:space="preserve">            if(res.status===200 &amp;&amp; res.data['status']==='success'){</w:t>
+            </w:r>
+          </w:p>
+          <w:p>
+            <w:r>
+              <w:t xml:space="preserve">                successToast(res.data['message'])</w:t>
+            </w:r>
+          </w:p>
+          <w:p>
+            <w:r>
+              <w:t xml:space="preserve">                sessionStorage.setItem('email', email);</w:t>
+            </w:r>
+          </w:p>
+          <w:p>
+            <w:r>
+              <w:t xml:space="preserve">                setTimeout(function (){</w:t>
+            </w:r>
+          </w:p>
+          <w:p>
+            <w:r>
+              <w:t xml:space="preserve">                    window.location.href = '/verifyOtp';</w:t>
+            </w:r>
+          </w:p>
+          <w:p>
+            <w:r>
+              <w:t xml:space="preserve">                }, 1000)</w:t>
+            </w:r>
+          </w:p>
+          <w:p>
+            <w:r>
+              <w:t xml:space="preserve">            }</w:t>
+            </w:r>
+          </w:p>
+          <w:p>
+            <w:r>
+              <w:t xml:space="preserve">            else{</w:t>
+            </w:r>
+          </w:p>
+          <w:p>
+            <w:r>
+              <w:t xml:space="preserve">                errorToast(res.data['message'])</w:t>
+            </w:r>
+          </w:p>
+          <w:p>
+            <w:r>
+              <w:t xml:space="preserve">            }</w:t>
+            </w:r>
+          </w:p>
+          <w:p>
+            <w:r>
+              <w:t xml:space="preserve">        }</w:t>
+            </w:r>
+          </w:p>
+          <w:p/>
+          <w:p>
+            <w:r>
+              <w:t xml:space="preserve">    }</w:t>
+            </w:r>
+          </w:p>
+          <w:p>
+            <w:r>
+              <w:t>&lt;/script&gt;</w:t>
+            </w:r>
+          </w:p>
+        </w:tc>
+        <w:tc>
+          <w:tcPr>
+            <w:tcW w:w="2245" w:type="dxa"/>
+          </w:tcPr>
+          <w:p>
+            <w:r>
+              <w:t>send-otp-page</w:t>
+            </w:r>
+            <w:r>
+              <w:t>.blade.php</w:t>
+            </w:r>
+          </w:p>
+          <w:p/>
+          <w:p>
+            <w:r>
+              <w:t>using javascript</w:t>
+            </w:r>
             <w:bookmarkStart w:id="0" w:name="_GoBack"/>
             <w:bookmarkEnd w:id="0"/>
-            <w:proofErr w:type="spellEnd"/>
-          </w:p>
-        </w:tc>
-        <w:tc>
-          <w:tcPr>
-            <w:tcW w:w="2245" w:type="dxa"/>
-          </w:tcPr>
-          <w:p>
-            <w:r>
-              <w:t>view</w:t>
-            </w:r>
-          </w:p>
-        </w:tc>
-      </w:tr>
-      <w:tr>
-        <w:tc>
-          <w:tcPr>
-            <w:tcW w:w="985" w:type="dxa"/>
-          </w:tcPr>
-          <w:p/>
-        </w:tc>
-        <w:tc>
-          <w:tcPr>
-            <w:tcW w:w="1923" w:type="dxa"/>
-          </w:tcPr>
-          <w:p>
-            <w:r>
-              <w:t>Web</w:t>
-            </w:r>
-          </w:p>
-        </w:tc>
-        <w:tc>
-          <w:tcPr>
-            <w:tcW w:w="9237" w:type="dxa"/>
-          </w:tcPr>
-          <w:p>
-            <w:r>
-              <w:t>Route::get('/dashboard',[DashboardController::class,'DashboardPage'])-&gt;middleware([TokenVerificationMiddleware::class]);</w:t>
-            </w:r>
-          </w:p>
-        </w:tc>
-        <w:tc>
-          <w:tcPr>
-            <w:tcW w:w="2245" w:type="dxa"/>
-          </w:tcPr>
-          <w:p/>
-        </w:tc>
-      </w:tr>
-      <w:tr>
-        <w:tc>
-          <w:tcPr>
-            <w:tcW w:w="985" w:type="dxa"/>
-          </w:tcPr>
-          <w:p/>
-        </w:tc>
-        <w:tc>
-          <w:tcPr>
-            <w:tcW w:w="1923" w:type="dxa"/>
-          </w:tcPr>
-          <w:p/>
-        </w:tc>
-        <w:tc>
-          <w:tcPr>
-            <w:tcW w:w="9237" w:type="dxa"/>
-          </w:tcPr>
-          <w:p/>
-        </w:tc>
-        <w:tc>
-          <w:tcPr>
-            <w:tcW w:w="2245" w:type="dxa"/>
-          </w:tcPr>
-          <w:p/>
-        </w:tc>
-      </w:tr>
-      <w:tr>
-        <w:tc>
-          <w:tcPr>
-            <w:tcW w:w="985" w:type="dxa"/>
-          </w:tcPr>
-          <w:p/>
-        </w:tc>
-        <w:tc>
-          <w:tcPr>
-            <w:tcW w:w="1923" w:type="dxa"/>
-          </w:tcPr>
-          <w:p/>
-        </w:tc>
-        <w:tc>
-          <w:tcPr>
-            <w:tcW w:w="9237" w:type="dxa"/>
-          </w:tcPr>
-          <w:p/>
-        </w:tc>
-        <w:tc>
-          <w:tcPr>
-            <w:tcW w:w="2245" w:type="dxa"/>
-          </w:tcPr>
-          <w:p/>
-        </w:tc>
-      </w:tr>
-      <w:tr>
-        <w:tc>
-          <w:tcPr>
-            <w:tcW w:w="985" w:type="dxa"/>
-          </w:tcPr>
-          <w:p/>
-        </w:tc>
-        <w:tc>
-          <w:tcPr>
-            <w:tcW w:w="1923" w:type="dxa"/>
-          </w:tcPr>
-          <w:p/>
-        </w:tc>
-        <w:tc>
-          <w:tcPr>
-            <w:tcW w:w="9237" w:type="dxa"/>
-          </w:tcPr>
-          <w:p/>
-        </w:tc>
-        <w:tc>
-          <w:tcPr>
-            <w:tcW w:w="2245" w:type="dxa"/>
-          </w:tcPr>
-          <w:p/>
-        </w:tc>
-      </w:tr>
-      <w:tr>
-        <w:tc>
-          <w:tcPr>
-            <w:tcW w:w="985" w:type="dxa"/>
-          </w:tcPr>
-          <w:p/>
-        </w:tc>
-        <w:tc>
-          <w:tcPr>
-            <w:tcW w:w="1923" w:type="dxa"/>
-          </w:tcPr>
-          <w:p/>
-        </w:tc>
-        <w:tc>
-          <w:tcPr>
-            <w:tcW w:w="9237" w:type="dxa"/>
-          </w:tcPr>
-          <w:p/>
-        </w:tc>
-        <w:tc>
-          <w:tcPr>
-            <w:tcW w:w="2245" w:type="dxa"/>
-          </w:tcPr>
-          <w:p/>
-        </w:tc>
-      </w:tr>
-      <w:tr>
-        <w:tc>
-          <w:tcPr>
-            <w:tcW w:w="985" w:type="dxa"/>
-          </w:tcPr>
-          <w:p/>
-        </w:tc>
-        <w:tc>
-          <w:tcPr>
-            <w:tcW w:w="1923" w:type="dxa"/>
-          </w:tcPr>
-          <w:p/>
-        </w:tc>
-        <w:tc>
-          <w:tcPr>
-            <w:tcW w:w="9237" w:type="dxa"/>
-          </w:tcPr>
-          <w:p/>
-        </w:tc>
-        <w:tc>
-          <w:tcPr>
-            <w:tcW w:w="2245" w:type="dxa"/>
-          </w:tcPr>
-          <w:p/>
-        </w:tc>
-      </w:tr>
-      <w:tr>
-        <w:tc>
-          <w:tcPr>
-            <w:tcW w:w="985" w:type="dxa"/>
-          </w:tcPr>
-          <w:p/>
-        </w:tc>
-        <w:tc>
-          <w:tcPr>
-            <w:tcW w:w="1923" w:type="dxa"/>
-          </w:tcPr>
-          <w:p/>
-        </w:tc>
-        <w:tc>
-          <w:tcPr>
-            <w:tcW w:w="9237" w:type="dxa"/>
-          </w:tcPr>
-          <w:p/>
-        </w:tc>
-        <w:tc>
-          <w:tcPr>
-            <w:tcW w:w="2245" w:type="dxa"/>
-          </w:tcPr>
-          <w:p/>
-        </w:tc>
-      </w:tr>
-      <w:tr>
-        <w:tc>
-          <w:tcPr>
-            <w:tcW w:w="985" w:type="dxa"/>
-          </w:tcPr>
-          <w:p/>
-        </w:tc>
-        <w:tc>
-          <w:tcPr>
-            <w:tcW w:w="1923" w:type="dxa"/>
-          </w:tcPr>
-          <w:p/>
-        </w:tc>
-        <w:tc>
-          <w:tcPr>
-            <w:tcW w:w="9237" w:type="dxa"/>
-          </w:tcPr>
-          <w:p/>
-        </w:tc>
-        <w:tc>
-          <w:tcPr>
-            <w:tcW w:w="2245" w:type="dxa"/>
-          </w:tcPr>
-          <w:p/>
-        </w:tc>
-      </w:tr>
-      <w:tr>
-        <w:tc>
-          <w:tcPr>
-            <w:tcW w:w="985" w:type="dxa"/>
-          </w:tcPr>
-          <w:p/>
-        </w:tc>
-        <w:tc>
-          <w:tcPr>
-            <w:tcW w:w="1923" w:type="dxa"/>
-          </w:tcPr>
-          <w:p/>
-        </w:tc>
-        <w:tc>
-          <w:tcPr>
-            <w:tcW w:w="9237" w:type="dxa"/>
-          </w:tcPr>
-          <w:p/>
-        </w:tc>
-        <w:tc>
-          <w:tcPr>
-            <w:tcW w:w="2245" w:type="dxa"/>
-          </w:tcPr>
-          <w:p/>
-        </w:tc>
-      </w:tr>
-      <w:tr>
-        <w:tc>
-          <w:tcPr>
-            <w:tcW w:w="985" w:type="dxa"/>
-          </w:tcPr>
-          <w:p/>
-        </w:tc>
-        <w:tc>
-          <w:tcPr>
-            <w:tcW w:w="1923" w:type="dxa"/>
-          </w:tcPr>
-          <w:p/>
-        </w:tc>
-        <w:tc>
-          <w:tcPr>
-            <w:tcW w:w="9237" w:type="dxa"/>
-          </w:tcPr>
-          <w:p/>
-        </w:tc>
-        <w:tc>
-          <w:tcPr>
-            <w:tcW w:w="2245" w:type="dxa"/>
-          </w:tcPr>
-          <w:p/>
-        </w:tc>
-      </w:tr>
-      <w:tr>
-        <w:tc>
-          <w:tcPr>
-            <w:tcW w:w="985" w:type="dxa"/>
-          </w:tcPr>
-          <w:p/>
-        </w:tc>
-        <w:tc>
-          <w:tcPr>
-            <w:tcW w:w="1923" w:type="dxa"/>
-          </w:tcPr>
-          <w:p/>
-        </w:tc>
-        <w:tc>
-          <w:tcPr>
-            <w:tcW w:w="9237" w:type="dxa"/>
-          </w:tcPr>
-          <w:p/>
-        </w:tc>
-        <w:tc>
-          <w:tcPr>
-            <w:tcW w:w="2245" w:type="dxa"/>
-          </w:tcPr>
-          <w:p/>
-        </w:tc>
-      </w:tr>
-      <w:tr>
-        <w:tc>
-          <w:tcPr>
-            <w:tcW w:w="985" w:type="dxa"/>
-          </w:tcPr>
-          <w:p/>
-        </w:tc>
-        <w:tc>
-          <w:tcPr>
-            <w:tcW w:w="1923" w:type="dxa"/>
-          </w:tcPr>
-          <w:p/>
-        </w:tc>
-        <w:tc>
-          <w:tcPr>
-            <w:tcW w:w="9237" w:type="dxa"/>
-          </w:tcPr>
-          <w:p/>
-        </w:tc>
-        <w:tc>
-          <w:tcPr>
-            <w:tcW w:w="2245" w:type="dxa"/>
-          </w:tcPr>
-          <w:p/>
-        </w:tc>
-      </w:tr>
-      <w:tr>
-        <w:tc>
-          <w:tcPr>
-            <w:tcW w:w="985" w:type="dxa"/>
-          </w:tcPr>
-          <w:p/>
-        </w:tc>
-        <w:tc>
-          <w:tcPr>
-            <w:tcW w:w="1923" w:type="dxa"/>
-          </w:tcPr>
-          <w:p/>
-        </w:tc>
-        <w:tc>
-          <w:tcPr>
-            <w:tcW w:w="9237" w:type="dxa"/>
-          </w:tcPr>
-          <w:p/>
-        </w:tc>
-        <w:tc>
-          <w:tcPr>
-            <w:tcW w:w="2245" w:type="dxa"/>
-          </w:tcPr>
-          <w:p/>
-        </w:tc>
-      </w:tr>
-      <w:tr>
-        <w:tc>
-          <w:tcPr>
-            <w:tcW w:w="985" w:type="dxa"/>
-          </w:tcPr>
-          <w:p/>
-        </w:tc>
-        <w:tc>
-          <w:tcPr>
-            <w:tcW w:w="1923" w:type="dxa"/>
-          </w:tcPr>
-          <w:p/>
-        </w:tc>
-        <w:tc>
-          <w:tcPr>
-            <w:tcW w:w="9237" w:type="dxa"/>
-          </w:tcPr>
-          <w:p/>
-        </w:tc>
-        <w:tc>
-          <w:tcPr>
-            <w:tcW w:w="2245" w:type="dxa"/>
-          </w:tcPr>
-          <w:p/>
-        </w:tc>
-      </w:tr>
-      <w:tr>
-        <w:tc>
-          <w:tcPr>
-            <w:tcW w:w="985" w:type="dxa"/>
-          </w:tcPr>
-          <w:p/>
-        </w:tc>
-        <w:tc>
-          <w:tcPr>
-            <w:tcW w:w="1923" w:type="dxa"/>
-          </w:tcPr>
-          <w:p/>
-        </w:tc>
-        <w:tc>
-          <w:tcPr>
-            <w:tcW w:w="9237" w:type="dxa"/>
-          </w:tcPr>
-          <w:p/>
-        </w:tc>
-        <w:tc>
-          <w:tcPr>
-            <w:tcW w:w="2245" w:type="dxa"/>
-          </w:tcPr>
-          <w:p/>
-        </w:tc>
-      </w:tr>
-      <w:tr>
-        <w:tc>
-          <w:tcPr>
-            <w:tcW w:w="985" w:type="dxa"/>
-          </w:tcPr>
-          <w:p/>
-        </w:tc>
-        <w:tc>
-          <w:tcPr>
-            <w:tcW w:w="1923" w:type="dxa"/>
-          </w:tcPr>
-          <w:p/>
-        </w:tc>
-        <w:tc>
-          <w:tcPr>
-            <w:tcW w:w="9237" w:type="dxa"/>
-          </w:tcPr>
-          <w:p/>
-        </w:tc>
-        <w:tc>
-          <w:tcPr>
-            <w:tcW w:w="2245" w:type="dxa"/>
-          </w:tcPr>
-          <w:p/>
+          </w:p>
         </w:tc>
       </w:tr>
       <w:tr>

</xml_diff>

<commit_message>
invoice list load using javascript
</commit_message>
<xml_diff>
--- a/project guidline.docx
+++ b/project guidline.docx
@@ -17521,93 +17521,1394 @@
               <w:t>sidenav-layout.blade</w:t>
             </w:r>
             <w:r>
-              <w:t>.p</w:t>
+              <w:t>.php</w:t>
+            </w:r>
+            <w:proofErr w:type="spellEnd"/>
+          </w:p>
+        </w:tc>
+      </w:tr>
+      <w:tr>
+        <w:tc>
+          <w:tcPr>
+            <w:tcW w:w="957" w:type="dxa"/>
+          </w:tcPr>
+          <w:p/>
+        </w:tc>
+        <w:tc>
+          <w:tcPr>
+            <w:tcW w:w="1923" w:type="dxa"/>
+          </w:tcPr>
+          <w:p/>
+        </w:tc>
+        <w:tc>
+          <w:tcPr>
+            <w:tcW w:w="8443" w:type="dxa"/>
+          </w:tcPr>
+          <w:p>
+            <w:r>
+              <w:t>@extends('</w:t>
+            </w:r>
+            <w:proofErr w:type="spellStart"/>
+            <w:r>
+              <w:t>layout.sidenav</w:t>
+            </w:r>
+            <w:proofErr w:type="spellEnd"/>
+            <w:r>
+              <w:t>-layout')</w:t>
+            </w:r>
+          </w:p>
+          <w:p>
+            <w:r>
+              <w:t>@section('content')</w:t>
+            </w:r>
+          </w:p>
+          <w:p>
+            <w:r>
+              <w:t>&lt;h2&gt;</w:t>
+            </w:r>
+            <w:proofErr w:type="spellStart"/>
+            <w:r>
+              <w:t>invice</w:t>
+            </w:r>
+            <w:proofErr w:type="spellEnd"/>
+            <w:r>
+              <w:t>-page&lt;/h2&gt;</w:t>
+            </w:r>
+          </w:p>
+          <w:p>
+            <w:r>
+              <w:t>@</w:t>
+            </w:r>
+            <w:proofErr w:type="spellStart"/>
+            <w:r>
+              <w:t>endsection</w:t>
+            </w:r>
+            <w:proofErr w:type="spellEnd"/>
+          </w:p>
+        </w:tc>
+        <w:tc>
+          <w:tcPr>
+            <w:tcW w:w="3067" w:type="dxa"/>
+          </w:tcPr>
+          <w:p>
+            <w:r>
+              <w:t>invoice-</w:t>
+            </w:r>
+            <w:proofErr w:type="spellStart"/>
+            <w:r>
+              <w:t>page.blade</w:t>
+            </w:r>
+            <w:r>
+              <w:t>.php</w:t>
+            </w:r>
+            <w:proofErr w:type="spellEnd"/>
+          </w:p>
+        </w:tc>
+      </w:tr>
+      <w:tr>
+        <w:tc>
+          <w:tcPr>
+            <w:tcW w:w="957" w:type="dxa"/>
+          </w:tcPr>
+          <w:p/>
+        </w:tc>
+        <w:tc>
+          <w:tcPr>
+            <w:tcW w:w="1923" w:type="dxa"/>
+          </w:tcPr>
+          <w:p/>
+        </w:tc>
+        <w:tc>
+          <w:tcPr>
+            <w:tcW w:w="8443" w:type="dxa"/>
+          </w:tcPr>
+          <w:p>
+            <w:r>
+              <w:t xml:space="preserve">    </w:t>
+            </w:r>
+            <w:r>
+              <w:t xml:space="preserve">function </w:t>
+            </w:r>
+            <w:proofErr w:type="spellStart"/>
+            <w:r>
+              <w:t>InvoicePage</w:t>
+            </w:r>
+            <w:proofErr w:type="spellEnd"/>
+            <w:r>
+              <w:t>():View{</w:t>
+            </w:r>
+          </w:p>
+          <w:p>
+            <w:r>
+              <w:t xml:space="preserve">        return view('</w:t>
+            </w:r>
+            <w:proofErr w:type="spellStart"/>
+            <w:r>
+              <w:t>pages.dashboard.invoice</w:t>
+            </w:r>
+            <w:proofErr w:type="spellEnd"/>
+            <w:r>
+              <w:t>-page');</w:t>
+            </w:r>
+          </w:p>
+          <w:p>
+            <w:r>
+              <w:t xml:space="preserve">    }</w:t>
+            </w:r>
+          </w:p>
+        </w:tc>
+        <w:tc>
+          <w:tcPr>
+            <w:tcW w:w="3067" w:type="dxa"/>
+          </w:tcPr>
+          <w:p>
+            <w:proofErr w:type="spellStart"/>
+            <w:r>
+              <w:t>InvoiceController</w:t>
+            </w:r>
+            <w:r>
+              <w:t>.php</w:t>
+            </w:r>
+            <w:proofErr w:type="spellEnd"/>
+          </w:p>
+        </w:tc>
+      </w:tr>
+      <w:tr>
+        <w:tc>
+          <w:tcPr>
+            <w:tcW w:w="957" w:type="dxa"/>
+          </w:tcPr>
+          <w:p/>
+        </w:tc>
+        <w:tc>
+          <w:tcPr>
+            <w:tcW w:w="1923" w:type="dxa"/>
+          </w:tcPr>
+          <w:p>
+            <w:r>
+              <w:t>web</w:t>
+            </w:r>
+          </w:p>
+        </w:tc>
+        <w:tc>
+          <w:tcPr>
+            <w:tcW w:w="8443" w:type="dxa"/>
+          </w:tcPr>
+          <w:p>
+            <w:r>
+              <w:t>Route::get('/invoicePage',[InvoiceController::class,'InvoicePage'])-&gt;middleware([TokenVerificationMiddleware::class]);</w:t>
+            </w:r>
+          </w:p>
+        </w:tc>
+        <w:tc>
+          <w:tcPr>
+            <w:tcW w:w="3067" w:type="dxa"/>
+          </w:tcPr>
+          <w:p/>
+        </w:tc>
+      </w:tr>
+      <w:tr>
+        <w:tc>
+          <w:tcPr>
+            <w:tcW w:w="957" w:type="dxa"/>
+          </w:tcPr>
+          <w:p/>
+        </w:tc>
+        <w:tc>
+          <w:tcPr>
+            <w:tcW w:w="1923" w:type="dxa"/>
+          </w:tcPr>
+          <w:p/>
+        </w:tc>
+        <w:tc>
+          <w:tcPr>
+            <w:tcW w:w="8443" w:type="dxa"/>
+          </w:tcPr>
+          <w:p/>
+        </w:tc>
+        <w:tc>
+          <w:tcPr>
+            <w:tcW w:w="3067" w:type="dxa"/>
+          </w:tcPr>
+          <w:p/>
+        </w:tc>
+      </w:tr>
+      <w:tr>
+        <w:tc>
+          <w:tcPr>
+            <w:tcW w:w="957" w:type="dxa"/>
+          </w:tcPr>
+          <w:p/>
+        </w:tc>
+        <w:tc>
+          <w:tcPr>
+            <w:tcW w:w="1923" w:type="dxa"/>
+          </w:tcPr>
+          <w:p>
+            <w:r>
+              <w:t>update</w:t>
+            </w:r>
+          </w:p>
+        </w:tc>
+        <w:tc>
+          <w:tcPr>
+            <w:tcW w:w="8443" w:type="dxa"/>
+          </w:tcPr>
+          <w:p>
+            <w:r>
+              <w:t>@extends('</w:t>
+            </w:r>
+            <w:proofErr w:type="spellStart"/>
+            <w:r>
+              <w:t>layout.sidenav</w:t>
+            </w:r>
+            <w:proofErr w:type="spellEnd"/>
+            <w:r>
+              <w:t>-layout')</w:t>
+            </w:r>
+          </w:p>
+          <w:p>
+            <w:r>
+              <w:t>@section('content')</w:t>
+            </w:r>
+          </w:p>
+          <w:p>
+            <w:r>
+              <w:t>@include('</w:t>
+            </w:r>
+            <w:proofErr w:type="spellStart"/>
+            <w:r>
+              <w:t>components.invoice.invoice</w:t>
+            </w:r>
+            <w:proofErr w:type="spellEnd"/>
+            <w:r>
+              <w:t>-list')</w:t>
+            </w:r>
+          </w:p>
+          <w:p>
+            <w:r>
+              <w:t>@</w:t>
+            </w:r>
+            <w:proofErr w:type="spellStart"/>
+            <w:r>
+              <w:t>endsection</w:t>
+            </w:r>
+            <w:proofErr w:type="spellEnd"/>
+          </w:p>
+        </w:tc>
+        <w:tc>
+          <w:tcPr>
+            <w:tcW w:w="3067" w:type="dxa"/>
+          </w:tcPr>
+          <w:p>
+            <w:r>
+              <w:t>invoice-</w:t>
+            </w:r>
+            <w:proofErr w:type="spellStart"/>
+            <w:r>
+              <w:t>page.blade</w:t>
+            </w:r>
+            <w:r>
+              <w:t>.php</w:t>
+            </w:r>
+            <w:proofErr w:type="spellEnd"/>
+          </w:p>
+        </w:tc>
+      </w:tr>
+      <w:tr>
+        <w:tc>
+          <w:tcPr>
+            <w:tcW w:w="957" w:type="dxa"/>
+          </w:tcPr>
+          <w:p/>
+        </w:tc>
+        <w:tc>
+          <w:tcPr>
+            <w:tcW w:w="1923" w:type="dxa"/>
+          </w:tcPr>
+          <w:p>
+            <w:r>
+              <w:t xml:space="preserve">Load </w:t>
+            </w:r>
+          </w:p>
+        </w:tc>
+        <w:tc>
+          <w:tcPr>
+            <w:tcW w:w="8443" w:type="dxa"/>
+          </w:tcPr>
+          <w:p>
+            <w:r>
+              <w:t xml:space="preserve"> Using </w:t>
+            </w:r>
+            <w:hyperlink r:id="rId97" w:history="1">
+              <w:proofErr w:type="spellStart"/>
+              <w:r>
+                <w:rPr>
+                  <w:rStyle w:val="Hyperlink"/>
+                </w:rPr>
+                <w:t>javascript</w:t>
+              </w:r>
+              <w:proofErr w:type="spellEnd"/>
+            </w:hyperlink>
+            <w:r>
+              <w:t xml:space="preserve">  invoice-list</w:t>
+            </w:r>
+          </w:p>
+        </w:tc>
+        <w:tc>
+          <w:tcPr>
+            <w:tcW w:w="3067" w:type="dxa"/>
+          </w:tcPr>
+          <w:p>
+            <w:r>
+              <w:t>invoice-page.blade</w:t>
+            </w:r>
+            <w:r>
+              <w:t>.php</w:t>
             </w:r>
             <w:bookmarkStart w:id="0" w:name="_GoBack"/>
             <w:bookmarkEnd w:id="0"/>
-            <w:r>
-              <w:t>hp</w:t>
-            </w:r>
-            <w:proofErr w:type="spellEnd"/>
-          </w:p>
-        </w:tc>
-      </w:tr>
-      <w:tr>
-        <w:tc>
-          <w:tcPr>
-            <w:tcW w:w="957" w:type="dxa"/>
-          </w:tcPr>
-          <w:p/>
-        </w:tc>
-        <w:tc>
-          <w:tcPr>
-            <w:tcW w:w="1923" w:type="dxa"/>
-          </w:tcPr>
-          <w:p/>
-        </w:tc>
-        <w:tc>
-          <w:tcPr>
-            <w:tcW w:w="8443" w:type="dxa"/>
-          </w:tcPr>
-          <w:p>
-            <w:r>
-              <w:t>@extends('</w:t>
-            </w:r>
-            <w:proofErr w:type="spellStart"/>
-            <w:r>
-              <w:t>layout.sidenav</w:t>
-            </w:r>
-            <w:proofErr w:type="spellEnd"/>
-            <w:r>
-              <w:t>-layout')</w:t>
-            </w:r>
-          </w:p>
-          <w:p>
-            <w:r>
-              <w:t>@section('content')</w:t>
-            </w:r>
-          </w:p>
-          <w:p>
-            <w:r>
-              <w:t>&lt;h2&gt;</w:t>
-            </w:r>
-            <w:proofErr w:type="spellStart"/>
-            <w:r>
-              <w:t>invice</w:t>
-            </w:r>
-            <w:proofErr w:type="spellEnd"/>
-            <w:r>
-              <w:t>-page&lt;/h2&gt;</w:t>
-            </w:r>
-          </w:p>
-          <w:p>
-            <w:r>
-              <w:t>@</w:t>
-            </w:r>
-            <w:proofErr w:type="spellStart"/>
-            <w:r>
-              <w:t>endsection</w:t>
-            </w:r>
-            <w:proofErr w:type="spellEnd"/>
-          </w:p>
-        </w:tc>
-        <w:tc>
-          <w:tcPr>
-            <w:tcW w:w="3067" w:type="dxa"/>
-          </w:tcPr>
-          <w:p>
-            <w:r>
-              <w:t>invoice-</w:t>
-            </w:r>
-            <w:proofErr w:type="spellStart"/>
-            <w:r>
-              <w:t>page.blade</w:t>
-            </w:r>
-            <w:r>
-              <w:t>.php</w:t>
-            </w:r>
-            <w:proofErr w:type="spellEnd"/>
-          </w:p>
+          </w:p>
+        </w:tc>
+      </w:tr>
+      <w:tr>
+        <w:tc>
+          <w:tcPr>
+            <w:tcW w:w="957" w:type="dxa"/>
+          </w:tcPr>
+          <w:p/>
+        </w:tc>
+        <w:tc>
+          <w:tcPr>
+            <w:tcW w:w="1923" w:type="dxa"/>
+          </w:tcPr>
+          <w:p/>
+        </w:tc>
+        <w:tc>
+          <w:tcPr>
+            <w:tcW w:w="8443" w:type="dxa"/>
+          </w:tcPr>
+          <w:p/>
+        </w:tc>
+        <w:tc>
+          <w:tcPr>
+            <w:tcW w:w="3067" w:type="dxa"/>
+          </w:tcPr>
+          <w:p/>
+        </w:tc>
+      </w:tr>
+      <w:tr>
+        <w:tc>
+          <w:tcPr>
+            <w:tcW w:w="957" w:type="dxa"/>
+          </w:tcPr>
+          <w:p/>
+        </w:tc>
+        <w:tc>
+          <w:tcPr>
+            <w:tcW w:w="1923" w:type="dxa"/>
+          </w:tcPr>
+          <w:p/>
+        </w:tc>
+        <w:tc>
+          <w:tcPr>
+            <w:tcW w:w="8443" w:type="dxa"/>
+          </w:tcPr>
+          <w:p/>
+        </w:tc>
+        <w:tc>
+          <w:tcPr>
+            <w:tcW w:w="3067" w:type="dxa"/>
+          </w:tcPr>
+          <w:p/>
+        </w:tc>
+      </w:tr>
+      <w:tr>
+        <w:tc>
+          <w:tcPr>
+            <w:tcW w:w="957" w:type="dxa"/>
+          </w:tcPr>
+          <w:p/>
+        </w:tc>
+        <w:tc>
+          <w:tcPr>
+            <w:tcW w:w="1923" w:type="dxa"/>
+          </w:tcPr>
+          <w:p/>
+        </w:tc>
+        <w:tc>
+          <w:tcPr>
+            <w:tcW w:w="8443" w:type="dxa"/>
+          </w:tcPr>
+          <w:p/>
+        </w:tc>
+        <w:tc>
+          <w:tcPr>
+            <w:tcW w:w="3067" w:type="dxa"/>
+          </w:tcPr>
+          <w:p/>
+        </w:tc>
+      </w:tr>
+      <w:tr>
+        <w:tc>
+          <w:tcPr>
+            <w:tcW w:w="957" w:type="dxa"/>
+          </w:tcPr>
+          <w:p/>
+        </w:tc>
+        <w:tc>
+          <w:tcPr>
+            <w:tcW w:w="1923" w:type="dxa"/>
+          </w:tcPr>
+          <w:p/>
+        </w:tc>
+        <w:tc>
+          <w:tcPr>
+            <w:tcW w:w="8443" w:type="dxa"/>
+          </w:tcPr>
+          <w:p/>
+        </w:tc>
+        <w:tc>
+          <w:tcPr>
+            <w:tcW w:w="3067" w:type="dxa"/>
+          </w:tcPr>
+          <w:p/>
+        </w:tc>
+      </w:tr>
+      <w:tr>
+        <w:tc>
+          <w:tcPr>
+            <w:tcW w:w="957" w:type="dxa"/>
+          </w:tcPr>
+          <w:p/>
+        </w:tc>
+        <w:tc>
+          <w:tcPr>
+            <w:tcW w:w="1923" w:type="dxa"/>
+          </w:tcPr>
+          <w:p/>
+        </w:tc>
+        <w:tc>
+          <w:tcPr>
+            <w:tcW w:w="8443" w:type="dxa"/>
+          </w:tcPr>
+          <w:p/>
+        </w:tc>
+        <w:tc>
+          <w:tcPr>
+            <w:tcW w:w="3067" w:type="dxa"/>
+          </w:tcPr>
+          <w:p/>
+        </w:tc>
+      </w:tr>
+      <w:tr>
+        <w:tc>
+          <w:tcPr>
+            <w:tcW w:w="957" w:type="dxa"/>
+          </w:tcPr>
+          <w:p/>
+        </w:tc>
+        <w:tc>
+          <w:tcPr>
+            <w:tcW w:w="1923" w:type="dxa"/>
+          </w:tcPr>
+          <w:p/>
+        </w:tc>
+        <w:tc>
+          <w:tcPr>
+            <w:tcW w:w="8443" w:type="dxa"/>
+          </w:tcPr>
+          <w:p/>
+        </w:tc>
+        <w:tc>
+          <w:tcPr>
+            <w:tcW w:w="3067" w:type="dxa"/>
+          </w:tcPr>
+          <w:p/>
+        </w:tc>
+      </w:tr>
+      <w:tr>
+        <w:tc>
+          <w:tcPr>
+            <w:tcW w:w="957" w:type="dxa"/>
+          </w:tcPr>
+          <w:p/>
+        </w:tc>
+        <w:tc>
+          <w:tcPr>
+            <w:tcW w:w="1923" w:type="dxa"/>
+          </w:tcPr>
+          <w:p/>
+        </w:tc>
+        <w:tc>
+          <w:tcPr>
+            <w:tcW w:w="8443" w:type="dxa"/>
+          </w:tcPr>
+          <w:p/>
+        </w:tc>
+        <w:tc>
+          <w:tcPr>
+            <w:tcW w:w="3067" w:type="dxa"/>
+          </w:tcPr>
+          <w:p/>
+        </w:tc>
+      </w:tr>
+      <w:tr>
+        <w:tc>
+          <w:tcPr>
+            <w:tcW w:w="957" w:type="dxa"/>
+          </w:tcPr>
+          <w:p/>
+        </w:tc>
+        <w:tc>
+          <w:tcPr>
+            <w:tcW w:w="1923" w:type="dxa"/>
+          </w:tcPr>
+          <w:p/>
+        </w:tc>
+        <w:tc>
+          <w:tcPr>
+            <w:tcW w:w="8443" w:type="dxa"/>
+          </w:tcPr>
+          <w:p/>
+        </w:tc>
+        <w:tc>
+          <w:tcPr>
+            <w:tcW w:w="3067" w:type="dxa"/>
+          </w:tcPr>
+          <w:p/>
+        </w:tc>
+      </w:tr>
+      <w:tr>
+        <w:tc>
+          <w:tcPr>
+            <w:tcW w:w="957" w:type="dxa"/>
+          </w:tcPr>
+          <w:p/>
+        </w:tc>
+        <w:tc>
+          <w:tcPr>
+            <w:tcW w:w="1923" w:type="dxa"/>
+          </w:tcPr>
+          <w:p/>
+        </w:tc>
+        <w:tc>
+          <w:tcPr>
+            <w:tcW w:w="8443" w:type="dxa"/>
+          </w:tcPr>
+          <w:p/>
+        </w:tc>
+        <w:tc>
+          <w:tcPr>
+            <w:tcW w:w="3067" w:type="dxa"/>
+          </w:tcPr>
+          <w:p/>
+        </w:tc>
+      </w:tr>
+      <w:tr>
+        <w:tc>
+          <w:tcPr>
+            <w:tcW w:w="957" w:type="dxa"/>
+          </w:tcPr>
+          <w:p/>
+        </w:tc>
+        <w:tc>
+          <w:tcPr>
+            <w:tcW w:w="1923" w:type="dxa"/>
+          </w:tcPr>
+          <w:p/>
+        </w:tc>
+        <w:tc>
+          <w:tcPr>
+            <w:tcW w:w="8443" w:type="dxa"/>
+          </w:tcPr>
+          <w:p/>
+        </w:tc>
+        <w:tc>
+          <w:tcPr>
+            <w:tcW w:w="3067" w:type="dxa"/>
+          </w:tcPr>
+          <w:p/>
+        </w:tc>
+      </w:tr>
+      <w:tr>
+        <w:tc>
+          <w:tcPr>
+            <w:tcW w:w="957" w:type="dxa"/>
+          </w:tcPr>
+          <w:p/>
+        </w:tc>
+        <w:tc>
+          <w:tcPr>
+            <w:tcW w:w="1923" w:type="dxa"/>
+          </w:tcPr>
+          <w:p/>
+        </w:tc>
+        <w:tc>
+          <w:tcPr>
+            <w:tcW w:w="8443" w:type="dxa"/>
+          </w:tcPr>
+          <w:p/>
+        </w:tc>
+        <w:tc>
+          <w:tcPr>
+            <w:tcW w:w="3067" w:type="dxa"/>
+          </w:tcPr>
+          <w:p/>
+        </w:tc>
+      </w:tr>
+      <w:tr>
+        <w:tc>
+          <w:tcPr>
+            <w:tcW w:w="957" w:type="dxa"/>
+          </w:tcPr>
+          <w:p/>
+        </w:tc>
+        <w:tc>
+          <w:tcPr>
+            <w:tcW w:w="1923" w:type="dxa"/>
+          </w:tcPr>
+          <w:p/>
+        </w:tc>
+        <w:tc>
+          <w:tcPr>
+            <w:tcW w:w="8443" w:type="dxa"/>
+          </w:tcPr>
+          <w:p/>
+        </w:tc>
+        <w:tc>
+          <w:tcPr>
+            <w:tcW w:w="3067" w:type="dxa"/>
+          </w:tcPr>
+          <w:p/>
+        </w:tc>
+      </w:tr>
+      <w:tr>
+        <w:tc>
+          <w:tcPr>
+            <w:tcW w:w="957" w:type="dxa"/>
+          </w:tcPr>
+          <w:p/>
+        </w:tc>
+        <w:tc>
+          <w:tcPr>
+            <w:tcW w:w="1923" w:type="dxa"/>
+          </w:tcPr>
+          <w:p/>
+        </w:tc>
+        <w:tc>
+          <w:tcPr>
+            <w:tcW w:w="8443" w:type="dxa"/>
+          </w:tcPr>
+          <w:p/>
+        </w:tc>
+        <w:tc>
+          <w:tcPr>
+            <w:tcW w:w="3067" w:type="dxa"/>
+          </w:tcPr>
+          <w:p/>
+        </w:tc>
+      </w:tr>
+      <w:tr>
+        <w:tc>
+          <w:tcPr>
+            <w:tcW w:w="957" w:type="dxa"/>
+          </w:tcPr>
+          <w:p/>
+        </w:tc>
+        <w:tc>
+          <w:tcPr>
+            <w:tcW w:w="1923" w:type="dxa"/>
+          </w:tcPr>
+          <w:p/>
+        </w:tc>
+        <w:tc>
+          <w:tcPr>
+            <w:tcW w:w="8443" w:type="dxa"/>
+          </w:tcPr>
+          <w:p/>
+        </w:tc>
+        <w:tc>
+          <w:tcPr>
+            <w:tcW w:w="3067" w:type="dxa"/>
+          </w:tcPr>
+          <w:p/>
+        </w:tc>
+      </w:tr>
+      <w:tr>
+        <w:tc>
+          <w:tcPr>
+            <w:tcW w:w="957" w:type="dxa"/>
+          </w:tcPr>
+          <w:p/>
+        </w:tc>
+        <w:tc>
+          <w:tcPr>
+            <w:tcW w:w="1923" w:type="dxa"/>
+          </w:tcPr>
+          <w:p/>
+        </w:tc>
+        <w:tc>
+          <w:tcPr>
+            <w:tcW w:w="8443" w:type="dxa"/>
+          </w:tcPr>
+          <w:p/>
+        </w:tc>
+        <w:tc>
+          <w:tcPr>
+            <w:tcW w:w="3067" w:type="dxa"/>
+          </w:tcPr>
+          <w:p/>
+        </w:tc>
+      </w:tr>
+      <w:tr>
+        <w:tc>
+          <w:tcPr>
+            <w:tcW w:w="957" w:type="dxa"/>
+          </w:tcPr>
+          <w:p/>
+        </w:tc>
+        <w:tc>
+          <w:tcPr>
+            <w:tcW w:w="1923" w:type="dxa"/>
+          </w:tcPr>
+          <w:p/>
+        </w:tc>
+        <w:tc>
+          <w:tcPr>
+            <w:tcW w:w="8443" w:type="dxa"/>
+          </w:tcPr>
+          <w:p/>
+        </w:tc>
+        <w:tc>
+          <w:tcPr>
+            <w:tcW w:w="3067" w:type="dxa"/>
+          </w:tcPr>
+          <w:p/>
+        </w:tc>
+      </w:tr>
+      <w:tr>
+        <w:tc>
+          <w:tcPr>
+            <w:tcW w:w="957" w:type="dxa"/>
+          </w:tcPr>
+          <w:p/>
+        </w:tc>
+        <w:tc>
+          <w:tcPr>
+            <w:tcW w:w="1923" w:type="dxa"/>
+          </w:tcPr>
+          <w:p/>
+        </w:tc>
+        <w:tc>
+          <w:tcPr>
+            <w:tcW w:w="8443" w:type="dxa"/>
+          </w:tcPr>
+          <w:p/>
+        </w:tc>
+        <w:tc>
+          <w:tcPr>
+            <w:tcW w:w="3067" w:type="dxa"/>
+          </w:tcPr>
+          <w:p/>
+        </w:tc>
+      </w:tr>
+      <w:tr>
+        <w:tc>
+          <w:tcPr>
+            <w:tcW w:w="957" w:type="dxa"/>
+          </w:tcPr>
+          <w:p/>
+        </w:tc>
+        <w:tc>
+          <w:tcPr>
+            <w:tcW w:w="1923" w:type="dxa"/>
+          </w:tcPr>
+          <w:p/>
+        </w:tc>
+        <w:tc>
+          <w:tcPr>
+            <w:tcW w:w="8443" w:type="dxa"/>
+          </w:tcPr>
+          <w:p/>
+        </w:tc>
+        <w:tc>
+          <w:tcPr>
+            <w:tcW w:w="3067" w:type="dxa"/>
+          </w:tcPr>
+          <w:p/>
+        </w:tc>
+      </w:tr>
+      <w:tr>
+        <w:tc>
+          <w:tcPr>
+            <w:tcW w:w="957" w:type="dxa"/>
+          </w:tcPr>
+          <w:p/>
+        </w:tc>
+        <w:tc>
+          <w:tcPr>
+            <w:tcW w:w="1923" w:type="dxa"/>
+          </w:tcPr>
+          <w:p/>
+        </w:tc>
+        <w:tc>
+          <w:tcPr>
+            <w:tcW w:w="8443" w:type="dxa"/>
+          </w:tcPr>
+          <w:p/>
+        </w:tc>
+        <w:tc>
+          <w:tcPr>
+            <w:tcW w:w="3067" w:type="dxa"/>
+          </w:tcPr>
+          <w:p/>
+        </w:tc>
+      </w:tr>
+      <w:tr>
+        <w:tc>
+          <w:tcPr>
+            <w:tcW w:w="957" w:type="dxa"/>
+          </w:tcPr>
+          <w:p/>
+        </w:tc>
+        <w:tc>
+          <w:tcPr>
+            <w:tcW w:w="1923" w:type="dxa"/>
+          </w:tcPr>
+          <w:p/>
+        </w:tc>
+        <w:tc>
+          <w:tcPr>
+            <w:tcW w:w="8443" w:type="dxa"/>
+          </w:tcPr>
+          <w:p/>
+        </w:tc>
+        <w:tc>
+          <w:tcPr>
+            <w:tcW w:w="3067" w:type="dxa"/>
+          </w:tcPr>
+          <w:p/>
+        </w:tc>
+      </w:tr>
+      <w:tr>
+        <w:tc>
+          <w:tcPr>
+            <w:tcW w:w="957" w:type="dxa"/>
+          </w:tcPr>
+          <w:p/>
+        </w:tc>
+        <w:tc>
+          <w:tcPr>
+            <w:tcW w:w="1923" w:type="dxa"/>
+          </w:tcPr>
+          <w:p/>
+        </w:tc>
+        <w:tc>
+          <w:tcPr>
+            <w:tcW w:w="8443" w:type="dxa"/>
+          </w:tcPr>
+          <w:p/>
+        </w:tc>
+        <w:tc>
+          <w:tcPr>
+            <w:tcW w:w="3067" w:type="dxa"/>
+          </w:tcPr>
+          <w:p/>
+        </w:tc>
+      </w:tr>
+      <w:tr>
+        <w:tc>
+          <w:tcPr>
+            <w:tcW w:w="957" w:type="dxa"/>
+          </w:tcPr>
+          <w:p/>
+        </w:tc>
+        <w:tc>
+          <w:tcPr>
+            <w:tcW w:w="1923" w:type="dxa"/>
+          </w:tcPr>
+          <w:p/>
+        </w:tc>
+        <w:tc>
+          <w:tcPr>
+            <w:tcW w:w="8443" w:type="dxa"/>
+          </w:tcPr>
+          <w:p/>
+        </w:tc>
+        <w:tc>
+          <w:tcPr>
+            <w:tcW w:w="3067" w:type="dxa"/>
+          </w:tcPr>
+          <w:p/>
+        </w:tc>
+      </w:tr>
+      <w:tr>
+        <w:tc>
+          <w:tcPr>
+            <w:tcW w:w="957" w:type="dxa"/>
+          </w:tcPr>
+          <w:p/>
+        </w:tc>
+        <w:tc>
+          <w:tcPr>
+            <w:tcW w:w="1923" w:type="dxa"/>
+          </w:tcPr>
+          <w:p/>
+        </w:tc>
+        <w:tc>
+          <w:tcPr>
+            <w:tcW w:w="8443" w:type="dxa"/>
+          </w:tcPr>
+          <w:p/>
+        </w:tc>
+        <w:tc>
+          <w:tcPr>
+            <w:tcW w:w="3067" w:type="dxa"/>
+          </w:tcPr>
+          <w:p/>
+        </w:tc>
+      </w:tr>
+      <w:tr>
+        <w:tc>
+          <w:tcPr>
+            <w:tcW w:w="957" w:type="dxa"/>
+          </w:tcPr>
+          <w:p/>
+        </w:tc>
+        <w:tc>
+          <w:tcPr>
+            <w:tcW w:w="1923" w:type="dxa"/>
+          </w:tcPr>
+          <w:p/>
+        </w:tc>
+        <w:tc>
+          <w:tcPr>
+            <w:tcW w:w="8443" w:type="dxa"/>
+          </w:tcPr>
+          <w:p/>
+        </w:tc>
+        <w:tc>
+          <w:tcPr>
+            <w:tcW w:w="3067" w:type="dxa"/>
+          </w:tcPr>
+          <w:p/>
+        </w:tc>
+      </w:tr>
+      <w:tr>
+        <w:tc>
+          <w:tcPr>
+            <w:tcW w:w="957" w:type="dxa"/>
+          </w:tcPr>
+          <w:p/>
+        </w:tc>
+        <w:tc>
+          <w:tcPr>
+            <w:tcW w:w="1923" w:type="dxa"/>
+          </w:tcPr>
+          <w:p/>
+        </w:tc>
+        <w:tc>
+          <w:tcPr>
+            <w:tcW w:w="8443" w:type="dxa"/>
+          </w:tcPr>
+          <w:p/>
+        </w:tc>
+        <w:tc>
+          <w:tcPr>
+            <w:tcW w:w="3067" w:type="dxa"/>
+          </w:tcPr>
+          <w:p/>
+        </w:tc>
+      </w:tr>
+      <w:tr>
+        <w:tc>
+          <w:tcPr>
+            <w:tcW w:w="957" w:type="dxa"/>
+          </w:tcPr>
+          <w:p/>
+        </w:tc>
+        <w:tc>
+          <w:tcPr>
+            <w:tcW w:w="1923" w:type="dxa"/>
+          </w:tcPr>
+          <w:p/>
+        </w:tc>
+        <w:tc>
+          <w:tcPr>
+            <w:tcW w:w="8443" w:type="dxa"/>
+          </w:tcPr>
+          <w:p/>
+        </w:tc>
+        <w:tc>
+          <w:tcPr>
+            <w:tcW w:w="3067" w:type="dxa"/>
+          </w:tcPr>
+          <w:p/>
+        </w:tc>
+      </w:tr>
+      <w:tr>
+        <w:tc>
+          <w:tcPr>
+            <w:tcW w:w="957" w:type="dxa"/>
+          </w:tcPr>
+          <w:p/>
+        </w:tc>
+        <w:tc>
+          <w:tcPr>
+            <w:tcW w:w="1923" w:type="dxa"/>
+          </w:tcPr>
+          <w:p/>
+        </w:tc>
+        <w:tc>
+          <w:tcPr>
+            <w:tcW w:w="8443" w:type="dxa"/>
+          </w:tcPr>
+          <w:p/>
+        </w:tc>
+        <w:tc>
+          <w:tcPr>
+            <w:tcW w:w="3067" w:type="dxa"/>
+          </w:tcPr>
+          <w:p/>
+        </w:tc>
+      </w:tr>
+      <w:tr>
+        <w:tc>
+          <w:tcPr>
+            <w:tcW w:w="957" w:type="dxa"/>
+          </w:tcPr>
+          <w:p/>
+        </w:tc>
+        <w:tc>
+          <w:tcPr>
+            <w:tcW w:w="1923" w:type="dxa"/>
+          </w:tcPr>
+          <w:p/>
+        </w:tc>
+        <w:tc>
+          <w:tcPr>
+            <w:tcW w:w="8443" w:type="dxa"/>
+          </w:tcPr>
+          <w:p/>
+        </w:tc>
+        <w:tc>
+          <w:tcPr>
+            <w:tcW w:w="3067" w:type="dxa"/>
+          </w:tcPr>
+          <w:p/>
+        </w:tc>
+      </w:tr>
+      <w:tr>
+        <w:tc>
+          <w:tcPr>
+            <w:tcW w:w="957" w:type="dxa"/>
+          </w:tcPr>
+          <w:p/>
+        </w:tc>
+        <w:tc>
+          <w:tcPr>
+            <w:tcW w:w="1923" w:type="dxa"/>
+          </w:tcPr>
+          <w:p/>
+        </w:tc>
+        <w:tc>
+          <w:tcPr>
+            <w:tcW w:w="8443" w:type="dxa"/>
+          </w:tcPr>
+          <w:p/>
+        </w:tc>
+        <w:tc>
+          <w:tcPr>
+            <w:tcW w:w="3067" w:type="dxa"/>
+          </w:tcPr>
+          <w:p/>
+        </w:tc>
+      </w:tr>
+      <w:tr>
+        <w:tc>
+          <w:tcPr>
+            <w:tcW w:w="957" w:type="dxa"/>
+          </w:tcPr>
+          <w:p/>
+        </w:tc>
+        <w:tc>
+          <w:tcPr>
+            <w:tcW w:w="1923" w:type="dxa"/>
+          </w:tcPr>
+          <w:p/>
+        </w:tc>
+        <w:tc>
+          <w:tcPr>
+            <w:tcW w:w="8443" w:type="dxa"/>
+          </w:tcPr>
+          <w:p/>
+        </w:tc>
+        <w:tc>
+          <w:tcPr>
+            <w:tcW w:w="3067" w:type="dxa"/>
+          </w:tcPr>
+          <w:p/>
+        </w:tc>
+      </w:tr>
+      <w:tr>
+        <w:tc>
+          <w:tcPr>
+            <w:tcW w:w="957" w:type="dxa"/>
+          </w:tcPr>
+          <w:p/>
+        </w:tc>
+        <w:tc>
+          <w:tcPr>
+            <w:tcW w:w="1923" w:type="dxa"/>
+          </w:tcPr>
+          <w:p/>
+        </w:tc>
+        <w:tc>
+          <w:tcPr>
+            <w:tcW w:w="8443" w:type="dxa"/>
+          </w:tcPr>
+          <w:p/>
+        </w:tc>
+        <w:tc>
+          <w:tcPr>
+            <w:tcW w:w="3067" w:type="dxa"/>
+          </w:tcPr>
+          <w:p/>
+        </w:tc>
+      </w:tr>
+      <w:tr>
+        <w:tc>
+          <w:tcPr>
+            <w:tcW w:w="957" w:type="dxa"/>
+          </w:tcPr>
+          <w:p/>
+        </w:tc>
+        <w:tc>
+          <w:tcPr>
+            <w:tcW w:w="1923" w:type="dxa"/>
+          </w:tcPr>
+          <w:p/>
+        </w:tc>
+        <w:tc>
+          <w:tcPr>
+            <w:tcW w:w="8443" w:type="dxa"/>
+          </w:tcPr>
+          <w:p/>
+        </w:tc>
+        <w:tc>
+          <w:tcPr>
+            <w:tcW w:w="3067" w:type="dxa"/>
+          </w:tcPr>
+          <w:p/>
+        </w:tc>
+      </w:tr>
+      <w:tr>
+        <w:tc>
+          <w:tcPr>
+            <w:tcW w:w="957" w:type="dxa"/>
+          </w:tcPr>
+          <w:p/>
+        </w:tc>
+        <w:tc>
+          <w:tcPr>
+            <w:tcW w:w="1923" w:type="dxa"/>
+          </w:tcPr>
+          <w:p/>
+        </w:tc>
+        <w:tc>
+          <w:tcPr>
+            <w:tcW w:w="8443" w:type="dxa"/>
+          </w:tcPr>
+          <w:p/>
+        </w:tc>
+        <w:tc>
+          <w:tcPr>
+            <w:tcW w:w="3067" w:type="dxa"/>
+          </w:tcPr>
+          <w:p/>
+        </w:tc>
+      </w:tr>
+      <w:tr>
+        <w:tc>
+          <w:tcPr>
+            <w:tcW w:w="957" w:type="dxa"/>
+          </w:tcPr>
+          <w:p/>
+        </w:tc>
+        <w:tc>
+          <w:tcPr>
+            <w:tcW w:w="1923" w:type="dxa"/>
+          </w:tcPr>
+          <w:p/>
+        </w:tc>
+        <w:tc>
+          <w:tcPr>
+            <w:tcW w:w="8443" w:type="dxa"/>
+          </w:tcPr>
+          <w:p/>
+        </w:tc>
+        <w:tc>
+          <w:tcPr>
+            <w:tcW w:w="3067" w:type="dxa"/>
+          </w:tcPr>
+          <w:p/>
+        </w:tc>
+      </w:tr>
+      <w:tr>
+        <w:tc>
+          <w:tcPr>
+            <w:tcW w:w="957" w:type="dxa"/>
+          </w:tcPr>
+          <w:p/>
+        </w:tc>
+        <w:tc>
+          <w:tcPr>
+            <w:tcW w:w="1923" w:type="dxa"/>
+          </w:tcPr>
+          <w:p/>
+        </w:tc>
+        <w:tc>
+          <w:tcPr>
+            <w:tcW w:w="8443" w:type="dxa"/>
+          </w:tcPr>
+          <w:p/>
+        </w:tc>
+        <w:tc>
+          <w:tcPr>
+            <w:tcW w:w="3067" w:type="dxa"/>
+          </w:tcPr>
+          <w:p/>
+        </w:tc>
+      </w:tr>
+      <w:tr>
+        <w:tc>
+          <w:tcPr>
+            <w:tcW w:w="957" w:type="dxa"/>
+          </w:tcPr>
+          <w:p/>
+        </w:tc>
+        <w:tc>
+          <w:tcPr>
+            <w:tcW w:w="1923" w:type="dxa"/>
+          </w:tcPr>
+          <w:p/>
+        </w:tc>
+        <w:tc>
+          <w:tcPr>
+            <w:tcW w:w="8443" w:type="dxa"/>
+          </w:tcPr>
+          <w:p/>
+        </w:tc>
+        <w:tc>
+          <w:tcPr>
+            <w:tcW w:w="3067" w:type="dxa"/>
+          </w:tcPr>
+          <w:p/>
+        </w:tc>
+      </w:tr>
+      <w:tr>
+        <w:tc>
+          <w:tcPr>
+            <w:tcW w:w="957" w:type="dxa"/>
+          </w:tcPr>
+          <w:p/>
+        </w:tc>
+        <w:tc>
+          <w:tcPr>
+            <w:tcW w:w="1923" w:type="dxa"/>
+          </w:tcPr>
+          <w:p/>
+        </w:tc>
+        <w:tc>
+          <w:tcPr>
+            <w:tcW w:w="8443" w:type="dxa"/>
+          </w:tcPr>
+          <w:p/>
+        </w:tc>
+        <w:tc>
+          <w:tcPr>
+            <w:tcW w:w="3067" w:type="dxa"/>
+          </w:tcPr>
+          <w:p/>
+        </w:tc>
+      </w:tr>
+      <w:tr>
+        <w:tc>
+          <w:tcPr>
+            <w:tcW w:w="957" w:type="dxa"/>
+          </w:tcPr>
+          <w:p/>
+        </w:tc>
+        <w:tc>
+          <w:tcPr>
+            <w:tcW w:w="1923" w:type="dxa"/>
+          </w:tcPr>
+          <w:p/>
+        </w:tc>
+        <w:tc>
+          <w:tcPr>
+            <w:tcW w:w="8443" w:type="dxa"/>
+          </w:tcPr>
+          <w:p/>
+        </w:tc>
+        <w:tc>
+          <w:tcPr>
+            <w:tcW w:w="3067" w:type="dxa"/>
+          </w:tcPr>
+          <w:p/>
+        </w:tc>
+      </w:tr>
+      <w:tr>
+        <w:tc>
+          <w:tcPr>
+            <w:tcW w:w="957" w:type="dxa"/>
+          </w:tcPr>
+          <w:p/>
+        </w:tc>
+        <w:tc>
+          <w:tcPr>
+            <w:tcW w:w="1923" w:type="dxa"/>
+          </w:tcPr>
+          <w:p/>
+        </w:tc>
+        <w:tc>
+          <w:tcPr>
+            <w:tcW w:w="8443" w:type="dxa"/>
+          </w:tcPr>
+          <w:p/>
+        </w:tc>
+        <w:tc>
+          <w:tcPr>
+            <w:tcW w:w="3067" w:type="dxa"/>
+          </w:tcPr>
+          <w:p/>
+        </w:tc>
+      </w:tr>
+      <w:tr>
+        <w:tc>
+          <w:tcPr>
+            <w:tcW w:w="957" w:type="dxa"/>
+          </w:tcPr>
+          <w:p/>
+        </w:tc>
+        <w:tc>
+          <w:tcPr>
+            <w:tcW w:w="1923" w:type="dxa"/>
+          </w:tcPr>
+          <w:p/>
+        </w:tc>
+        <w:tc>
+          <w:tcPr>
+            <w:tcW w:w="8443" w:type="dxa"/>
+          </w:tcPr>
+          <w:p/>
+        </w:tc>
+        <w:tc>
+          <w:tcPr>
+            <w:tcW w:w="3067" w:type="dxa"/>
+          </w:tcPr>
+          <w:p/>
         </w:tc>
       </w:tr>
       <w:tr>

</xml_diff>

<commit_message>
product create read all
</commit_message>
<xml_diff>
--- a/project guidline.docx
+++ b/project guidline.docx
@@ -19508,12 +19508,14 @@
               <w:t xml:space="preserve">  </w:t>
             </w:r>
             <w:hyperlink r:id="rId105" w:history="1">
+              <w:proofErr w:type="spellStart"/>
               <w:r>
                 <w:rPr>
                   <w:rStyle w:val="Hyperlink"/>
                 </w:rPr>
                 <w:t>BrandList</w:t>
               </w:r>
+              <w:proofErr w:type="spellEnd"/>
             </w:hyperlink>
             <w:r>
               <w:t xml:space="preserve"> Method</w:t>
@@ -20384,10 +20386,7 @@
               </w:r>
             </w:hyperlink>
             <w:r>
-              <w:t xml:space="preserve">  </w:t>
-            </w:r>
-            <w:r>
-              <w:t>method</w:t>
+              <w:t xml:space="preserve">  method</w:t>
             </w:r>
           </w:p>
         </w:tc>
@@ -20486,20 +20485,124 @@
           </w:tcPr>
           <w:p>
             <w:hyperlink r:id="rId113" w:history="1">
-              <w:proofErr w:type="spellStart"/>
               <w:r>
                 <w:rPr>
                   <w:rStyle w:val="Hyperlink"/>
                 </w:rPr>
                 <w:t>SupplierByID</w:t>
               </w:r>
+            </w:hyperlink>
+            <w:r>
+              <w:t xml:space="preserve">   method</w:t>
+            </w:r>
+          </w:p>
+        </w:tc>
+        <w:tc>
+          <w:tcPr>
+            <w:tcW w:w="3067" w:type="dxa"/>
+          </w:tcPr>
+          <w:p>
+            <w:proofErr w:type="spellStart"/>
+            <w:r>
+              <w:t>SupplierController</w:t>
+            </w:r>
+            <w:r>
+              <w:t>.php</w:t>
+            </w:r>
+            <w:proofErr w:type="spellEnd"/>
+          </w:p>
+        </w:tc>
+      </w:tr>
+      <w:tr>
+        <w:tc>
+          <w:tcPr>
+            <w:tcW w:w="957" w:type="dxa"/>
+          </w:tcPr>
+          <w:p/>
+        </w:tc>
+        <w:tc>
+          <w:tcPr>
+            <w:tcW w:w="1923" w:type="dxa"/>
+          </w:tcPr>
+          <w:p>
+            <w:r>
+              <w:t>web</w:t>
+            </w:r>
+          </w:p>
+        </w:tc>
+        <w:tc>
+          <w:tcPr>
+            <w:tcW w:w="8443" w:type="dxa"/>
+          </w:tcPr>
+          <w:p>
+            <w:r>
+              <w:t>Route::post("/supplier-by-id",[SupplierController::class,'SupplierByID'])-&gt;middleware([TokenVerificationMiddleware::class]);</w:t>
+            </w:r>
+          </w:p>
+        </w:tc>
+        <w:tc>
+          <w:tcPr>
+            <w:tcW w:w="3067" w:type="dxa"/>
+          </w:tcPr>
+          <w:p/>
+        </w:tc>
+      </w:tr>
+      <w:tr>
+        <w:tc>
+          <w:tcPr>
+            <w:tcW w:w="957" w:type="dxa"/>
+          </w:tcPr>
+          <w:p/>
+        </w:tc>
+        <w:tc>
+          <w:tcPr>
+            <w:tcW w:w="1923" w:type="dxa"/>
+          </w:tcPr>
+          <w:p/>
+        </w:tc>
+        <w:tc>
+          <w:tcPr>
+            <w:tcW w:w="8443" w:type="dxa"/>
+          </w:tcPr>
+          <w:p/>
+        </w:tc>
+        <w:tc>
+          <w:tcPr>
+            <w:tcW w:w="3067" w:type="dxa"/>
+          </w:tcPr>
+          <w:p/>
+        </w:tc>
+      </w:tr>
+      <w:tr>
+        <w:tc>
+          <w:tcPr>
+            <w:tcW w:w="957" w:type="dxa"/>
+          </w:tcPr>
+          <w:p/>
+        </w:tc>
+        <w:tc>
+          <w:tcPr>
+            <w:tcW w:w="1923" w:type="dxa"/>
+          </w:tcPr>
+          <w:p/>
+        </w:tc>
+        <w:tc>
+          <w:tcPr>
+            <w:tcW w:w="8443" w:type="dxa"/>
+          </w:tcPr>
+          <w:p>
+            <w:hyperlink r:id="rId114" w:history="1">
+              <w:proofErr w:type="spellStart"/>
+              <w:r>
+                <w:rPr>
+                  <w:rStyle w:val="Hyperlink"/>
+                </w:rPr>
+                <w:t>SupplierUpdate</w:t>
+              </w:r>
               <w:proofErr w:type="spellEnd"/>
             </w:hyperlink>
             <w:r>
-              <w:t xml:space="preserve">   </w:t>
-            </w:r>
-            <w:r>
-              <w:t>method</w:t>
+              <w:t xml:space="preserve">   method</w:t>
             </w:r>
           </w:p>
         </w:tc>
@@ -20542,11 +20645,1649 @@
           </w:tcPr>
           <w:p>
             <w:r>
-              <w:t>Route::post("/supplier-by-id",[SupplierController::class,'SupplierByID'])-&gt;middleware([TokenVerificationMiddleware::class]);</w:t>
+              <w:t>Route::post("/supplier-by-id",[SupplierController::class,'</w:t>
+            </w:r>
+            <w:r>
+              <w:t>SupplierUpdate</w:t>
+            </w:r>
+            <w:r>
+              <w:t>'])-&gt;middleware([TokenVerificationMiddleware::class]);</w:t>
+            </w:r>
+          </w:p>
+        </w:tc>
+        <w:tc>
+          <w:tcPr>
+            <w:tcW w:w="3067" w:type="dxa"/>
+          </w:tcPr>
+          <w:p/>
+        </w:tc>
+      </w:tr>
+      <w:tr>
+        <w:tc>
+          <w:tcPr>
+            <w:tcW w:w="957" w:type="dxa"/>
+          </w:tcPr>
+          <w:p/>
+        </w:tc>
+        <w:tc>
+          <w:tcPr>
+            <w:tcW w:w="1923" w:type="dxa"/>
+          </w:tcPr>
+          <w:p/>
+        </w:tc>
+        <w:tc>
+          <w:tcPr>
+            <w:tcW w:w="8443" w:type="dxa"/>
+          </w:tcPr>
+          <w:p/>
+        </w:tc>
+        <w:tc>
+          <w:tcPr>
+            <w:tcW w:w="3067" w:type="dxa"/>
+          </w:tcPr>
+          <w:p/>
+        </w:tc>
+      </w:tr>
+      <w:tr>
+        <w:tc>
+          <w:tcPr>
+            <w:tcW w:w="957" w:type="dxa"/>
+          </w:tcPr>
+          <w:p/>
+        </w:tc>
+        <w:tc>
+          <w:tcPr>
+            <w:tcW w:w="1923" w:type="dxa"/>
+          </w:tcPr>
+          <w:p/>
+        </w:tc>
+        <w:tc>
+          <w:tcPr>
+            <w:tcW w:w="8443" w:type="dxa"/>
+          </w:tcPr>
+          <w:p>
+            <w:proofErr w:type="spellStart"/>
+            <w:r>
+              <w:t>SupplierDelete</w:t>
+            </w:r>
+            <w:proofErr w:type="spellEnd"/>
+            <w:r>
+              <w:t xml:space="preserve">   method</w:t>
+            </w:r>
+          </w:p>
+        </w:tc>
+        <w:tc>
+          <w:tcPr>
+            <w:tcW w:w="3067" w:type="dxa"/>
+          </w:tcPr>
+          <w:p>
+            <w:proofErr w:type="spellStart"/>
+            <w:r>
+              <w:t>SupplierController</w:t>
+            </w:r>
+            <w:r>
+              <w:t>.php</w:t>
+            </w:r>
+            <w:proofErr w:type="spellEnd"/>
+          </w:p>
+        </w:tc>
+      </w:tr>
+      <w:tr>
+        <w:tc>
+          <w:tcPr>
+            <w:tcW w:w="957" w:type="dxa"/>
+          </w:tcPr>
+          <w:p/>
+        </w:tc>
+        <w:tc>
+          <w:tcPr>
+            <w:tcW w:w="1923" w:type="dxa"/>
+          </w:tcPr>
+          <w:p>
+            <w:r>
+              <w:t>web</w:t>
+            </w:r>
+          </w:p>
+        </w:tc>
+        <w:tc>
+          <w:tcPr>
+            <w:tcW w:w="8443" w:type="dxa"/>
+          </w:tcPr>
+          <w:p>
+            <w:r>
+              <w:t>Route::post("/supplier-by-id",[SupplierController::class,'</w:t>
+            </w:r>
+            <w:r>
+              <w:t>SupplierDelete</w:t>
+            </w:r>
+            <w:r>
+              <w:t>'])-&gt;middleware([TokenVerificationMiddleware::class]);</w:t>
+            </w:r>
+          </w:p>
+        </w:tc>
+        <w:tc>
+          <w:tcPr>
+            <w:tcW w:w="3067" w:type="dxa"/>
+          </w:tcPr>
+          <w:p/>
+        </w:tc>
+      </w:tr>
+      <w:tr>
+        <w:tc>
+          <w:tcPr>
+            <w:tcW w:w="14390" w:type="dxa"/>
+            <w:gridSpan w:val="4"/>
+          </w:tcPr>
+          <w:p>
+            <w:pPr>
+              <w:jc w:val="center"/>
+              <w:rPr>
+                <w:b/>
+              </w:rPr>
+            </w:pPr>
+            <w:r>
+              <w:rPr>
+                <w:b/>
+                <w:sz w:val="32"/>
+              </w:rPr>
+              <w:lastRenderedPageBreak/>
+              <w:t>Product name</w:t>
+            </w:r>
+          </w:p>
+        </w:tc>
+      </w:tr>
+      <w:tr>
+        <w:tc>
+          <w:tcPr>
+            <w:tcW w:w="957" w:type="dxa"/>
+          </w:tcPr>
+          <w:p/>
+        </w:tc>
+        <w:tc>
+          <w:tcPr>
+            <w:tcW w:w="1923" w:type="dxa"/>
+          </w:tcPr>
+          <w:p/>
+        </w:tc>
+        <w:tc>
+          <w:tcPr>
+            <w:tcW w:w="8443" w:type="dxa"/>
+          </w:tcPr>
+          <w:p>
+            <w:proofErr w:type="spellStart"/>
+            <w:r>
+              <w:t>php</w:t>
+            </w:r>
+            <w:proofErr w:type="spellEnd"/>
+            <w:r>
+              <w:t xml:space="preserve"> artisan </w:t>
+            </w:r>
+            <w:proofErr w:type="spellStart"/>
+            <w:r>
+              <w:t>make:model</w:t>
+            </w:r>
+            <w:proofErr w:type="spellEnd"/>
+            <w:r>
+              <w:t xml:space="preserve"> </w:t>
+            </w:r>
+            <w:proofErr w:type="spellStart"/>
+            <w:r>
+              <w:t>ProductName</w:t>
+            </w:r>
+            <w:proofErr w:type="spellEnd"/>
+            <w:r>
+              <w:t xml:space="preserve"> -m</w:t>
+            </w:r>
+          </w:p>
+        </w:tc>
+        <w:tc>
+          <w:tcPr>
+            <w:tcW w:w="3067" w:type="dxa"/>
+          </w:tcPr>
+          <w:p/>
+        </w:tc>
+      </w:tr>
+      <w:tr>
+        <w:tc>
+          <w:tcPr>
+            <w:tcW w:w="957" w:type="dxa"/>
+          </w:tcPr>
+          <w:p/>
+        </w:tc>
+        <w:tc>
+          <w:tcPr>
+            <w:tcW w:w="1923" w:type="dxa"/>
+          </w:tcPr>
+          <w:p/>
+        </w:tc>
+        <w:tc>
+          <w:tcPr>
+            <w:tcW w:w="8443" w:type="dxa"/>
+          </w:tcPr>
+          <w:p>
+            <w:proofErr w:type="spellStart"/>
+            <w:r>
+              <w:t>php</w:t>
+            </w:r>
+            <w:proofErr w:type="spellEnd"/>
+            <w:r>
+              <w:t xml:space="preserve"> artisan </w:t>
+            </w:r>
+            <w:proofErr w:type="spellStart"/>
+            <w:r>
+              <w:t>migrate:refresh</w:t>
+            </w:r>
+            <w:proofErr w:type="spellEnd"/>
+            <w:r>
+              <w:t xml:space="preserve"> --path=database/migrations/2025_02_12_104532_create_product_names_table.php</w:t>
             </w:r>
             <w:bookmarkStart w:id="0" w:name="_GoBack"/>
             <w:bookmarkEnd w:id="0"/>
           </w:p>
+        </w:tc>
+        <w:tc>
+          <w:tcPr>
+            <w:tcW w:w="3067" w:type="dxa"/>
+          </w:tcPr>
+          <w:p/>
+        </w:tc>
+      </w:tr>
+      <w:tr>
+        <w:tc>
+          <w:tcPr>
+            <w:tcW w:w="957" w:type="dxa"/>
+          </w:tcPr>
+          <w:p/>
+        </w:tc>
+        <w:tc>
+          <w:tcPr>
+            <w:tcW w:w="1923" w:type="dxa"/>
+          </w:tcPr>
+          <w:p/>
+        </w:tc>
+        <w:tc>
+          <w:tcPr>
+            <w:tcW w:w="8443" w:type="dxa"/>
+          </w:tcPr>
+          <w:p/>
+        </w:tc>
+        <w:tc>
+          <w:tcPr>
+            <w:tcW w:w="3067" w:type="dxa"/>
+          </w:tcPr>
+          <w:p/>
+        </w:tc>
+      </w:tr>
+      <w:tr>
+        <w:tc>
+          <w:tcPr>
+            <w:tcW w:w="957" w:type="dxa"/>
+          </w:tcPr>
+          <w:p/>
+        </w:tc>
+        <w:tc>
+          <w:tcPr>
+            <w:tcW w:w="1923" w:type="dxa"/>
+          </w:tcPr>
+          <w:p/>
+        </w:tc>
+        <w:tc>
+          <w:tcPr>
+            <w:tcW w:w="8443" w:type="dxa"/>
+          </w:tcPr>
+          <w:p/>
+        </w:tc>
+        <w:tc>
+          <w:tcPr>
+            <w:tcW w:w="3067" w:type="dxa"/>
+          </w:tcPr>
+          <w:p/>
+        </w:tc>
+      </w:tr>
+      <w:tr>
+        <w:tc>
+          <w:tcPr>
+            <w:tcW w:w="957" w:type="dxa"/>
+          </w:tcPr>
+          <w:p/>
+        </w:tc>
+        <w:tc>
+          <w:tcPr>
+            <w:tcW w:w="1923" w:type="dxa"/>
+          </w:tcPr>
+          <w:p/>
+        </w:tc>
+        <w:tc>
+          <w:tcPr>
+            <w:tcW w:w="8443" w:type="dxa"/>
+          </w:tcPr>
+          <w:p/>
+        </w:tc>
+        <w:tc>
+          <w:tcPr>
+            <w:tcW w:w="3067" w:type="dxa"/>
+          </w:tcPr>
+          <w:p/>
+        </w:tc>
+      </w:tr>
+      <w:tr>
+        <w:tc>
+          <w:tcPr>
+            <w:tcW w:w="957" w:type="dxa"/>
+          </w:tcPr>
+          <w:p/>
+        </w:tc>
+        <w:tc>
+          <w:tcPr>
+            <w:tcW w:w="1923" w:type="dxa"/>
+          </w:tcPr>
+          <w:p/>
+        </w:tc>
+        <w:tc>
+          <w:tcPr>
+            <w:tcW w:w="8443" w:type="dxa"/>
+          </w:tcPr>
+          <w:p/>
+        </w:tc>
+        <w:tc>
+          <w:tcPr>
+            <w:tcW w:w="3067" w:type="dxa"/>
+          </w:tcPr>
+          <w:p/>
+        </w:tc>
+      </w:tr>
+      <w:tr>
+        <w:tc>
+          <w:tcPr>
+            <w:tcW w:w="957" w:type="dxa"/>
+          </w:tcPr>
+          <w:p/>
+        </w:tc>
+        <w:tc>
+          <w:tcPr>
+            <w:tcW w:w="1923" w:type="dxa"/>
+          </w:tcPr>
+          <w:p/>
+        </w:tc>
+        <w:tc>
+          <w:tcPr>
+            <w:tcW w:w="8443" w:type="dxa"/>
+          </w:tcPr>
+          <w:p/>
+        </w:tc>
+        <w:tc>
+          <w:tcPr>
+            <w:tcW w:w="3067" w:type="dxa"/>
+          </w:tcPr>
+          <w:p/>
+        </w:tc>
+      </w:tr>
+      <w:tr>
+        <w:tc>
+          <w:tcPr>
+            <w:tcW w:w="957" w:type="dxa"/>
+          </w:tcPr>
+          <w:p/>
+        </w:tc>
+        <w:tc>
+          <w:tcPr>
+            <w:tcW w:w="1923" w:type="dxa"/>
+          </w:tcPr>
+          <w:p/>
+        </w:tc>
+        <w:tc>
+          <w:tcPr>
+            <w:tcW w:w="8443" w:type="dxa"/>
+          </w:tcPr>
+          <w:p/>
+        </w:tc>
+        <w:tc>
+          <w:tcPr>
+            <w:tcW w:w="3067" w:type="dxa"/>
+          </w:tcPr>
+          <w:p/>
+        </w:tc>
+      </w:tr>
+      <w:tr>
+        <w:tc>
+          <w:tcPr>
+            <w:tcW w:w="957" w:type="dxa"/>
+          </w:tcPr>
+          <w:p/>
+        </w:tc>
+        <w:tc>
+          <w:tcPr>
+            <w:tcW w:w="1923" w:type="dxa"/>
+          </w:tcPr>
+          <w:p/>
+        </w:tc>
+        <w:tc>
+          <w:tcPr>
+            <w:tcW w:w="8443" w:type="dxa"/>
+          </w:tcPr>
+          <w:p/>
+        </w:tc>
+        <w:tc>
+          <w:tcPr>
+            <w:tcW w:w="3067" w:type="dxa"/>
+          </w:tcPr>
+          <w:p/>
+        </w:tc>
+      </w:tr>
+      <w:tr>
+        <w:tc>
+          <w:tcPr>
+            <w:tcW w:w="957" w:type="dxa"/>
+          </w:tcPr>
+          <w:p/>
+        </w:tc>
+        <w:tc>
+          <w:tcPr>
+            <w:tcW w:w="1923" w:type="dxa"/>
+          </w:tcPr>
+          <w:p/>
+        </w:tc>
+        <w:tc>
+          <w:tcPr>
+            <w:tcW w:w="8443" w:type="dxa"/>
+          </w:tcPr>
+          <w:p/>
+        </w:tc>
+        <w:tc>
+          <w:tcPr>
+            <w:tcW w:w="3067" w:type="dxa"/>
+          </w:tcPr>
+          <w:p/>
+        </w:tc>
+      </w:tr>
+      <w:tr>
+        <w:tc>
+          <w:tcPr>
+            <w:tcW w:w="957" w:type="dxa"/>
+          </w:tcPr>
+          <w:p/>
+        </w:tc>
+        <w:tc>
+          <w:tcPr>
+            <w:tcW w:w="1923" w:type="dxa"/>
+          </w:tcPr>
+          <w:p/>
+        </w:tc>
+        <w:tc>
+          <w:tcPr>
+            <w:tcW w:w="8443" w:type="dxa"/>
+          </w:tcPr>
+          <w:p/>
+        </w:tc>
+        <w:tc>
+          <w:tcPr>
+            <w:tcW w:w="3067" w:type="dxa"/>
+          </w:tcPr>
+          <w:p/>
+        </w:tc>
+      </w:tr>
+      <w:tr>
+        <w:tc>
+          <w:tcPr>
+            <w:tcW w:w="957" w:type="dxa"/>
+          </w:tcPr>
+          <w:p/>
+        </w:tc>
+        <w:tc>
+          <w:tcPr>
+            <w:tcW w:w="1923" w:type="dxa"/>
+          </w:tcPr>
+          <w:p/>
+        </w:tc>
+        <w:tc>
+          <w:tcPr>
+            <w:tcW w:w="8443" w:type="dxa"/>
+          </w:tcPr>
+          <w:p/>
+        </w:tc>
+        <w:tc>
+          <w:tcPr>
+            <w:tcW w:w="3067" w:type="dxa"/>
+          </w:tcPr>
+          <w:p/>
+        </w:tc>
+      </w:tr>
+      <w:tr>
+        <w:tc>
+          <w:tcPr>
+            <w:tcW w:w="957" w:type="dxa"/>
+          </w:tcPr>
+          <w:p/>
+        </w:tc>
+        <w:tc>
+          <w:tcPr>
+            <w:tcW w:w="1923" w:type="dxa"/>
+          </w:tcPr>
+          <w:p/>
+        </w:tc>
+        <w:tc>
+          <w:tcPr>
+            <w:tcW w:w="8443" w:type="dxa"/>
+          </w:tcPr>
+          <w:p/>
+        </w:tc>
+        <w:tc>
+          <w:tcPr>
+            <w:tcW w:w="3067" w:type="dxa"/>
+          </w:tcPr>
+          <w:p/>
+        </w:tc>
+      </w:tr>
+      <w:tr>
+        <w:tc>
+          <w:tcPr>
+            <w:tcW w:w="957" w:type="dxa"/>
+          </w:tcPr>
+          <w:p/>
+        </w:tc>
+        <w:tc>
+          <w:tcPr>
+            <w:tcW w:w="1923" w:type="dxa"/>
+          </w:tcPr>
+          <w:p/>
+        </w:tc>
+        <w:tc>
+          <w:tcPr>
+            <w:tcW w:w="8443" w:type="dxa"/>
+          </w:tcPr>
+          <w:p/>
+        </w:tc>
+        <w:tc>
+          <w:tcPr>
+            <w:tcW w:w="3067" w:type="dxa"/>
+          </w:tcPr>
+          <w:p/>
+        </w:tc>
+      </w:tr>
+      <w:tr>
+        <w:tc>
+          <w:tcPr>
+            <w:tcW w:w="957" w:type="dxa"/>
+          </w:tcPr>
+          <w:p/>
+        </w:tc>
+        <w:tc>
+          <w:tcPr>
+            <w:tcW w:w="1923" w:type="dxa"/>
+          </w:tcPr>
+          <w:p/>
+        </w:tc>
+        <w:tc>
+          <w:tcPr>
+            <w:tcW w:w="8443" w:type="dxa"/>
+          </w:tcPr>
+          <w:p/>
+        </w:tc>
+        <w:tc>
+          <w:tcPr>
+            <w:tcW w:w="3067" w:type="dxa"/>
+          </w:tcPr>
+          <w:p/>
+        </w:tc>
+      </w:tr>
+      <w:tr>
+        <w:tc>
+          <w:tcPr>
+            <w:tcW w:w="957" w:type="dxa"/>
+          </w:tcPr>
+          <w:p/>
+        </w:tc>
+        <w:tc>
+          <w:tcPr>
+            <w:tcW w:w="1923" w:type="dxa"/>
+          </w:tcPr>
+          <w:p/>
+        </w:tc>
+        <w:tc>
+          <w:tcPr>
+            <w:tcW w:w="8443" w:type="dxa"/>
+          </w:tcPr>
+          <w:p/>
+        </w:tc>
+        <w:tc>
+          <w:tcPr>
+            <w:tcW w:w="3067" w:type="dxa"/>
+          </w:tcPr>
+          <w:p/>
+        </w:tc>
+      </w:tr>
+      <w:tr>
+        <w:tc>
+          <w:tcPr>
+            <w:tcW w:w="957" w:type="dxa"/>
+          </w:tcPr>
+          <w:p/>
+        </w:tc>
+        <w:tc>
+          <w:tcPr>
+            <w:tcW w:w="1923" w:type="dxa"/>
+          </w:tcPr>
+          <w:p/>
+        </w:tc>
+        <w:tc>
+          <w:tcPr>
+            <w:tcW w:w="8443" w:type="dxa"/>
+          </w:tcPr>
+          <w:p/>
+        </w:tc>
+        <w:tc>
+          <w:tcPr>
+            <w:tcW w:w="3067" w:type="dxa"/>
+          </w:tcPr>
+          <w:p/>
+        </w:tc>
+      </w:tr>
+      <w:tr>
+        <w:tc>
+          <w:tcPr>
+            <w:tcW w:w="957" w:type="dxa"/>
+          </w:tcPr>
+          <w:p/>
+        </w:tc>
+        <w:tc>
+          <w:tcPr>
+            <w:tcW w:w="1923" w:type="dxa"/>
+          </w:tcPr>
+          <w:p/>
+        </w:tc>
+        <w:tc>
+          <w:tcPr>
+            <w:tcW w:w="8443" w:type="dxa"/>
+          </w:tcPr>
+          <w:p/>
+        </w:tc>
+        <w:tc>
+          <w:tcPr>
+            <w:tcW w:w="3067" w:type="dxa"/>
+          </w:tcPr>
+          <w:p/>
+        </w:tc>
+      </w:tr>
+      <w:tr>
+        <w:tc>
+          <w:tcPr>
+            <w:tcW w:w="957" w:type="dxa"/>
+          </w:tcPr>
+          <w:p/>
+        </w:tc>
+        <w:tc>
+          <w:tcPr>
+            <w:tcW w:w="1923" w:type="dxa"/>
+          </w:tcPr>
+          <w:p/>
+        </w:tc>
+        <w:tc>
+          <w:tcPr>
+            <w:tcW w:w="8443" w:type="dxa"/>
+          </w:tcPr>
+          <w:p/>
+        </w:tc>
+        <w:tc>
+          <w:tcPr>
+            <w:tcW w:w="3067" w:type="dxa"/>
+          </w:tcPr>
+          <w:p/>
+        </w:tc>
+      </w:tr>
+      <w:tr>
+        <w:tc>
+          <w:tcPr>
+            <w:tcW w:w="957" w:type="dxa"/>
+          </w:tcPr>
+          <w:p/>
+        </w:tc>
+        <w:tc>
+          <w:tcPr>
+            <w:tcW w:w="1923" w:type="dxa"/>
+          </w:tcPr>
+          <w:p/>
+        </w:tc>
+        <w:tc>
+          <w:tcPr>
+            <w:tcW w:w="8443" w:type="dxa"/>
+          </w:tcPr>
+          <w:p/>
+        </w:tc>
+        <w:tc>
+          <w:tcPr>
+            <w:tcW w:w="3067" w:type="dxa"/>
+          </w:tcPr>
+          <w:p/>
+        </w:tc>
+      </w:tr>
+      <w:tr>
+        <w:tc>
+          <w:tcPr>
+            <w:tcW w:w="957" w:type="dxa"/>
+          </w:tcPr>
+          <w:p/>
+        </w:tc>
+        <w:tc>
+          <w:tcPr>
+            <w:tcW w:w="1923" w:type="dxa"/>
+          </w:tcPr>
+          <w:p/>
+        </w:tc>
+        <w:tc>
+          <w:tcPr>
+            <w:tcW w:w="8443" w:type="dxa"/>
+          </w:tcPr>
+          <w:p/>
+        </w:tc>
+        <w:tc>
+          <w:tcPr>
+            <w:tcW w:w="3067" w:type="dxa"/>
+          </w:tcPr>
+          <w:p/>
+        </w:tc>
+      </w:tr>
+      <w:tr>
+        <w:tc>
+          <w:tcPr>
+            <w:tcW w:w="957" w:type="dxa"/>
+          </w:tcPr>
+          <w:p/>
+        </w:tc>
+        <w:tc>
+          <w:tcPr>
+            <w:tcW w:w="1923" w:type="dxa"/>
+          </w:tcPr>
+          <w:p/>
+        </w:tc>
+        <w:tc>
+          <w:tcPr>
+            <w:tcW w:w="8443" w:type="dxa"/>
+          </w:tcPr>
+          <w:p/>
+        </w:tc>
+        <w:tc>
+          <w:tcPr>
+            <w:tcW w:w="3067" w:type="dxa"/>
+          </w:tcPr>
+          <w:p/>
+        </w:tc>
+      </w:tr>
+      <w:tr>
+        <w:tc>
+          <w:tcPr>
+            <w:tcW w:w="957" w:type="dxa"/>
+          </w:tcPr>
+          <w:p/>
+        </w:tc>
+        <w:tc>
+          <w:tcPr>
+            <w:tcW w:w="1923" w:type="dxa"/>
+          </w:tcPr>
+          <w:p/>
+        </w:tc>
+        <w:tc>
+          <w:tcPr>
+            <w:tcW w:w="8443" w:type="dxa"/>
+          </w:tcPr>
+          <w:p/>
+        </w:tc>
+        <w:tc>
+          <w:tcPr>
+            <w:tcW w:w="3067" w:type="dxa"/>
+          </w:tcPr>
+          <w:p/>
+        </w:tc>
+      </w:tr>
+      <w:tr>
+        <w:tc>
+          <w:tcPr>
+            <w:tcW w:w="957" w:type="dxa"/>
+          </w:tcPr>
+          <w:p/>
+        </w:tc>
+        <w:tc>
+          <w:tcPr>
+            <w:tcW w:w="1923" w:type="dxa"/>
+          </w:tcPr>
+          <w:p/>
+        </w:tc>
+        <w:tc>
+          <w:tcPr>
+            <w:tcW w:w="8443" w:type="dxa"/>
+          </w:tcPr>
+          <w:p/>
+        </w:tc>
+        <w:tc>
+          <w:tcPr>
+            <w:tcW w:w="3067" w:type="dxa"/>
+          </w:tcPr>
+          <w:p/>
+        </w:tc>
+      </w:tr>
+      <w:tr>
+        <w:tc>
+          <w:tcPr>
+            <w:tcW w:w="957" w:type="dxa"/>
+          </w:tcPr>
+          <w:p/>
+        </w:tc>
+        <w:tc>
+          <w:tcPr>
+            <w:tcW w:w="1923" w:type="dxa"/>
+          </w:tcPr>
+          <w:p/>
+        </w:tc>
+        <w:tc>
+          <w:tcPr>
+            <w:tcW w:w="8443" w:type="dxa"/>
+          </w:tcPr>
+          <w:p/>
+        </w:tc>
+        <w:tc>
+          <w:tcPr>
+            <w:tcW w:w="3067" w:type="dxa"/>
+          </w:tcPr>
+          <w:p/>
+        </w:tc>
+      </w:tr>
+      <w:tr>
+        <w:tc>
+          <w:tcPr>
+            <w:tcW w:w="957" w:type="dxa"/>
+          </w:tcPr>
+          <w:p/>
+        </w:tc>
+        <w:tc>
+          <w:tcPr>
+            <w:tcW w:w="1923" w:type="dxa"/>
+          </w:tcPr>
+          <w:p/>
+        </w:tc>
+        <w:tc>
+          <w:tcPr>
+            <w:tcW w:w="8443" w:type="dxa"/>
+          </w:tcPr>
+          <w:p/>
+        </w:tc>
+        <w:tc>
+          <w:tcPr>
+            <w:tcW w:w="3067" w:type="dxa"/>
+          </w:tcPr>
+          <w:p/>
+        </w:tc>
+      </w:tr>
+      <w:tr>
+        <w:tc>
+          <w:tcPr>
+            <w:tcW w:w="957" w:type="dxa"/>
+          </w:tcPr>
+          <w:p/>
+        </w:tc>
+        <w:tc>
+          <w:tcPr>
+            <w:tcW w:w="1923" w:type="dxa"/>
+          </w:tcPr>
+          <w:p/>
+        </w:tc>
+        <w:tc>
+          <w:tcPr>
+            <w:tcW w:w="8443" w:type="dxa"/>
+          </w:tcPr>
+          <w:p/>
+        </w:tc>
+        <w:tc>
+          <w:tcPr>
+            <w:tcW w:w="3067" w:type="dxa"/>
+          </w:tcPr>
+          <w:p/>
+        </w:tc>
+      </w:tr>
+      <w:tr>
+        <w:tc>
+          <w:tcPr>
+            <w:tcW w:w="957" w:type="dxa"/>
+          </w:tcPr>
+          <w:p/>
+        </w:tc>
+        <w:tc>
+          <w:tcPr>
+            <w:tcW w:w="1923" w:type="dxa"/>
+          </w:tcPr>
+          <w:p/>
+        </w:tc>
+        <w:tc>
+          <w:tcPr>
+            <w:tcW w:w="8443" w:type="dxa"/>
+          </w:tcPr>
+          <w:p/>
+        </w:tc>
+        <w:tc>
+          <w:tcPr>
+            <w:tcW w:w="3067" w:type="dxa"/>
+          </w:tcPr>
+          <w:p/>
+        </w:tc>
+      </w:tr>
+      <w:tr>
+        <w:tc>
+          <w:tcPr>
+            <w:tcW w:w="957" w:type="dxa"/>
+          </w:tcPr>
+          <w:p/>
+        </w:tc>
+        <w:tc>
+          <w:tcPr>
+            <w:tcW w:w="1923" w:type="dxa"/>
+          </w:tcPr>
+          <w:p/>
+        </w:tc>
+        <w:tc>
+          <w:tcPr>
+            <w:tcW w:w="8443" w:type="dxa"/>
+          </w:tcPr>
+          <w:p/>
+        </w:tc>
+        <w:tc>
+          <w:tcPr>
+            <w:tcW w:w="3067" w:type="dxa"/>
+          </w:tcPr>
+          <w:p/>
+        </w:tc>
+      </w:tr>
+      <w:tr>
+        <w:tc>
+          <w:tcPr>
+            <w:tcW w:w="957" w:type="dxa"/>
+          </w:tcPr>
+          <w:p/>
+        </w:tc>
+        <w:tc>
+          <w:tcPr>
+            <w:tcW w:w="1923" w:type="dxa"/>
+          </w:tcPr>
+          <w:p/>
+        </w:tc>
+        <w:tc>
+          <w:tcPr>
+            <w:tcW w:w="8443" w:type="dxa"/>
+          </w:tcPr>
+          <w:p/>
+        </w:tc>
+        <w:tc>
+          <w:tcPr>
+            <w:tcW w:w="3067" w:type="dxa"/>
+          </w:tcPr>
+          <w:p/>
+        </w:tc>
+      </w:tr>
+      <w:tr>
+        <w:tc>
+          <w:tcPr>
+            <w:tcW w:w="957" w:type="dxa"/>
+          </w:tcPr>
+          <w:p/>
+        </w:tc>
+        <w:tc>
+          <w:tcPr>
+            <w:tcW w:w="1923" w:type="dxa"/>
+          </w:tcPr>
+          <w:p/>
+        </w:tc>
+        <w:tc>
+          <w:tcPr>
+            <w:tcW w:w="8443" w:type="dxa"/>
+          </w:tcPr>
+          <w:p/>
+        </w:tc>
+        <w:tc>
+          <w:tcPr>
+            <w:tcW w:w="3067" w:type="dxa"/>
+          </w:tcPr>
+          <w:p/>
+        </w:tc>
+      </w:tr>
+      <w:tr>
+        <w:tc>
+          <w:tcPr>
+            <w:tcW w:w="957" w:type="dxa"/>
+          </w:tcPr>
+          <w:p/>
+        </w:tc>
+        <w:tc>
+          <w:tcPr>
+            <w:tcW w:w="1923" w:type="dxa"/>
+          </w:tcPr>
+          <w:p/>
+        </w:tc>
+        <w:tc>
+          <w:tcPr>
+            <w:tcW w:w="8443" w:type="dxa"/>
+          </w:tcPr>
+          <w:p/>
+        </w:tc>
+        <w:tc>
+          <w:tcPr>
+            <w:tcW w:w="3067" w:type="dxa"/>
+          </w:tcPr>
+          <w:p/>
+        </w:tc>
+      </w:tr>
+      <w:tr>
+        <w:tc>
+          <w:tcPr>
+            <w:tcW w:w="957" w:type="dxa"/>
+          </w:tcPr>
+          <w:p/>
+        </w:tc>
+        <w:tc>
+          <w:tcPr>
+            <w:tcW w:w="1923" w:type="dxa"/>
+          </w:tcPr>
+          <w:p/>
+        </w:tc>
+        <w:tc>
+          <w:tcPr>
+            <w:tcW w:w="8443" w:type="dxa"/>
+          </w:tcPr>
+          <w:p/>
+        </w:tc>
+        <w:tc>
+          <w:tcPr>
+            <w:tcW w:w="3067" w:type="dxa"/>
+          </w:tcPr>
+          <w:p/>
+        </w:tc>
+      </w:tr>
+      <w:tr>
+        <w:tc>
+          <w:tcPr>
+            <w:tcW w:w="957" w:type="dxa"/>
+          </w:tcPr>
+          <w:p/>
+        </w:tc>
+        <w:tc>
+          <w:tcPr>
+            <w:tcW w:w="1923" w:type="dxa"/>
+          </w:tcPr>
+          <w:p/>
+        </w:tc>
+        <w:tc>
+          <w:tcPr>
+            <w:tcW w:w="8443" w:type="dxa"/>
+          </w:tcPr>
+          <w:p/>
+        </w:tc>
+        <w:tc>
+          <w:tcPr>
+            <w:tcW w:w="3067" w:type="dxa"/>
+          </w:tcPr>
+          <w:p/>
+        </w:tc>
+      </w:tr>
+      <w:tr>
+        <w:tc>
+          <w:tcPr>
+            <w:tcW w:w="957" w:type="dxa"/>
+          </w:tcPr>
+          <w:p/>
+        </w:tc>
+        <w:tc>
+          <w:tcPr>
+            <w:tcW w:w="1923" w:type="dxa"/>
+          </w:tcPr>
+          <w:p/>
+        </w:tc>
+        <w:tc>
+          <w:tcPr>
+            <w:tcW w:w="8443" w:type="dxa"/>
+          </w:tcPr>
+          <w:p/>
+        </w:tc>
+        <w:tc>
+          <w:tcPr>
+            <w:tcW w:w="3067" w:type="dxa"/>
+          </w:tcPr>
+          <w:p/>
+        </w:tc>
+      </w:tr>
+      <w:tr>
+        <w:tc>
+          <w:tcPr>
+            <w:tcW w:w="957" w:type="dxa"/>
+          </w:tcPr>
+          <w:p/>
+        </w:tc>
+        <w:tc>
+          <w:tcPr>
+            <w:tcW w:w="1923" w:type="dxa"/>
+          </w:tcPr>
+          <w:p/>
+        </w:tc>
+        <w:tc>
+          <w:tcPr>
+            <w:tcW w:w="8443" w:type="dxa"/>
+          </w:tcPr>
+          <w:p/>
+        </w:tc>
+        <w:tc>
+          <w:tcPr>
+            <w:tcW w:w="3067" w:type="dxa"/>
+          </w:tcPr>
+          <w:p/>
+        </w:tc>
+      </w:tr>
+      <w:tr>
+        <w:tc>
+          <w:tcPr>
+            <w:tcW w:w="957" w:type="dxa"/>
+          </w:tcPr>
+          <w:p/>
+        </w:tc>
+        <w:tc>
+          <w:tcPr>
+            <w:tcW w:w="1923" w:type="dxa"/>
+          </w:tcPr>
+          <w:p/>
+        </w:tc>
+        <w:tc>
+          <w:tcPr>
+            <w:tcW w:w="8443" w:type="dxa"/>
+          </w:tcPr>
+          <w:p/>
+        </w:tc>
+        <w:tc>
+          <w:tcPr>
+            <w:tcW w:w="3067" w:type="dxa"/>
+          </w:tcPr>
+          <w:p/>
+        </w:tc>
+      </w:tr>
+      <w:tr>
+        <w:tc>
+          <w:tcPr>
+            <w:tcW w:w="957" w:type="dxa"/>
+          </w:tcPr>
+          <w:p/>
+        </w:tc>
+        <w:tc>
+          <w:tcPr>
+            <w:tcW w:w="1923" w:type="dxa"/>
+          </w:tcPr>
+          <w:p/>
+        </w:tc>
+        <w:tc>
+          <w:tcPr>
+            <w:tcW w:w="8443" w:type="dxa"/>
+          </w:tcPr>
+          <w:p/>
+        </w:tc>
+        <w:tc>
+          <w:tcPr>
+            <w:tcW w:w="3067" w:type="dxa"/>
+          </w:tcPr>
+          <w:p/>
+        </w:tc>
+      </w:tr>
+      <w:tr>
+        <w:tc>
+          <w:tcPr>
+            <w:tcW w:w="957" w:type="dxa"/>
+          </w:tcPr>
+          <w:p/>
+        </w:tc>
+        <w:tc>
+          <w:tcPr>
+            <w:tcW w:w="1923" w:type="dxa"/>
+          </w:tcPr>
+          <w:p/>
+        </w:tc>
+        <w:tc>
+          <w:tcPr>
+            <w:tcW w:w="8443" w:type="dxa"/>
+          </w:tcPr>
+          <w:p/>
+        </w:tc>
+        <w:tc>
+          <w:tcPr>
+            <w:tcW w:w="3067" w:type="dxa"/>
+          </w:tcPr>
+          <w:p/>
+        </w:tc>
+      </w:tr>
+      <w:tr>
+        <w:tc>
+          <w:tcPr>
+            <w:tcW w:w="957" w:type="dxa"/>
+          </w:tcPr>
+          <w:p/>
+        </w:tc>
+        <w:tc>
+          <w:tcPr>
+            <w:tcW w:w="1923" w:type="dxa"/>
+          </w:tcPr>
+          <w:p/>
+        </w:tc>
+        <w:tc>
+          <w:tcPr>
+            <w:tcW w:w="8443" w:type="dxa"/>
+          </w:tcPr>
+          <w:p/>
+        </w:tc>
+        <w:tc>
+          <w:tcPr>
+            <w:tcW w:w="3067" w:type="dxa"/>
+          </w:tcPr>
+          <w:p/>
+        </w:tc>
+      </w:tr>
+      <w:tr>
+        <w:tc>
+          <w:tcPr>
+            <w:tcW w:w="957" w:type="dxa"/>
+          </w:tcPr>
+          <w:p/>
+        </w:tc>
+        <w:tc>
+          <w:tcPr>
+            <w:tcW w:w="1923" w:type="dxa"/>
+          </w:tcPr>
+          <w:p/>
+        </w:tc>
+        <w:tc>
+          <w:tcPr>
+            <w:tcW w:w="8443" w:type="dxa"/>
+          </w:tcPr>
+          <w:p/>
+        </w:tc>
+        <w:tc>
+          <w:tcPr>
+            <w:tcW w:w="3067" w:type="dxa"/>
+          </w:tcPr>
+          <w:p/>
+        </w:tc>
+      </w:tr>
+      <w:tr>
+        <w:tc>
+          <w:tcPr>
+            <w:tcW w:w="957" w:type="dxa"/>
+          </w:tcPr>
+          <w:p/>
+        </w:tc>
+        <w:tc>
+          <w:tcPr>
+            <w:tcW w:w="1923" w:type="dxa"/>
+          </w:tcPr>
+          <w:p/>
+        </w:tc>
+        <w:tc>
+          <w:tcPr>
+            <w:tcW w:w="8443" w:type="dxa"/>
+          </w:tcPr>
+          <w:p/>
+        </w:tc>
+        <w:tc>
+          <w:tcPr>
+            <w:tcW w:w="3067" w:type="dxa"/>
+          </w:tcPr>
+          <w:p/>
+        </w:tc>
+      </w:tr>
+      <w:tr>
+        <w:tc>
+          <w:tcPr>
+            <w:tcW w:w="957" w:type="dxa"/>
+          </w:tcPr>
+          <w:p/>
+        </w:tc>
+        <w:tc>
+          <w:tcPr>
+            <w:tcW w:w="1923" w:type="dxa"/>
+          </w:tcPr>
+          <w:p/>
+        </w:tc>
+        <w:tc>
+          <w:tcPr>
+            <w:tcW w:w="8443" w:type="dxa"/>
+          </w:tcPr>
+          <w:p/>
+        </w:tc>
+        <w:tc>
+          <w:tcPr>
+            <w:tcW w:w="3067" w:type="dxa"/>
+          </w:tcPr>
+          <w:p/>
+        </w:tc>
+      </w:tr>
+      <w:tr>
+        <w:tc>
+          <w:tcPr>
+            <w:tcW w:w="957" w:type="dxa"/>
+          </w:tcPr>
+          <w:p/>
+        </w:tc>
+        <w:tc>
+          <w:tcPr>
+            <w:tcW w:w="1923" w:type="dxa"/>
+          </w:tcPr>
+          <w:p/>
+        </w:tc>
+        <w:tc>
+          <w:tcPr>
+            <w:tcW w:w="8443" w:type="dxa"/>
+          </w:tcPr>
+          <w:p/>
+        </w:tc>
+        <w:tc>
+          <w:tcPr>
+            <w:tcW w:w="3067" w:type="dxa"/>
+          </w:tcPr>
+          <w:p/>
+        </w:tc>
+      </w:tr>
+      <w:tr>
+        <w:tc>
+          <w:tcPr>
+            <w:tcW w:w="957" w:type="dxa"/>
+          </w:tcPr>
+          <w:p/>
+        </w:tc>
+        <w:tc>
+          <w:tcPr>
+            <w:tcW w:w="1923" w:type="dxa"/>
+          </w:tcPr>
+          <w:p/>
+        </w:tc>
+        <w:tc>
+          <w:tcPr>
+            <w:tcW w:w="8443" w:type="dxa"/>
+          </w:tcPr>
+          <w:p/>
+        </w:tc>
+        <w:tc>
+          <w:tcPr>
+            <w:tcW w:w="3067" w:type="dxa"/>
+          </w:tcPr>
+          <w:p/>
+        </w:tc>
+      </w:tr>
+      <w:tr>
+        <w:tc>
+          <w:tcPr>
+            <w:tcW w:w="957" w:type="dxa"/>
+          </w:tcPr>
+          <w:p/>
+        </w:tc>
+        <w:tc>
+          <w:tcPr>
+            <w:tcW w:w="1923" w:type="dxa"/>
+          </w:tcPr>
+          <w:p/>
+        </w:tc>
+        <w:tc>
+          <w:tcPr>
+            <w:tcW w:w="8443" w:type="dxa"/>
+          </w:tcPr>
+          <w:p/>
+        </w:tc>
+        <w:tc>
+          <w:tcPr>
+            <w:tcW w:w="3067" w:type="dxa"/>
+          </w:tcPr>
+          <w:p/>
+        </w:tc>
+      </w:tr>
+      <w:tr>
+        <w:tc>
+          <w:tcPr>
+            <w:tcW w:w="957" w:type="dxa"/>
+          </w:tcPr>
+          <w:p/>
+        </w:tc>
+        <w:tc>
+          <w:tcPr>
+            <w:tcW w:w="1923" w:type="dxa"/>
+          </w:tcPr>
+          <w:p/>
+        </w:tc>
+        <w:tc>
+          <w:tcPr>
+            <w:tcW w:w="8443" w:type="dxa"/>
+          </w:tcPr>
+          <w:p/>
+        </w:tc>
+        <w:tc>
+          <w:tcPr>
+            <w:tcW w:w="3067" w:type="dxa"/>
+          </w:tcPr>
+          <w:p/>
+        </w:tc>
+      </w:tr>
+      <w:tr>
+        <w:tc>
+          <w:tcPr>
+            <w:tcW w:w="957" w:type="dxa"/>
+          </w:tcPr>
+          <w:p/>
+        </w:tc>
+        <w:tc>
+          <w:tcPr>
+            <w:tcW w:w="1923" w:type="dxa"/>
+          </w:tcPr>
+          <w:p/>
+        </w:tc>
+        <w:tc>
+          <w:tcPr>
+            <w:tcW w:w="8443" w:type="dxa"/>
+          </w:tcPr>
+          <w:p/>
+        </w:tc>
+        <w:tc>
+          <w:tcPr>
+            <w:tcW w:w="3067" w:type="dxa"/>
+          </w:tcPr>
+          <w:p/>
+        </w:tc>
+      </w:tr>
+      <w:tr>
+        <w:tc>
+          <w:tcPr>
+            <w:tcW w:w="957" w:type="dxa"/>
+          </w:tcPr>
+          <w:p/>
+        </w:tc>
+        <w:tc>
+          <w:tcPr>
+            <w:tcW w:w="1923" w:type="dxa"/>
+          </w:tcPr>
+          <w:p/>
+        </w:tc>
+        <w:tc>
+          <w:tcPr>
+            <w:tcW w:w="8443" w:type="dxa"/>
+          </w:tcPr>
+          <w:p/>
+        </w:tc>
+        <w:tc>
+          <w:tcPr>
+            <w:tcW w:w="3067" w:type="dxa"/>
+          </w:tcPr>
+          <w:p/>
+        </w:tc>
+      </w:tr>
+      <w:tr>
+        <w:tc>
+          <w:tcPr>
+            <w:tcW w:w="957" w:type="dxa"/>
+          </w:tcPr>
+          <w:p/>
+        </w:tc>
+        <w:tc>
+          <w:tcPr>
+            <w:tcW w:w="1923" w:type="dxa"/>
+          </w:tcPr>
+          <w:p/>
+        </w:tc>
+        <w:tc>
+          <w:tcPr>
+            <w:tcW w:w="8443" w:type="dxa"/>
+          </w:tcPr>
+          <w:p/>
+        </w:tc>
+        <w:tc>
+          <w:tcPr>
+            <w:tcW w:w="3067" w:type="dxa"/>
+          </w:tcPr>
+          <w:p/>
+        </w:tc>
+      </w:tr>
+      <w:tr>
+        <w:tc>
+          <w:tcPr>
+            <w:tcW w:w="957" w:type="dxa"/>
+          </w:tcPr>
+          <w:p/>
+        </w:tc>
+        <w:tc>
+          <w:tcPr>
+            <w:tcW w:w="1923" w:type="dxa"/>
+          </w:tcPr>
+          <w:p/>
+        </w:tc>
+        <w:tc>
+          <w:tcPr>
+            <w:tcW w:w="8443" w:type="dxa"/>
+          </w:tcPr>
+          <w:p/>
+        </w:tc>
+        <w:tc>
+          <w:tcPr>
+            <w:tcW w:w="3067" w:type="dxa"/>
+          </w:tcPr>
+          <w:p/>
+        </w:tc>
+      </w:tr>
+      <w:tr>
+        <w:tc>
+          <w:tcPr>
+            <w:tcW w:w="957" w:type="dxa"/>
+          </w:tcPr>
+          <w:p/>
+        </w:tc>
+        <w:tc>
+          <w:tcPr>
+            <w:tcW w:w="1923" w:type="dxa"/>
+          </w:tcPr>
+          <w:p/>
+        </w:tc>
+        <w:tc>
+          <w:tcPr>
+            <w:tcW w:w="8443" w:type="dxa"/>
+          </w:tcPr>
+          <w:p/>
+        </w:tc>
+        <w:tc>
+          <w:tcPr>
+            <w:tcW w:w="3067" w:type="dxa"/>
+          </w:tcPr>
+          <w:p/>
+        </w:tc>
+      </w:tr>
+      <w:tr>
+        <w:tc>
+          <w:tcPr>
+            <w:tcW w:w="957" w:type="dxa"/>
+          </w:tcPr>
+          <w:p/>
+        </w:tc>
+        <w:tc>
+          <w:tcPr>
+            <w:tcW w:w="1923" w:type="dxa"/>
+          </w:tcPr>
+          <w:p/>
+        </w:tc>
+        <w:tc>
+          <w:tcPr>
+            <w:tcW w:w="8443" w:type="dxa"/>
+          </w:tcPr>
+          <w:p/>
+        </w:tc>
+        <w:tc>
+          <w:tcPr>
+            <w:tcW w:w="3067" w:type="dxa"/>
+          </w:tcPr>
+          <w:p/>
+        </w:tc>
+      </w:tr>
+      <w:tr>
+        <w:tc>
+          <w:tcPr>
+            <w:tcW w:w="957" w:type="dxa"/>
+          </w:tcPr>
+          <w:p/>
+        </w:tc>
+        <w:tc>
+          <w:tcPr>
+            <w:tcW w:w="1923" w:type="dxa"/>
+          </w:tcPr>
+          <w:p/>
+        </w:tc>
+        <w:tc>
+          <w:tcPr>
+            <w:tcW w:w="8443" w:type="dxa"/>
+          </w:tcPr>
+          <w:p/>
+        </w:tc>
+        <w:tc>
+          <w:tcPr>
+            <w:tcW w:w="3067" w:type="dxa"/>
+          </w:tcPr>
+          <w:p/>
+        </w:tc>
+      </w:tr>
+      <w:tr>
+        <w:tc>
+          <w:tcPr>
+            <w:tcW w:w="957" w:type="dxa"/>
+          </w:tcPr>
+          <w:p/>
+        </w:tc>
+        <w:tc>
+          <w:tcPr>
+            <w:tcW w:w="1923" w:type="dxa"/>
+          </w:tcPr>
+          <w:p/>
+        </w:tc>
+        <w:tc>
+          <w:tcPr>
+            <w:tcW w:w="8443" w:type="dxa"/>
+          </w:tcPr>
+          <w:p/>
+        </w:tc>
+        <w:tc>
+          <w:tcPr>
+            <w:tcW w:w="3067" w:type="dxa"/>
+          </w:tcPr>
+          <w:p/>
+        </w:tc>
+      </w:tr>
+      <w:tr>
+        <w:tc>
+          <w:tcPr>
+            <w:tcW w:w="957" w:type="dxa"/>
+          </w:tcPr>
+          <w:p/>
+        </w:tc>
+        <w:tc>
+          <w:tcPr>
+            <w:tcW w:w="1923" w:type="dxa"/>
+          </w:tcPr>
+          <w:p/>
+        </w:tc>
+        <w:tc>
+          <w:tcPr>
+            <w:tcW w:w="8443" w:type="dxa"/>
+          </w:tcPr>
+          <w:p/>
         </w:tc>
         <w:tc>
           <w:tcPr>
@@ -21489,7 +23230,7 @@
 </file>
 
 <file path=customXml/itemProps1.xml><?xml version="1.0" encoding="utf-8"?>
-<ds:datastoreItem xmlns:ds="http://schemas.openxmlformats.org/officeDocument/2006/customXml" ds:itemID="{3704D733-62D6-4306-825A-9B904E6C7C5B}">
+<ds:datastoreItem xmlns:ds="http://schemas.openxmlformats.org/officeDocument/2006/customXml" ds:itemID="{811FF384-B056-4472-97AA-92C84F9E3291}">
   <ds:schemaRefs>
     <ds:schemaRef ds:uri="http://schemas.openxmlformats.org/officeDocument/2006/bibliography"/>
   </ds:schemaRefs>

</xml_diff>